<commit_message>
First lesson and all info
</commit_message>
<xml_diff>
--- a/Notes/Start-up in ICT Simple (for real).docx
+++ b/Notes/Start-up in ICT Simple (for real).docx
@@ -25,7 +25,7 @@
         <w:p>
           <w:pPr>
             <w:pStyle w:val="Nessunaspaziatura"/>
-            <w:spacing w:before="1540" w:after="240"/>
+            <w:spacing w:before="1540" w:after="240" w:line="276" w:lineRule="auto"/>
             <w:jc w:val="center"/>
             <w:rPr>
               <w:color w:val="156082" w:themeColor="accent1"/>
@@ -117,7 +117,7 @@
                   <w:top w:val="single" w:sz="6" w:space="6" w:color="156082" w:themeColor="accent1"/>
                   <w:bottom w:val="single" w:sz="6" w:space="6" w:color="156082" w:themeColor="accent1"/>
                 </w:pBdr>
-                <w:spacing w:after="240"/>
+                <w:spacing w:after="240" w:line="276" w:lineRule="auto"/>
                 <w:jc w:val="center"/>
                 <w:rPr>
                   <w:rFonts w:asciiTheme="majorHAnsi" w:eastAsiaTheme="majorEastAsia" w:hAnsiTheme="majorHAnsi" w:cstheme="majorBidi"/>
@@ -167,6 +167,7 @@
         <w:p>
           <w:pPr>
             <w:pStyle w:val="Nessunaspaziatura"/>
+            <w:spacing w:line="276" w:lineRule="auto"/>
             <w:rPr>
               <w:color w:val="156082" w:themeColor="accent1"/>
               <w:sz w:val="28"/>
@@ -178,7 +179,7 @@
         <w:p>
           <w:pPr>
             <w:pStyle w:val="Nessunaspaziatura"/>
-            <w:spacing w:before="480"/>
+            <w:spacing w:before="480" w:line="276" w:lineRule="auto"/>
             <w:jc w:val="center"/>
             <w:rPr>
               <w:color w:val="156082" w:themeColor="accent1"/>
@@ -485,6 +486,9 @@
           </w:r>
         </w:p>
         <w:p>
+          <w:pPr>
+            <w:spacing w:line="276" w:lineRule="auto"/>
+          </w:pPr>
           <w:r>
             <w:rPr>
               <w:b/>
@@ -517,6 +521,7 @@
         <w:p>
           <w:pPr>
             <w:pStyle w:val="Titolosommario"/>
+            <w:spacing w:line="276" w:lineRule="auto"/>
           </w:pPr>
           <w:r>
             <w:t>Summary</w:t>
@@ -547,7 +552,7 @@
           <w:r>
             <w:fldChar w:fldCharType="separate"/>
           </w:r>
-          <w:hyperlink w:anchor="_Toc159959949" w:history="1">
+          <w:hyperlink w:anchor="_Toc160006311" w:history="1">
             <w:r>
               <w:rPr>
                 <w:rStyle w:val="Collegamentoipertestuale"/>
@@ -594,7 +599,7 @@
                 <w:noProof/>
                 <w:webHidden/>
               </w:rPr>
-              <w:instrText xml:space="preserve"> PAGEREF _Toc159959949 \h </w:instrText>
+              <w:instrText xml:space="preserve"> PAGEREF _Toc160006311 \h </w:instrText>
             </w:r>
             <w:r>
               <w:rPr>
@@ -641,7 +646,7 @@
               <w14:ligatures w14:val="standardContextual"/>
             </w:rPr>
           </w:pPr>
-          <w:hyperlink w:anchor="_Toc159959950" w:history="1">
+          <w:hyperlink w:anchor="_Toc160006312" w:history="1">
             <w:r>
               <w:rPr>
                 <w:rStyle w:val="Collegamentoipertestuale"/>
@@ -688,7 +693,7 @@
                 <w:noProof/>
                 <w:webHidden/>
               </w:rPr>
-              <w:instrText xml:space="preserve"> PAGEREF _Toc159959950 \h </w:instrText>
+              <w:instrText xml:space="preserve"> PAGEREF _Toc160006312 \h </w:instrText>
             </w:r>
             <w:r>
               <w:rPr>
@@ -708,7 +713,7 @@
                 <w:noProof/>
                 <w:webHidden/>
               </w:rPr>
-              <w:t>4</w:t>
+              <w:t>5</w:t>
             </w:r>
             <w:r>
               <w:rPr>
@@ -735,7 +740,7 @@
               <w14:ligatures w14:val="standardContextual"/>
             </w:rPr>
           </w:pPr>
-          <w:hyperlink w:anchor="_Toc159959951" w:history="1">
+          <w:hyperlink w:anchor="_Toc160006313" w:history="1">
             <w:r>
               <w:rPr>
                 <w:rStyle w:val="Collegamentoipertestuale"/>
@@ -782,7 +787,7 @@
                 <w:noProof/>
                 <w:webHidden/>
               </w:rPr>
-              <w:instrText xml:space="preserve"> PAGEREF _Toc159959951 \h </w:instrText>
+              <w:instrText xml:space="preserve"> PAGEREF _Toc160006313 \h </w:instrText>
             </w:r>
             <w:r>
               <w:rPr>
@@ -802,7 +807,7 @@
                 <w:noProof/>
                 <w:webHidden/>
               </w:rPr>
-              <w:t>5</w:t>
+              <w:t>6</w:t>
             </w:r>
             <w:r>
               <w:rPr>
@@ -829,7 +834,7 @@
               <w14:ligatures w14:val="standardContextual"/>
             </w:rPr>
           </w:pPr>
-          <w:hyperlink w:anchor="_Toc159959952" w:history="1">
+          <w:hyperlink w:anchor="_Toc160006314" w:history="1">
             <w:r>
               <w:rPr>
                 <w:rStyle w:val="Collegamentoipertestuale"/>
@@ -876,7 +881,7 @@
                 <w:noProof/>
                 <w:webHidden/>
               </w:rPr>
-              <w:instrText xml:space="preserve"> PAGEREF _Toc159959952 \h </w:instrText>
+              <w:instrText xml:space="preserve"> PAGEREF _Toc160006314 \h </w:instrText>
             </w:r>
             <w:r>
               <w:rPr>
@@ -896,7 +901,7 @@
                 <w:noProof/>
                 <w:webHidden/>
               </w:rPr>
-              <w:t>6</w:t>
+              <w:t>7</w:t>
             </w:r>
             <w:r>
               <w:rPr>
@@ -923,7 +928,7 @@
               <w14:ligatures w14:val="standardContextual"/>
             </w:rPr>
           </w:pPr>
-          <w:hyperlink w:anchor="_Toc159959953" w:history="1">
+          <w:hyperlink w:anchor="_Toc160006315" w:history="1">
             <w:r>
               <w:rPr>
                 <w:rStyle w:val="Collegamentoipertestuale"/>
@@ -970,7 +975,7 @@
                 <w:noProof/>
                 <w:webHidden/>
               </w:rPr>
-              <w:instrText xml:space="preserve"> PAGEREF _Toc159959953 \h </w:instrText>
+              <w:instrText xml:space="preserve"> PAGEREF _Toc160006315 \h </w:instrText>
             </w:r>
             <w:r>
               <w:rPr>
@@ -990,7 +995,7 @@
                 <w:noProof/>
                 <w:webHidden/>
               </w:rPr>
-              <w:t>7</w:t>
+              <w:t>8</w:t>
             </w:r>
             <w:r>
               <w:rPr>
@@ -1017,7 +1022,7 @@
               <w14:ligatures w14:val="standardContextual"/>
             </w:rPr>
           </w:pPr>
-          <w:hyperlink w:anchor="_Toc159959954" w:history="1">
+          <w:hyperlink w:anchor="_Toc160006316" w:history="1">
             <w:r>
               <w:rPr>
                 <w:rStyle w:val="Collegamentoipertestuale"/>
@@ -1064,7 +1069,7 @@
                 <w:noProof/>
                 <w:webHidden/>
               </w:rPr>
-              <w:instrText xml:space="preserve"> PAGEREF _Toc159959954 \h </w:instrText>
+              <w:instrText xml:space="preserve"> PAGEREF _Toc160006316 \h </w:instrText>
             </w:r>
             <w:r>
               <w:rPr>
@@ -1084,7 +1089,7 @@
                 <w:noProof/>
                 <w:webHidden/>
               </w:rPr>
-              <w:t>8</w:t>
+              <w:t>9</w:t>
             </w:r>
             <w:r>
               <w:rPr>
@@ -1111,7 +1116,7 @@
               <w14:ligatures w14:val="standardContextual"/>
             </w:rPr>
           </w:pPr>
-          <w:hyperlink w:anchor="_Toc159959955" w:history="1">
+          <w:hyperlink w:anchor="_Toc160006317" w:history="1">
             <w:r>
               <w:rPr>
                 <w:rStyle w:val="Collegamentoipertestuale"/>
@@ -1158,7 +1163,7 @@
                 <w:noProof/>
                 <w:webHidden/>
               </w:rPr>
-              <w:instrText xml:space="preserve"> PAGEREF _Toc159959955 \h </w:instrText>
+              <w:instrText xml:space="preserve"> PAGEREF _Toc160006317 \h </w:instrText>
             </w:r>
             <w:r>
               <w:rPr>
@@ -1178,7 +1183,7 @@
                 <w:noProof/>
                 <w:webHidden/>
               </w:rPr>
-              <w:t>9</w:t>
+              <w:t>10</w:t>
             </w:r>
             <w:r>
               <w:rPr>
@@ -1205,7 +1210,7 @@
               <w14:ligatures w14:val="standardContextual"/>
             </w:rPr>
           </w:pPr>
-          <w:hyperlink w:anchor="_Toc159959956" w:history="1">
+          <w:hyperlink w:anchor="_Toc160006318" w:history="1">
             <w:r>
               <w:rPr>
                 <w:rStyle w:val="Collegamentoipertestuale"/>
@@ -1252,7 +1257,7 @@
                 <w:noProof/>
                 <w:webHidden/>
               </w:rPr>
-              <w:instrText xml:space="preserve"> PAGEREF _Toc159959956 \h </w:instrText>
+              <w:instrText xml:space="preserve"> PAGEREF _Toc160006318 \h </w:instrText>
             </w:r>
             <w:r>
               <w:rPr>
@@ -1272,7 +1277,7 @@
                 <w:noProof/>
                 <w:webHidden/>
               </w:rPr>
-              <w:t>10</w:t>
+              <w:t>11</w:t>
             </w:r>
             <w:r>
               <w:rPr>
@@ -1299,7 +1304,7 @@
               <w14:ligatures w14:val="standardContextual"/>
             </w:rPr>
           </w:pPr>
-          <w:hyperlink w:anchor="_Toc159959957" w:history="1">
+          <w:hyperlink w:anchor="_Toc160006319" w:history="1">
             <w:r>
               <w:rPr>
                 <w:rStyle w:val="Collegamentoipertestuale"/>
@@ -1346,7 +1351,7 @@
                 <w:noProof/>
                 <w:webHidden/>
               </w:rPr>
-              <w:instrText xml:space="preserve"> PAGEREF _Toc159959957 \h </w:instrText>
+              <w:instrText xml:space="preserve"> PAGEREF _Toc160006319 \h </w:instrText>
             </w:r>
             <w:r>
               <w:rPr>
@@ -1366,7 +1371,7 @@
                 <w:noProof/>
                 <w:webHidden/>
               </w:rPr>
-              <w:t>11</w:t>
+              <w:t>12</w:t>
             </w:r>
             <w:r>
               <w:rPr>
@@ -1393,7 +1398,7 @@
               <w14:ligatures w14:val="standardContextual"/>
             </w:rPr>
           </w:pPr>
-          <w:hyperlink w:anchor="_Toc159959958" w:history="1">
+          <w:hyperlink w:anchor="_Toc160006320" w:history="1">
             <w:r>
               <w:rPr>
                 <w:rStyle w:val="Collegamentoipertestuale"/>
@@ -1440,7 +1445,7 @@
                 <w:noProof/>
                 <w:webHidden/>
               </w:rPr>
-              <w:instrText xml:space="preserve"> PAGEREF _Toc159959958 \h </w:instrText>
+              <w:instrText xml:space="preserve"> PAGEREF _Toc160006320 \h </w:instrText>
             </w:r>
             <w:r>
               <w:rPr>
@@ -1460,7 +1465,7 @@
                 <w:noProof/>
                 <w:webHidden/>
               </w:rPr>
-              <w:t>12</w:t>
+              <w:t>13</w:t>
             </w:r>
             <w:r>
               <w:rPr>
@@ -1487,7 +1492,7 @@
               <w14:ligatures w14:val="standardContextual"/>
             </w:rPr>
           </w:pPr>
-          <w:hyperlink w:anchor="_Toc159959959" w:history="1">
+          <w:hyperlink w:anchor="_Toc160006321" w:history="1">
             <w:r>
               <w:rPr>
                 <w:rStyle w:val="Collegamentoipertestuale"/>
@@ -1534,7 +1539,7 @@
                 <w:noProof/>
                 <w:webHidden/>
               </w:rPr>
-              <w:instrText xml:space="preserve"> PAGEREF _Toc159959959 \h </w:instrText>
+              <w:instrText xml:space="preserve"> PAGEREF _Toc160006321 \h </w:instrText>
             </w:r>
             <w:r>
               <w:rPr>
@@ -1554,7 +1559,7 @@
                 <w:noProof/>
                 <w:webHidden/>
               </w:rPr>
-              <w:t>13</w:t>
+              <w:t>14</w:t>
             </w:r>
             <w:r>
               <w:rPr>
@@ -1581,7 +1586,7 @@
               <w14:ligatures w14:val="standardContextual"/>
             </w:rPr>
           </w:pPr>
-          <w:hyperlink w:anchor="_Toc159959960" w:history="1">
+          <w:hyperlink w:anchor="_Toc160006322" w:history="1">
             <w:r>
               <w:rPr>
                 <w:rStyle w:val="Collegamentoipertestuale"/>
@@ -1628,7 +1633,7 @@
                 <w:noProof/>
                 <w:webHidden/>
               </w:rPr>
-              <w:instrText xml:space="preserve"> PAGEREF _Toc159959960 \h </w:instrText>
+              <w:instrText xml:space="preserve"> PAGEREF _Toc160006322 \h </w:instrText>
             </w:r>
             <w:r>
               <w:rPr>
@@ -1648,7 +1653,7 @@
                 <w:noProof/>
                 <w:webHidden/>
               </w:rPr>
-              <w:t>14</w:t>
+              <w:t>15</w:t>
             </w:r>
             <w:r>
               <w:rPr>
@@ -1675,7 +1680,7 @@
               <w14:ligatures w14:val="standardContextual"/>
             </w:rPr>
           </w:pPr>
-          <w:hyperlink w:anchor="_Toc159959961" w:history="1">
+          <w:hyperlink w:anchor="_Toc160006323" w:history="1">
             <w:r>
               <w:rPr>
                 <w:rStyle w:val="Collegamentoipertestuale"/>
@@ -1722,7 +1727,7 @@
                 <w:noProof/>
                 <w:webHidden/>
               </w:rPr>
-              <w:instrText xml:space="preserve"> PAGEREF _Toc159959961 \h </w:instrText>
+              <w:instrText xml:space="preserve"> PAGEREF _Toc160006323 \h </w:instrText>
             </w:r>
             <w:r>
               <w:rPr>
@@ -1742,7 +1747,7 @@
                 <w:noProof/>
                 <w:webHidden/>
               </w:rPr>
-              <w:t>15</w:t>
+              <w:t>16</w:t>
             </w:r>
             <w:r>
               <w:rPr>
@@ -1769,7 +1774,7 @@
               <w14:ligatures w14:val="standardContextual"/>
             </w:rPr>
           </w:pPr>
-          <w:hyperlink w:anchor="_Toc159959962" w:history="1">
+          <w:hyperlink w:anchor="_Toc160006324" w:history="1">
             <w:r>
               <w:rPr>
                 <w:rStyle w:val="Collegamentoipertestuale"/>
@@ -1816,7 +1821,7 @@
                 <w:noProof/>
                 <w:webHidden/>
               </w:rPr>
-              <w:instrText xml:space="preserve"> PAGEREF _Toc159959962 \h </w:instrText>
+              <w:instrText xml:space="preserve"> PAGEREF _Toc160006324 \h </w:instrText>
             </w:r>
             <w:r>
               <w:rPr>
@@ -1836,7 +1841,7 @@
                 <w:noProof/>
                 <w:webHidden/>
               </w:rPr>
-              <w:t>16</w:t>
+              <w:t>17</w:t>
             </w:r>
             <w:r>
               <w:rPr>
@@ -1863,7 +1868,7 @@
               <w14:ligatures w14:val="standardContextual"/>
             </w:rPr>
           </w:pPr>
-          <w:hyperlink w:anchor="_Toc159959963" w:history="1">
+          <w:hyperlink w:anchor="_Toc160006325" w:history="1">
             <w:r>
               <w:rPr>
                 <w:rStyle w:val="Collegamentoipertestuale"/>
@@ -1910,7 +1915,7 @@
                 <w:noProof/>
                 <w:webHidden/>
               </w:rPr>
-              <w:instrText xml:space="preserve"> PAGEREF _Toc159959963 \h </w:instrText>
+              <w:instrText xml:space="preserve"> PAGEREF _Toc160006325 \h </w:instrText>
             </w:r>
             <w:r>
               <w:rPr>
@@ -1930,7 +1935,7 @@
                 <w:noProof/>
                 <w:webHidden/>
               </w:rPr>
-              <w:t>17</w:t>
+              <w:t>18</w:t>
             </w:r>
             <w:r>
               <w:rPr>
@@ -1957,7 +1962,7 @@
               <w14:ligatures w14:val="standardContextual"/>
             </w:rPr>
           </w:pPr>
-          <w:hyperlink w:anchor="_Toc159959964" w:history="1">
+          <w:hyperlink w:anchor="_Toc160006326" w:history="1">
             <w:r>
               <w:rPr>
                 <w:rStyle w:val="Collegamentoipertestuale"/>
@@ -2004,7 +2009,7 @@
                 <w:noProof/>
                 <w:webHidden/>
               </w:rPr>
-              <w:instrText xml:space="preserve"> PAGEREF _Toc159959964 \h </w:instrText>
+              <w:instrText xml:space="preserve"> PAGEREF _Toc160006326 \h </w:instrText>
             </w:r>
             <w:r>
               <w:rPr>
@@ -2024,7 +2029,7 @@
                 <w:noProof/>
                 <w:webHidden/>
               </w:rPr>
-              <w:t>18</w:t>
+              <w:t>19</w:t>
             </w:r>
             <w:r>
               <w:rPr>
@@ -2036,6 +2041,9 @@
           </w:hyperlink>
         </w:p>
         <w:p>
+          <w:pPr>
+            <w:spacing w:line="276" w:lineRule="auto"/>
+          </w:pPr>
           <w:r>
             <w:rPr>
               <w:b/>
@@ -2047,12 +2055,16 @@
       </w:sdtContent>
     </w:sdt>
     <w:p>
+      <w:pPr>
+        <w:spacing w:line="276" w:lineRule="auto"/>
+      </w:pPr>
       <w:r>
         <w:br w:type="page"/>
       </w:r>
     </w:p>
     <w:p>
       <w:pPr>
+        <w:spacing w:line="276" w:lineRule="auto"/>
         <w:jc w:val="center"/>
         <w:rPr>
           <w:b/>
@@ -2070,6 +2082,7 @@
     </w:p>
     <w:p>
       <w:pPr>
+        <w:spacing w:line="276" w:lineRule="auto"/>
         <w:rPr>
           <w:rFonts w:asciiTheme="majorHAnsi" w:eastAsiaTheme="majorEastAsia" w:hAnsiTheme="majorHAnsi" w:cstheme="majorBidi"/>
           <w:b/>
@@ -2087,12 +2100,13 @@
     <w:p>
       <w:pPr>
         <w:pStyle w:val="Titolo1"/>
+        <w:spacing w:line="276" w:lineRule="auto"/>
         <w:jc w:val="center"/>
         <w:rPr>
           <w:lang w:val="en-US"/>
         </w:rPr>
       </w:pPr>
-      <w:bookmarkStart w:id="0" w:name="_Toc159959949"/>
+      <w:bookmarkStart w:id="0" w:name="_Toc160006311"/>
       <w:r>
         <w:rPr>
           <w:lang w:val="en-US"/>
@@ -2122,6 +2136,567 @@
     </w:p>
     <w:p>
       <w:pPr>
+        <w:spacing w:line="276" w:lineRule="auto"/>
+        <w:rPr>
+          <w:lang w:val="en-US"/>
+        </w:rPr>
+      </w:pPr>
+      <w:r>
+        <w:rPr>
+          <w:lang w:val="en-US"/>
+        </w:rPr>
+        <w:t xml:space="preserve">The creators of tomorrow are between us; investing in young people bring startups, looking out for problems and then solving them in a new way. There can be </w:t>
+      </w:r>
+      <w:r>
+        <w:rPr>
+          <w:i/>
+          <w:iCs/>
+          <w:lang w:val="en-US"/>
+        </w:rPr>
+        <w:t>innovation vectors</w:t>
+      </w:r>
+      <w:r>
+        <w:rPr>
+          <w:lang w:val="en-US"/>
+        </w:rPr>
+        <w:t>, which are technologies improving the society and bringing new solutions. For example, there are:</w:t>
+      </w:r>
+    </w:p>
+    <w:p>
+      <w:pPr>
+        <w:pStyle w:val="Paragrafoelenco"/>
+        <w:numPr>
+          <w:ilvl w:val="0"/>
+          <w:numId w:val="11"/>
+        </w:numPr>
+        <w:spacing w:line="276" w:lineRule="auto"/>
+        <w:rPr>
+          <w:lang w:val="en-US"/>
+        </w:rPr>
+      </w:pPr>
+      <w:r>
+        <w:rPr>
+          <w:lang w:val="en-US"/>
+        </w:rPr>
+        <w:t>IoT and beyond</w:t>
+      </w:r>
+    </w:p>
+    <w:p>
+      <w:pPr>
+        <w:pStyle w:val="Paragrafoelenco"/>
+        <w:numPr>
+          <w:ilvl w:val="0"/>
+          <w:numId w:val="11"/>
+        </w:numPr>
+        <w:spacing w:line="276" w:lineRule="auto"/>
+        <w:rPr>
+          <w:lang w:val="en-US"/>
+        </w:rPr>
+      </w:pPr>
+      <w:r>
+        <w:rPr>
+          <w:lang w:val="en-US"/>
+        </w:rPr>
+        <w:t>Blockchain</w:t>
+      </w:r>
+    </w:p>
+    <w:p>
+      <w:pPr>
+        <w:pStyle w:val="Paragrafoelenco"/>
+        <w:numPr>
+          <w:ilvl w:val="0"/>
+          <w:numId w:val="11"/>
+        </w:numPr>
+        <w:spacing w:line="276" w:lineRule="auto"/>
+        <w:rPr>
+          <w:lang w:val="en-US"/>
+        </w:rPr>
+      </w:pPr>
+      <w:r>
+        <w:rPr>
+          <w:lang w:val="en-US"/>
+        </w:rPr>
+        <w:t>Neural Networks/AI</w:t>
+      </w:r>
+    </w:p>
+    <w:p>
+      <w:pPr>
+        <w:pStyle w:val="Paragrafoelenco"/>
+        <w:numPr>
+          <w:ilvl w:val="0"/>
+          <w:numId w:val="11"/>
+        </w:numPr>
+        <w:spacing w:line="276" w:lineRule="auto"/>
+        <w:rPr>
+          <w:lang w:val="en-US"/>
+        </w:rPr>
+      </w:pPr>
+      <w:r>
+        <w:rPr>
+          <w:lang w:val="en-US"/>
+        </w:rPr>
+        <w:t>Simulation / Digital Twins</w:t>
+      </w:r>
+    </w:p>
+    <w:p>
+      <w:pPr>
+        <w:spacing w:line="276" w:lineRule="auto"/>
+        <w:rPr>
+          <w:lang w:val="en-US"/>
+        </w:rPr>
+      </w:pPr>
+      <w:r>
+        <w:rPr>
+          <w:lang w:val="en-US"/>
+        </w:rPr>
+        <w:t>These will be presented by startups themselves</w:t>
+      </w:r>
+      <w:r>
+        <w:rPr>
+          <w:lang w:val="en-US"/>
+        </w:rPr>
+        <w:t xml:space="preserve">, talking about experiences and how to do money with them. Building a startup means finding a fit </w:t>
+      </w:r>
+      <w:r>
+        <w:rPr>
+          <w:lang w:val="en-US"/>
+        </w:rPr>
+        <w:t xml:space="preserve">between </w:t>
+      </w:r>
+      <w:r>
+        <w:rPr>
+          <w:i/>
+          <w:iCs/>
+          <w:lang w:val="en-US"/>
+        </w:rPr>
+        <w:t>having big problems with stupid solutions</w:t>
+      </w:r>
+      <w:r>
+        <w:rPr>
+          <w:lang w:val="en-US"/>
+        </w:rPr>
+        <w:t xml:space="preserve">, becoming wrapped in a product then solved via the means of a company. </w:t>
+      </w:r>
+      <w:r>
+        <w:rPr>
+          <w:lang w:val="en-US"/>
+        </w:rPr>
+        <w:t>There are many methodologies to do that; we don’t care about those, we go out finding problems.</w:t>
+      </w:r>
+    </w:p>
+    <w:p>
+      <w:pPr>
+        <w:spacing w:line="276" w:lineRule="auto"/>
+        <w:rPr>
+          <w:lang w:val="en-US"/>
+        </w:rPr>
+      </w:pPr>
+      <w:r>
+        <w:rPr>
+          <w:lang w:val="en-US"/>
+        </w:rPr>
+        <w:t xml:space="preserve">Theory lessons are held via talking, then laboratories are made with the idea of meeting new people. </w:t>
+      </w:r>
+      <w:r>
+        <w:rPr>
+          <w:lang w:val="en-US"/>
+        </w:rPr>
+        <w:t xml:space="preserve">We will have to present ourselves in front of the class then gathering idea of problems to solve, betting on the best ones. </w:t>
+      </w:r>
+      <w:r>
+        <w:rPr>
+          <w:lang w:val="en-US"/>
+        </w:rPr>
+        <w:t xml:space="preserve">Groups will be made by 3 people. </w:t>
+      </w:r>
+    </w:p>
+    <w:p>
+      <w:pPr>
+        <w:spacing w:line="276" w:lineRule="auto"/>
+        <w:rPr>
+          <w:lang w:val="en-US"/>
+        </w:rPr>
+      </w:pPr>
+      <w:r>
+        <w:rPr>
+          <w:lang w:val="en-US"/>
+        </w:rPr>
+        <w:t xml:space="preserve">Consider the example of university, which is made up of </w:t>
+      </w:r>
+      <w:r>
+        <w:rPr>
+          <w:i/>
+          <w:iCs/>
+          <w:lang w:val="en-US"/>
+        </w:rPr>
+        <w:t>Three Missions</w:t>
+      </w:r>
+    </w:p>
+    <w:p>
+      <w:pPr>
+        <w:pStyle w:val="Paragrafoelenco"/>
+        <w:numPr>
+          <w:ilvl w:val="0"/>
+          <w:numId w:val="12"/>
+        </w:numPr>
+        <w:spacing w:line="276" w:lineRule="auto"/>
+        <w:rPr>
+          <w:lang w:val="en-US"/>
+        </w:rPr>
+      </w:pPr>
+      <w:r>
+        <w:rPr>
+          <w:lang w:val="en-US"/>
+        </w:rPr>
+        <w:t>teaching</w:t>
+      </w:r>
+    </w:p>
+    <w:p>
+      <w:pPr>
+        <w:pStyle w:val="Paragrafoelenco"/>
+        <w:numPr>
+          <w:ilvl w:val="0"/>
+          <w:numId w:val="12"/>
+        </w:numPr>
+        <w:spacing w:line="276" w:lineRule="auto"/>
+        <w:rPr>
+          <w:lang w:val="en-US"/>
+        </w:rPr>
+      </w:pPr>
+      <w:r>
+        <w:rPr>
+          <w:lang w:val="en-US"/>
+        </w:rPr>
+        <w:t>research</w:t>
+      </w:r>
+    </w:p>
+    <w:p>
+      <w:pPr>
+        <w:pStyle w:val="Paragrafoelenco"/>
+        <w:numPr>
+          <w:ilvl w:val="0"/>
+          <w:numId w:val="12"/>
+        </w:numPr>
+        <w:spacing w:line="276" w:lineRule="auto"/>
+        <w:rPr>
+          <w:lang w:val="en-US"/>
+        </w:rPr>
+      </w:pPr>
+      <w:r>
+        <w:rPr>
+          <w:lang w:val="en-US"/>
+        </w:rPr>
+        <w:t>technology transfer (bringing innovation</w:t>
+      </w:r>
+      <w:r>
+        <w:rPr>
+          <w:lang w:val="en-US"/>
+        </w:rPr>
+        <w:t>/outcomes of research</w:t>
+      </w:r>
+      <w:r>
+        <w:rPr>
+          <w:lang w:val="en-US"/>
+        </w:rPr>
+        <w:t xml:space="preserve"> to the masses</w:t>
+      </w:r>
+      <w:r>
+        <w:rPr>
+          <w:lang w:val="en-US"/>
+        </w:rPr>
+        <w:t>/market</w:t>
+      </w:r>
+      <w:r>
+        <w:rPr>
+          <w:lang w:val="en-US"/>
+        </w:rPr>
+        <w:t>)</w:t>
+      </w:r>
+    </w:p>
+    <w:p>
+      <w:pPr>
+        <w:spacing w:line="276" w:lineRule="auto"/>
+        <w:rPr>
+          <w:lang w:val="en-US"/>
+        </w:rPr>
+      </w:pPr>
+      <w:r>
+        <w:rPr>
+          <w:lang w:val="en-US"/>
+        </w:rPr>
+        <w:t xml:space="preserve">Technically: “share culture, knowledge and transfer results of research outside of University, contributing to overall social growth and cultural path”. </w:t>
+      </w:r>
+      <w:r>
+        <w:rPr>
+          <w:lang w:val="en-US"/>
+        </w:rPr>
+        <w:t xml:space="preserve">In a word: </w:t>
+      </w:r>
+      <w:r>
+        <w:rPr>
+          <w:u w:val="single"/>
+          <w:lang w:val="en-US"/>
+        </w:rPr>
+        <w:t>progress</w:t>
+      </w:r>
+      <w:r>
+        <w:rPr>
+          <w:lang w:val="en-US"/>
+        </w:rPr>
+        <w:t>.</w:t>
+      </w:r>
+      <w:r>
+        <w:rPr>
+          <w:lang w:val="en-US"/>
+        </w:rPr>
+        <w:t xml:space="preserve"> We’re actors bringing this to the society itself</w:t>
+      </w:r>
+      <w:r>
+        <w:rPr>
+          <w:lang w:val="en-US"/>
+        </w:rPr>
+        <w:t xml:space="preserve"> (so called “third mission”). </w:t>
+      </w:r>
+    </w:p>
+    <w:p>
+      <w:pPr>
+        <w:spacing w:line="276" w:lineRule="auto"/>
+        <w:rPr>
+          <w:lang w:val="en-US"/>
+        </w:rPr>
+      </w:pPr>
+      <w:r>
+        <w:rPr>
+          <w:lang w:val="en-US"/>
+        </w:rPr>
+        <w:t>Consider the problem Amazon solves: bringing convenience to customers, even with the burden of higher prices</w:t>
+      </w:r>
+      <w:r>
+        <w:rPr>
+          <w:lang w:val="en-US"/>
+        </w:rPr>
+        <w:t>, but with buying as fast as possible</w:t>
+      </w:r>
+      <w:r>
+        <w:rPr>
+          <w:lang w:val="en-US"/>
+        </w:rPr>
+        <w:t xml:space="preserve">, with less clicks/taps as possible. </w:t>
+      </w:r>
+      <w:r>
+        <w:rPr>
+          <w:lang w:val="en-US"/>
+        </w:rPr>
+        <w:t xml:space="preserve">There is an example of a startup building around services like Amazon to help local shops buying/purchasing stuff in as less clicks as possible. </w:t>
+      </w:r>
+    </w:p>
+    <w:p>
+      <w:pPr>
+        <w:spacing w:line="276" w:lineRule="auto"/>
+        <w:jc w:val="center"/>
+        <w:rPr>
+          <w:lang w:val="en-US"/>
+        </w:rPr>
+      </w:pPr>
+      <w:r>
+        <w:rPr>
+          <w:lang w:val="en-US"/>
+        </w:rPr>
+        <w:drawing>
+          <wp:anchor distT="0" distB="0" distL="114300" distR="114300" simplePos="0" relativeHeight="251661312" behindDoc="0" locked="0" layoutInCell="1" allowOverlap="1" wp14:anchorId="64CF6797" wp14:editId="5D8422E6">
+            <wp:simplePos x="0" y="0"/>
+            <wp:positionH relativeFrom="column">
+              <wp:posOffset>2995930</wp:posOffset>
+            </wp:positionH>
+            <wp:positionV relativeFrom="paragraph">
+              <wp:posOffset>17145</wp:posOffset>
+            </wp:positionV>
+            <wp:extent cx="3171825" cy="2149475"/>
+            <wp:effectExtent l="0" t="0" r="9525" b="3175"/>
+            <wp:wrapSquare wrapText="bothSides"/>
+            <wp:docPr id="333691070" name="Immagine 1" descr="Immagine che contiene testo, schermata, diagramma, Carattere&#10;&#10;Descrizione generata automaticamente"/>
+            <wp:cNvGraphicFramePr>
+              <a:graphicFrameLocks xmlns:a="http://schemas.openxmlformats.org/drawingml/2006/main" noChangeAspect="1"/>
+            </wp:cNvGraphicFramePr>
+            <a:graphic xmlns:a="http://schemas.openxmlformats.org/drawingml/2006/main">
+              <a:graphicData uri="http://schemas.openxmlformats.org/drawingml/2006/picture">
+                <pic:pic xmlns:pic="http://schemas.openxmlformats.org/drawingml/2006/picture">
+                  <pic:nvPicPr>
+                    <pic:cNvPr id="333691070" name="Immagine 1" descr="Immagine che contiene testo, schermata, diagramma, Carattere&#10;&#10;Descrizione generata automaticamente"/>
+                    <pic:cNvPicPr/>
+                  </pic:nvPicPr>
+                  <pic:blipFill>
+                    <a:blip r:embed="rId10"/>
+                    <a:stretch>
+                      <a:fillRect/>
+                    </a:stretch>
+                  </pic:blipFill>
+                  <pic:spPr>
+                    <a:xfrm>
+                      <a:off x="0" y="0"/>
+                      <a:ext cx="3171825" cy="2149475"/>
+                    </a:xfrm>
+                    <a:prstGeom prst="rect">
+                      <a:avLst/>
+                    </a:prstGeom>
+                  </pic:spPr>
+                </pic:pic>
+              </a:graphicData>
+            </a:graphic>
+            <wp14:sizeRelH relativeFrom="margin">
+              <wp14:pctWidth>0</wp14:pctWidth>
+            </wp14:sizeRelH>
+            <wp14:sizeRelV relativeFrom="margin">
+              <wp14:pctHeight>0</wp14:pctHeight>
+            </wp14:sizeRelV>
+          </wp:anchor>
+        </w:drawing>
+      </w:r>
+      <w:r>
+        <w:rPr>
+          <w:lang w:val="en-US"/>
+        </w:rPr>
+        <w:t xml:space="preserve">A </w:t>
+      </w:r>
+      <w:r>
+        <w:rPr>
+          <w:u w:val="single"/>
+          <w:lang w:val="en-US"/>
+        </w:rPr>
+        <w:t>start-up</w:t>
+      </w:r>
+      <w:r>
+        <w:rPr>
+          <w:lang w:val="en-US"/>
+        </w:rPr>
+        <w:t xml:space="preserve"> is the </w:t>
+      </w:r>
+      <w:r>
+        <w:rPr>
+          <w:lang w:val="en-US"/>
+        </w:rPr>
+        <w:t xml:space="preserve">innovation </w:t>
+      </w:r>
+      <w:r>
+        <w:rPr>
+          <w:lang w:val="en-US"/>
+        </w:rPr>
+        <w:t xml:space="preserve">vector allowing to do </w:t>
+      </w:r>
+      <w:r>
+        <w:rPr>
+          <w:lang w:val="en-US"/>
+        </w:rPr>
+        <w:t>bring progress to the society and many big companies are doing this, e.g., Microsoft/Intel</w:t>
+      </w:r>
+      <w:r>
+        <w:rPr>
+          <w:lang w:val="en-US"/>
+        </w:rPr>
+        <w:t xml:space="preserve">. </w:t>
+      </w:r>
+      <w:r>
+        <w:rPr>
+          <w:lang w:val="en-US"/>
+        </w:rPr>
+        <w:t>There are different means of research</w:t>
+      </w:r>
+      <w:r>
+        <w:rPr>
+          <w:lang w:val="en-US"/>
+        </w:rPr>
+        <w:t xml:space="preserve"> (consider the comparison university vs startup)</w:t>
+      </w:r>
+      <w:r>
+        <w:rPr>
+          <w:lang w:val="en-US"/>
+        </w:rPr>
+        <w:t>:</w:t>
+      </w:r>
+    </w:p>
+    <w:p>
+      <w:pPr>
+        <w:pStyle w:val="Paragrafoelenco"/>
+        <w:numPr>
+          <w:ilvl w:val="0"/>
+          <w:numId w:val="13"/>
+        </w:numPr>
+        <w:spacing w:line="276" w:lineRule="auto"/>
+        <w:rPr>
+          <w:lang w:val="en-US"/>
+        </w:rPr>
+      </w:pPr>
+      <w:r>
+        <w:rPr>
+          <w:i/>
+          <w:iCs/>
+          <w:lang w:val="en-US"/>
+        </w:rPr>
+        <w:t>fundamental research</w:t>
+      </w:r>
+      <w:r>
+        <w:rPr>
+          <w:lang w:val="en-US"/>
+        </w:rPr>
+        <w:t>, done with laboratories, papers, experiments</w:t>
+      </w:r>
+    </w:p>
+    <w:p>
+      <w:pPr>
+        <w:pStyle w:val="Paragrafoelenco"/>
+        <w:numPr>
+          <w:ilvl w:val="0"/>
+          <w:numId w:val="13"/>
+        </w:numPr>
+        <w:spacing w:line="276" w:lineRule="auto"/>
+        <w:rPr>
+          <w:lang w:val="en-US"/>
+        </w:rPr>
+      </w:pPr>
+      <w:r>
+        <w:rPr>
+          <w:i/>
+          <w:iCs/>
+          <w:lang w:val="en-US"/>
+        </w:rPr>
+        <w:t>applied research</w:t>
+      </w:r>
+      <w:r>
+        <w:rPr>
+          <w:lang w:val="en-US"/>
+        </w:rPr>
+        <w:t>, crafting Proof of Concepts and demos to test the market</w:t>
+      </w:r>
+    </w:p>
+    <w:p>
+      <w:pPr>
+        <w:pStyle w:val="Paragrafoelenco"/>
+        <w:numPr>
+          <w:ilvl w:val="0"/>
+          <w:numId w:val="13"/>
+        </w:numPr>
+        <w:spacing w:line="276" w:lineRule="auto"/>
+        <w:rPr>
+          <w:lang w:val="en-US"/>
+        </w:rPr>
+      </w:pPr>
+      <w:r>
+        <w:rPr>
+          <w:i/>
+          <w:iCs/>
+          <w:lang w:val="en-US"/>
+        </w:rPr>
+        <w:t>market uptake</w:t>
+      </w:r>
+      <w:r>
+        <w:rPr>
+          <w:lang w:val="en-US"/>
+        </w:rPr>
+        <w:t>, seeing what will happen in the market</w:t>
+      </w:r>
+    </w:p>
+    <w:p>
+      <w:pPr>
         <w:rPr>
           <w:lang w:val="en-US"/>
         </w:rPr>
@@ -2135,13 +2710,598 @@
     </w:p>
     <w:p>
       <w:pPr>
+        <w:spacing w:line="276" w:lineRule="auto"/>
+        <w:rPr>
+          <w:lang w:val="en-US"/>
+        </w:rPr>
+      </w:pPr>
+      <w:r>
+        <w:rPr>
+          <w:lang w:val="en-US"/>
+        </w:rPr>
+        <w:lastRenderedPageBreak/>
+        <w:t xml:space="preserve">The switch between university and startup is us. </w:t>
+      </w:r>
+      <w:r>
+        <w:rPr>
+          <w:lang w:val="en-US"/>
+        </w:rPr>
+        <w:t xml:space="preserve">The best way to transfer knowledge to the market is a </w:t>
+      </w:r>
+      <w:r>
+        <w:rPr>
+          <w:i/>
+          <w:iCs/>
+          <w:lang w:val="en-US"/>
+        </w:rPr>
+        <w:t>brain with a motivation</w:t>
+      </w:r>
+      <w:r>
+        <w:rPr>
+          <w:lang w:val="en-US"/>
+        </w:rPr>
+        <w:t xml:space="preserve"> (know-how/IP/tech transfer). </w:t>
+      </w:r>
+      <w:r>
+        <w:rPr>
+          <w:lang w:val="en-US"/>
+        </w:rPr>
+        <w:t xml:space="preserve">There will not be anybody else doing this: a driving force keeping you awake and motivated. </w:t>
+      </w:r>
+      <w:r>
+        <w:rPr>
+          <w:lang w:val="en-US"/>
+        </w:rPr>
+        <w:t>Just do it</w:t>
+      </w:r>
+      <w:r>
+        <w:rPr>
+          <w:lang w:val="en-US"/>
+        </w:rPr>
+        <w:t xml:space="preserve">: this is the fastest and most effective way possible. </w:t>
+      </w:r>
+      <w:r>
+        <w:rPr>
+          <w:lang w:val="en-US"/>
+        </w:rPr>
+        <w:t xml:space="preserve">To drive change, we want to </w:t>
+      </w:r>
+      <w:r>
+        <w:rPr>
+          <w:lang w:val="en-US"/>
+        </w:rPr>
+        <w:t xml:space="preserve">be uncomfortable and drive change new ways. </w:t>
+      </w:r>
+    </w:p>
+    <w:p>
+      <w:pPr>
+        <w:spacing w:line="276" w:lineRule="auto"/>
+        <w:rPr>
+          <w:lang w:val="en-US"/>
+        </w:rPr>
+      </w:pPr>
+      <w:r>
+        <w:rPr>
+          <w:lang w:val="en-US"/>
+        </w:rPr>
+        <w:t>There is direct interaction with the professor:</w:t>
+      </w:r>
+    </w:p>
+    <w:p>
+      <w:pPr>
+        <w:pStyle w:val="Paragrafoelenco"/>
+        <w:numPr>
+          <w:ilvl w:val="0"/>
+          <w:numId w:val="13"/>
+        </w:numPr>
+        <w:spacing w:line="276" w:lineRule="auto"/>
+        <w:rPr>
+          <w:lang w:val="en-US"/>
+        </w:rPr>
+      </w:pPr>
+      <w:r>
+        <w:rPr>
+          <w:lang w:val="en-US"/>
+        </w:rPr>
+        <w:t>S</w:t>
+      </w:r>
+      <w:r>
+        <w:rPr>
+          <w:lang w:val="en-US"/>
+        </w:rPr>
+        <w:t xml:space="preserve">ubscribe to </w:t>
+      </w:r>
+      <w:r>
+        <w:rPr>
+          <w:lang w:val="en-US"/>
+        </w:rPr>
+        <w:t>his</w:t>
+      </w:r>
+      <w:r>
+        <w:rPr>
+          <w:lang w:val="en-US"/>
+        </w:rPr>
+        <w:t xml:space="preserve"> </w:t>
+      </w:r>
+      <w:r>
+        <w:rPr>
+          <w:lang w:val="en-US"/>
+        </w:rPr>
+        <w:t>WhatsApp</w:t>
+      </w:r>
+      <w:r>
+        <w:rPr>
+          <w:lang w:val="en-US"/>
+        </w:rPr>
+        <w:t xml:space="preserve"> G</w:t>
+      </w:r>
+      <w:r>
+        <w:rPr>
+          <w:lang w:val="en-US"/>
+        </w:rPr>
+        <w:t>roup (all communications will be given there</w:t>
+      </w:r>
+      <w:r>
+        <w:rPr>
+          <w:lang w:val="en-US"/>
+        </w:rPr>
+        <w:t>)</w:t>
+      </w:r>
+      <w:r>
+        <w:rPr>
+          <w:lang w:val="en-US"/>
+        </w:rPr>
+        <w:t xml:space="preserve"> – top priority</w:t>
+      </w:r>
+    </w:p>
+    <w:p>
+      <w:pPr>
+        <w:pStyle w:val="Paragrafoelenco"/>
+        <w:numPr>
+          <w:ilvl w:val="1"/>
+          <w:numId w:val="13"/>
+        </w:numPr>
+        <w:spacing w:line="276" w:lineRule="auto"/>
+        <w:rPr>
+          <w:lang w:val="en-US"/>
+        </w:rPr>
+      </w:pPr>
+      <w:r>
+        <w:rPr>
+          <w:lang w:val="en-US"/>
+        </w:rPr>
+        <w:t>group changes every year and it’s displayed via QR code within first slides of course</w:t>
+      </w:r>
+    </w:p>
+    <w:p>
+      <w:pPr>
+        <w:pStyle w:val="Paragrafoelenco"/>
+        <w:numPr>
+          <w:ilvl w:val="0"/>
+          <w:numId w:val="13"/>
+        </w:numPr>
+        <w:spacing w:line="276" w:lineRule="auto"/>
+        <w:rPr>
+          <w:lang w:val="en-US"/>
+        </w:rPr>
+      </w:pPr>
+      <w:r>
+        <w:rPr>
+          <w:lang w:val="en-US"/>
+        </w:rPr>
+        <w:t xml:space="preserve">Send </w:t>
+      </w:r>
+      <w:r>
+        <w:rPr>
+          <w:lang w:val="en-US"/>
+        </w:rPr>
+        <w:t>him</w:t>
+      </w:r>
+      <w:r>
+        <w:rPr>
+          <w:lang w:val="en-US"/>
+        </w:rPr>
+        <w:t xml:space="preserve"> private </w:t>
+      </w:r>
+      <w:r>
+        <w:rPr>
+          <w:lang w:val="en-US"/>
+        </w:rPr>
+        <w:t>WhatsApp</w:t>
+      </w:r>
+      <w:r>
+        <w:rPr>
+          <w:lang w:val="en-US"/>
+        </w:rPr>
+        <w:t xml:space="preserve"> </w:t>
+      </w:r>
+      <w:r>
+        <w:rPr>
+          <w:lang w:val="en-US"/>
+        </w:rPr>
+        <w:t>messages whenever you need info / help on anything</w:t>
+      </w:r>
+    </w:p>
+    <w:p>
+      <w:pPr>
+        <w:pStyle w:val="Paragrafoelenco"/>
+        <w:numPr>
+          <w:ilvl w:val="1"/>
+          <w:numId w:val="13"/>
+        </w:numPr>
+        <w:spacing w:line="276" w:lineRule="auto"/>
+        <w:rPr>
+          <w:lang w:val="en-US"/>
+        </w:rPr>
+      </w:pPr>
+      <w:r>
+        <w:rPr>
+          <w:lang w:val="en-US"/>
+        </w:rPr>
+        <w:t>he w</w:t>
+      </w:r>
+      <w:r>
+        <w:rPr>
+          <w:lang w:val="en-US"/>
+        </w:rPr>
+        <w:t>ill reply asa</w:t>
+      </w:r>
+      <w:r>
+        <w:rPr>
+          <w:lang w:val="en-US"/>
+        </w:rPr>
+        <w:t>p</w:t>
+      </w:r>
+    </w:p>
+    <w:p>
+      <w:pPr>
+        <w:pStyle w:val="Paragrafoelenco"/>
+        <w:numPr>
+          <w:ilvl w:val="0"/>
+          <w:numId w:val="13"/>
+        </w:numPr>
+        <w:spacing w:line="276" w:lineRule="auto"/>
+        <w:rPr>
+          <w:lang w:val="en-US"/>
+        </w:rPr>
+      </w:pPr>
+      <w:r>
+        <w:rPr>
+          <w:lang w:val="en-US"/>
+        </w:rPr>
+        <w:t xml:space="preserve">Send </w:t>
+      </w:r>
+      <w:r>
+        <w:rPr>
+          <w:lang w:val="en-US"/>
+        </w:rPr>
+        <w:t>him</w:t>
+      </w:r>
+      <w:r>
+        <w:rPr>
+          <w:lang w:val="en-US"/>
+        </w:rPr>
+        <w:t xml:space="preserve"> emails at </w:t>
+      </w:r>
+      <w:hyperlink r:id="rId11" w:history="1">
+        <w:r>
+          <w:rPr>
+            <w:rStyle w:val="Collegamentoipertestuale"/>
+            <w:lang w:val="en-US"/>
+          </w:rPr>
+          <w:t>fabio.dalessi@unipd.it</w:t>
+        </w:r>
+      </w:hyperlink>
+      <w:r>
+        <w:rPr>
+          <w:lang w:val="en-US"/>
+        </w:rPr>
+        <w:t xml:space="preserve"> – l</w:t>
+      </w:r>
+      <w:r>
+        <w:rPr>
+          <w:lang w:val="en-US"/>
+        </w:rPr>
+        <w:t>ower priority</w:t>
+      </w:r>
+    </w:p>
+    <w:p>
+      <w:pPr>
+        <w:pStyle w:val="Paragrafoelenco"/>
+        <w:numPr>
+          <w:ilvl w:val="0"/>
+          <w:numId w:val="13"/>
+        </w:numPr>
+        <w:spacing w:line="276" w:lineRule="auto"/>
+        <w:rPr>
+          <w:lang w:val="en-US"/>
+        </w:rPr>
+      </w:pPr>
+      <w:r>
+        <w:rPr>
+          <w:lang w:val="en-US"/>
+        </w:rPr>
+        <w:t xml:space="preserve">Setup a one-on-one meeting: contact </w:t>
+      </w:r>
+      <w:r>
+        <w:rPr>
+          <w:lang w:val="en-US"/>
+        </w:rPr>
+        <w:t>him</w:t>
+      </w:r>
+      <w:r>
+        <w:rPr>
+          <w:lang w:val="en-US"/>
+        </w:rPr>
+        <w:t xml:space="preserve"> by </w:t>
+      </w:r>
+      <w:r>
+        <w:rPr>
+          <w:lang w:val="en-US"/>
+        </w:rPr>
+        <w:t>WhatsApp</w:t>
+      </w:r>
+    </w:p>
+    <w:p>
+      <w:pPr>
+        <w:spacing w:line="276" w:lineRule="auto"/>
+        <w:rPr>
+          <w:lang w:val="en-US"/>
+        </w:rPr>
+      </w:pPr>
+      <w:r>
+        <w:rPr>
+          <w:lang w:val="en-US"/>
+        </w:rPr>
+        <w:t>The exam is composed of two parts:</w:t>
+      </w:r>
+    </w:p>
+    <w:p>
+      <w:pPr>
+        <w:pStyle w:val="Paragrafoelenco"/>
+        <w:numPr>
+          <w:ilvl w:val="0"/>
+          <w:numId w:val="13"/>
+        </w:numPr>
+        <w:spacing w:line="276" w:lineRule="auto"/>
+        <w:rPr>
+          <w:lang w:val="en-US"/>
+        </w:rPr>
+      </w:pPr>
+      <w:r>
+        <w:rPr>
+          <w:lang w:val="en-US"/>
+        </w:rPr>
+        <w:t>Theory: Written exam (with math also, but not that difficult)</w:t>
+      </w:r>
+      <w:r>
+        <w:rPr>
+          <w:lang w:val="en-US"/>
+        </w:rPr>
+        <w:t xml:space="preserve"> – 0 to 30</w:t>
+      </w:r>
+    </w:p>
+    <w:p>
+      <w:pPr>
+        <w:pStyle w:val="Paragrafoelenco"/>
+        <w:numPr>
+          <w:ilvl w:val="1"/>
+          <w:numId w:val="13"/>
+        </w:numPr>
+        <w:spacing w:line="276" w:lineRule="auto"/>
+        <w:rPr>
+          <w:lang w:val="en-US"/>
+        </w:rPr>
+      </w:pPr>
+      <w:r>
+        <w:rPr>
+          <w:lang w:val="en-US"/>
+        </w:rPr>
+        <w:t>30 questions yes/no</w:t>
+      </w:r>
+    </w:p>
+    <w:p>
+      <w:pPr>
+        <w:pStyle w:val="Paragrafoelenco"/>
+        <w:numPr>
+          <w:ilvl w:val="1"/>
+          <w:numId w:val="13"/>
+        </w:numPr>
+        <w:spacing w:line="276" w:lineRule="auto"/>
+        <w:rPr>
+          <w:lang w:val="en-US"/>
+        </w:rPr>
+      </w:pPr>
+      <w:r>
+        <w:rPr>
+          <w:lang w:val="en-US"/>
+        </w:rPr>
+        <w:t>50% of the final mark</w:t>
+      </w:r>
+    </w:p>
+    <w:p>
+      <w:pPr>
+        <w:pStyle w:val="Paragrafoelenco"/>
+        <w:numPr>
+          <w:ilvl w:val="1"/>
+          <w:numId w:val="13"/>
+        </w:numPr>
+        <w:spacing w:line="276" w:lineRule="auto"/>
+        <w:rPr>
+          <w:lang w:val="en-US"/>
+        </w:rPr>
+      </w:pPr>
+      <w:r>
+        <w:rPr>
+          <w:lang w:val="en-US"/>
+        </w:rPr>
+        <w:t>for particular reasons: can be oral (3 questions with the professor)</w:t>
+      </w:r>
+    </w:p>
+    <w:p>
+      <w:pPr>
+        <w:pStyle w:val="Paragrafoelenco"/>
+        <w:numPr>
+          <w:ilvl w:val="2"/>
+          <w:numId w:val="13"/>
+        </w:numPr>
+        <w:spacing w:line="276" w:lineRule="auto"/>
+        <w:rPr>
+          <w:lang w:val="en-US"/>
+        </w:rPr>
+      </w:pPr>
+      <w:r>
+        <w:rPr>
+          <w:lang w:val="en-US"/>
+        </w:rPr>
+        <w:t>happens 5% of cases</w:t>
+      </w:r>
+    </w:p>
+    <w:p>
+      <w:pPr>
+        <w:pStyle w:val="Paragrafoelenco"/>
+        <w:numPr>
+          <w:ilvl w:val="0"/>
+          <w:numId w:val="13"/>
+        </w:numPr>
+        <w:spacing w:line="276" w:lineRule="auto"/>
+        <w:rPr>
+          <w:lang w:val="en-US"/>
+        </w:rPr>
+      </w:pPr>
+      <w:r>
+        <w:rPr>
+          <w:lang w:val="en-US"/>
+        </w:rPr>
+        <w:t>Group work (startup)</w:t>
+      </w:r>
+      <w:r>
+        <w:rPr>
+          <w:lang w:val="en-US"/>
+        </w:rPr>
+        <w:t xml:space="preserve"> – 0 - 30</w:t>
+      </w:r>
+    </w:p>
+    <w:p>
+      <w:pPr>
+        <w:pStyle w:val="Paragrafoelenco"/>
+        <w:numPr>
+          <w:ilvl w:val="1"/>
+          <w:numId w:val="13"/>
+        </w:numPr>
+        <w:spacing w:line="276" w:lineRule="auto"/>
+        <w:rPr>
+          <w:lang w:val="en-US"/>
+        </w:rPr>
+      </w:pPr>
+      <w:r>
+        <w:rPr>
+          <w:lang w:val="en-US"/>
+        </w:rPr>
+        <w:t>50% of the mark</w:t>
+      </w:r>
+    </w:p>
+    <w:p>
+      <w:pPr>
+        <w:pStyle w:val="Paragrafoelenco"/>
+        <w:numPr>
+          <w:ilvl w:val="1"/>
+          <w:numId w:val="13"/>
+        </w:numPr>
+        <w:spacing w:line="276" w:lineRule="auto"/>
+        <w:rPr>
+          <w:lang w:val="en-US"/>
+        </w:rPr>
+      </w:pPr>
+      <w:r>
+        <w:rPr>
+          <w:lang w:val="en-US"/>
+        </w:rPr>
+        <w:t>Result of a job done during the course</w:t>
+      </w:r>
+    </w:p>
+    <w:p>
+      <w:pPr>
+        <w:pStyle w:val="Paragrafoelenco"/>
+        <w:numPr>
+          <w:ilvl w:val="1"/>
+          <w:numId w:val="13"/>
+        </w:numPr>
+        <w:spacing w:line="276" w:lineRule="auto"/>
+        <w:rPr>
+          <w:lang w:val="en-US"/>
+        </w:rPr>
+      </w:pPr>
+      <w:r>
+        <w:rPr>
+          <w:lang w:val="en-US"/>
+        </w:rPr>
+        <w:t>Teams – Pitch (done within investors)</w:t>
+      </w:r>
+      <w:r>
+        <w:rPr>
+          <w:lang w:val="en-US"/>
+        </w:rPr>
+        <w:t xml:space="preserve"> – Interviews with real people</w:t>
+      </w:r>
+    </w:p>
+    <w:p>
+      <w:pPr>
+        <w:pStyle w:val="Paragrafoelenco"/>
+        <w:numPr>
+          <w:ilvl w:val="2"/>
+          <w:numId w:val="13"/>
+        </w:numPr>
+        <w:spacing w:line="276" w:lineRule="auto"/>
+        <w:rPr>
+          <w:lang w:val="en-US"/>
+        </w:rPr>
+      </w:pPr>
+      <w:r>
+        <w:rPr>
+          <w:lang w:val="en-US"/>
+        </w:rPr>
+        <w:t>The interviews part depends on the problem to solve</w:t>
+      </w:r>
+    </w:p>
+    <w:p>
+      <w:pPr>
+        <w:spacing w:line="276" w:lineRule="auto"/>
+        <w:rPr>
+          <w:lang w:val="en-US"/>
+        </w:rPr>
+      </w:pPr>
+      <w:r>
+        <w:rPr>
+          <w:lang w:val="en-US"/>
+        </w:rPr>
+        <w:t xml:space="preserve">These will be summed and then divided by 2 rounded by excess. </w:t>
+      </w:r>
+    </w:p>
+    <w:p>
+      <w:pPr>
+        <w:spacing w:line="276" w:lineRule="auto"/>
+        <w:rPr>
+          <w:lang w:val="en-US"/>
+        </w:rPr>
+      </w:pPr>
+      <w:r>
+        <w:rPr>
+          <w:lang w:val="en-US"/>
+        </w:rPr>
+        <w:br w:type="page"/>
+      </w:r>
+    </w:p>
+    <w:p>
+      <w:pPr>
         <w:pStyle w:val="Titolo1"/>
+        <w:spacing w:line="276" w:lineRule="auto"/>
         <w:jc w:val="center"/>
         <w:rPr>
           <w:lang w:val="en-US"/>
         </w:rPr>
       </w:pPr>
-      <w:bookmarkStart w:id="1" w:name="_Toc159959950"/>
+      <w:bookmarkStart w:id="1" w:name="_Toc160006312"/>
       <w:r>
         <w:rPr>
           <w:lang w:val="en-US"/>
@@ -2153,6 +3313,7 @@
     </w:p>
     <w:p>
       <w:pPr>
+        <w:spacing w:line="276" w:lineRule="auto"/>
         <w:rPr>
           <w:lang w:val="en-US"/>
         </w:rPr>
@@ -2167,12 +3328,13 @@
     <w:p>
       <w:pPr>
         <w:pStyle w:val="Titolo1"/>
+        <w:spacing w:line="276" w:lineRule="auto"/>
         <w:jc w:val="center"/>
         <w:rPr>
           <w:lang w:val="en-US"/>
         </w:rPr>
       </w:pPr>
-      <w:bookmarkStart w:id="2" w:name="_Toc159959951"/>
+      <w:bookmarkStart w:id="2" w:name="_Toc160006313"/>
       <w:r>
         <w:rPr>
           <w:lang w:val="en-US"/>
@@ -2184,6 +3346,7 @@
     </w:p>
     <w:p>
       <w:pPr>
+        <w:spacing w:line="276" w:lineRule="auto"/>
         <w:rPr>
           <w:lang w:val="en-US"/>
         </w:rPr>
@@ -2198,12 +3361,13 @@
     <w:p>
       <w:pPr>
         <w:pStyle w:val="Titolo1"/>
+        <w:spacing w:line="276" w:lineRule="auto"/>
         <w:jc w:val="center"/>
         <w:rPr>
           <w:lang w:val="en-US"/>
         </w:rPr>
       </w:pPr>
-      <w:bookmarkStart w:id="3" w:name="_Toc159959952"/>
+      <w:bookmarkStart w:id="3" w:name="_Toc160006314"/>
       <w:r>
         <w:rPr>
           <w:lang w:val="en-US"/>
@@ -2215,6 +3379,7 @@
     </w:p>
     <w:p>
       <w:pPr>
+        <w:spacing w:line="276" w:lineRule="auto"/>
         <w:rPr>
           <w:lang w:val="en-US"/>
         </w:rPr>
@@ -2229,48 +3394,33 @@
     <w:p>
       <w:pPr>
         <w:pStyle w:val="Titolo1"/>
+        <w:spacing w:line="276" w:lineRule="auto"/>
         <w:jc w:val="center"/>
         <w:rPr>
           <w:lang w:val="en-US"/>
         </w:rPr>
       </w:pPr>
-      <w:bookmarkStart w:id="4" w:name="_Toc159959953"/>
+      <w:bookmarkStart w:id="4" w:name="_Toc160006315"/>
       <w:r>
         <w:rPr>
           <w:lang w:val="en-US"/>
         </w:rPr>
         <w:lastRenderedPageBreak/>
-        <w:t xml:space="preserve">Lesson </w:t>
-      </w:r>
-      <w:r>
-        <w:rPr>
-          <w:lang w:val="en-US"/>
-        </w:rPr>
-        <w:t>5</w:t>
-      </w:r>
-      <w:r>
-        <w:rPr>
-          <w:lang w:val="en-US"/>
-        </w:rPr>
-        <w:t xml:space="preserve"> – Problems and Solutions</w:t>
-      </w:r>
-      <w:r>
-        <w:rPr>
-          <w:lang w:val="en-US"/>
-        </w:rPr>
-        <w:t xml:space="preserve"> 2</w:t>
+        <w:t>Lesson 5 – Problems and Solutions 2</w:t>
       </w:r>
       <w:bookmarkEnd w:id="4"/>
     </w:p>
     <w:p>
       <w:pPr>
-        <w:rPr>
-          <w:lang w:val="en-US"/>
-        </w:rPr>
-      </w:pPr>
-    </w:p>
-    <w:p>
-      <w:pPr>
+        <w:spacing w:line="276" w:lineRule="auto"/>
+        <w:rPr>
+          <w:lang w:val="en-US"/>
+        </w:rPr>
+      </w:pPr>
+    </w:p>
+    <w:p>
+      <w:pPr>
+        <w:spacing w:line="276" w:lineRule="auto"/>
         <w:rPr>
           <w:lang w:val="en-US"/>
         </w:rPr>
@@ -2285,29 +3435,25 @@
     <w:p>
       <w:pPr>
         <w:pStyle w:val="Titolo1"/>
+        <w:spacing w:line="276" w:lineRule="auto"/>
         <w:jc w:val="center"/>
         <w:rPr>
           <w:lang w:val="en-US"/>
         </w:rPr>
       </w:pPr>
-      <w:bookmarkStart w:id="5" w:name="_Toc159959954"/>
+      <w:bookmarkStart w:id="5" w:name="_Toc160006316"/>
       <w:r>
         <w:rPr>
           <w:lang w:val="en-US"/>
         </w:rPr>
         <w:lastRenderedPageBreak/>
-        <w:t xml:space="preserve">Lesson </w:t>
-      </w:r>
-      <w:r>
-        <w:rPr>
-          <w:lang w:val="en-US"/>
-        </w:rPr>
-        <w:t>6 – Scaling Up</w:t>
+        <w:t>Lesson 6 – Scaling Up</w:t>
       </w:r>
       <w:bookmarkEnd w:id="5"/>
     </w:p>
     <w:p>
       <w:pPr>
+        <w:spacing w:line="276" w:lineRule="auto"/>
         <w:rPr>
           <w:lang w:val="en-US"/>
         </w:rPr>
@@ -2322,41 +3468,25 @@
     <w:p>
       <w:pPr>
         <w:pStyle w:val="Titolo1"/>
+        <w:spacing w:line="276" w:lineRule="auto"/>
         <w:jc w:val="center"/>
         <w:rPr>
           <w:lang w:val="en-US"/>
         </w:rPr>
       </w:pPr>
-      <w:bookmarkStart w:id="6" w:name="_Toc159959955"/>
+      <w:bookmarkStart w:id="6" w:name="_Toc160006317"/>
       <w:r>
         <w:rPr>
           <w:lang w:val="en-US"/>
         </w:rPr>
         <w:lastRenderedPageBreak/>
-        <w:t xml:space="preserve">Lesson </w:t>
-      </w:r>
-      <w:r>
-        <w:rPr>
-          <w:lang w:val="en-US"/>
-        </w:rPr>
-        <w:t>7</w:t>
-      </w:r>
-      <w:r>
-        <w:rPr>
-          <w:lang w:val="en-US"/>
-        </w:rPr>
-        <w:t xml:space="preserve"> – </w:t>
-      </w:r>
-      <w:r>
-        <w:rPr>
-          <w:lang w:val="en-US"/>
-        </w:rPr>
-        <w:t>Scaling Up 2</w:t>
+        <w:t>Lesson 7 – Scaling Up 2</w:t>
       </w:r>
       <w:bookmarkEnd w:id="6"/>
     </w:p>
     <w:p>
       <w:pPr>
+        <w:spacing w:line="276" w:lineRule="auto"/>
         <w:rPr>
           <w:lang w:val="en-US"/>
         </w:rPr>
@@ -2371,41 +3501,25 @@
     <w:p>
       <w:pPr>
         <w:pStyle w:val="Titolo1"/>
+        <w:spacing w:line="276" w:lineRule="auto"/>
         <w:jc w:val="center"/>
         <w:rPr>
           <w:lang w:val="en-US"/>
         </w:rPr>
       </w:pPr>
-      <w:bookmarkStart w:id="7" w:name="_Toc159959956"/>
+      <w:bookmarkStart w:id="7" w:name="_Toc160006318"/>
       <w:r>
         <w:rPr>
           <w:lang w:val="en-US"/>
         </w:rPr>
         <w:lastRenderedPageBreak/>
-        <w:t xml:space="preserve">Lesson </w:t>
-      </w:r>
-      <w:r>
-        <w:rPr>
-          <w:lang w:val="en-US"/>
-        </w:rPr>
-        <w:t>8</w:t>
-      </w:r>
-      <w:r>
-        <w:rPr>
-          <w:lang w:val="en-US"/>
-        </w:rPr>
-        <w:t xml:space="preserve"> – </w:t>
-      </w:r>
-      <w:r>
-        <w:rPr>
-          <w:lang w:val="en-US"/>
-        </w:rPr>
-        <w:t>Business Modeling – BMC</w:t>
+        <w:t>Lesson 8 – Business Modeling – BMC</w:t>
       </w:r>
       <w:bookmarkEnd w:id="7"/>
     </w:p>
     <w:p>
       <w:pPr>
+        <w:spacing w:line="276" w:lineRule="auto"/>
         <w:rPr>
           <w:lang w:val="en-US"/>
         </w:rPr>
@@ -2420,41 +3534,25 @@
     <w:p>
       <w:pPr>
         <w:pStyle w:val="Titolo1"/>
+        <w:spacing w:line="276" w:lineRule="auto"/>
         <w:jc w:val="center"/>
         <w:rPr>
           <w:lang w:val="en-US"/>
         </w:rPr>
       </w:pPr>
-      <w:bookmarkStart w:id="8" w:name="_Toc159959957"/>
+      <w:bookmarkStart w:id="8" w:name="_Toc160006319"/>
       <w:r>
         <w:rPr>
           <w:lang w:val="en-US"/>
         </w:rPr>
         <w:lastRenderedPageBreak/>
-        <w:t xml:space="preserve">Lesson </w:t>
-      </w:r>
-      <w:r>
-        <w:rPr>
-          <w:lang w:val="en-US"/>
-        </w:rPr>
-        <w:t>9</w:t>
-      </w:r>
-      <w:r>
-        <w:rPr>
-          <w:lang w:val="en-US"/>
-        </w:rPr>
-        <w:t xml:space="preserve"> – </w:t>
-      </w:r>
-      <w:r>
-        <w:rPr>
-          <w:lang w:val="en-US"/>
-        </w:rPr>
-        <w:t>Business Modeling – LC</w:t>
+        <w:t>Lesson 9 – Business Modeling – LC</w:t>
       </w:r>
       <w:bookmarkEnd w:id="8"/>
     </w:p>
     <w:p>
       <w:pPr>
+        <w:spacing w:line="276" w:lineRule="auto"/>
         <w:rPr>
           <w:lang w:val="en-US"/>
         </w:rPr>
@@ -2469,29 +3567,25 @@
     <w:p>
       <w:pPr>
         <w:pStyle w:val="Titolo1"/>
+        <w:spacing w:line="276" w:lineRule="auto"/>
         <w:jc w:val="center"/>
         <w:rPr>
           <w:lang w:val="en-US"/>
         </w:rPr>
       </w:pPr>
-      <w:bookmarkStart w:id="9" w:name="_Toc159959958"/>
+      <w:bookmarkStart w:id="9" w:name="_Toc160006320"/>
       <w:r>
         <w:rPr>
           <w:lang w:val="en-US"/>
         </w:rPr>
         <w:lastRenderedPageBreak/>
-        <w:t xml:space="preserve">Lesson </w:t>
-      </w:r>
-      <w:r>
-        <w:rPr>
-          <w:lang w:val="en-US"/>
-        </w:rPr>
-        <w:t>10 – Pipes and Platforms</w:t>
+        <w:t>Lesson 10 – Pipes and Platforms</w:t>
       </w:r>
       <w:bookmarkEnd w:id="9"/>
     </w:p>
     <w:p>
       <w:pPr>
+        <w:spacing w:line="276" w:lineRule="auto"/>
         <w:rPr>
           <w:lang w:val="en-US"/>
         </w:rPr>
@@ -2506,41 +3600,25 @@
     <w:p>
       <w:pPr>
         <w:pStyle w:val="Titolo1"/>
+        <w:spacing w:line="276" w:lineRule="auto"/>
         <w:jc w:val="center"/>
         <w:rPr>
           <w:lang w:val="en-US"/>
         </w:rPr>
       </w:pPr>
-      <w:bookmarkStart w:id="10" w:name="_Toc159959959"/>
+      <w:bookmarkStart w:id="10" w:name="_Toc160006321"/>
       <w:r>
         <w:rPr>
           <w:lang w:val="en-US"/>
         </w:rPr>
         <w:lastRenderedPageBreak/>
-        <w:t xml:space="preserve">Lesson </w:t>
-      </w:r>
-      <w:r>
-        <w:rPr>
-          <w:lang w:val="en-US"/>
-        </w:rPr>
-        <w:t>11</w:t>
-      </w:r>
-      <w:r>
-        <w:rPr>
-          <w:lang w:val="en-US"/>
-        </w:rPr>
-        <w:t xml:space="preserve"> – </w:t>
-      </w:r>
-      <w:r>
-        <w:rPr>
-          <w:lang w:val="en-US"/>
-        </w:rPr>
-        <w:t>Platforms continued</w:t>
+        <w:t>Lesson 11 – Platforms continued</w:t>
       </w:r>
       <w:bookmarkEnd w:id="10"/>
     </w:p>
     <w:p>
       <w:pPr>
+        <w:spacing w:line="276" w:lineRule="auto"/>
         <w:rPr>
           <w:lang w:val="en-US"/>
         </w:rPr>
@@ -2555,41 +3633,25 @@
     <w:p>
       <w:pPr>
         <w:pStyle w:val="Titolo1"/>
+        <w:spacing w:line="276" w:lineRule="auto"/>
         <w:jc w:val="center"/>
         <w:rPr>
           <w:lang w:val="en-US"/>
         </w:rPr>
       </w:pPr>
-      <w:bookmarkStart w:id="11" w:name="_Toc159959960"/>
+      <w:bookmarkStart w:id="11" w:name="_Toc160006322"/>
       <w:r>
         <w:rPr>
           <w:lang w:val="en-US"/>
         </w:rPr>
         <w:lastRenderedPageBreak/>
-        <w:t xml:space="preserve">Lesson </w:t>
-      </w:r>
-      <w:r>
-        <w:rPr>
-          <w:lang w:val="en-US"/>
-        </w:rPr>
-        <w:t>12</w:t>
-      </w:r>
-      <w:r>
-        <w:rPr>
-          <w:lang w:val="en-US"/>
-        </w:rPr>
-        <w:t xml:space="preserve"> – </w:t>
-      </w:r>
-      <w:r>
-        <w:rPr>
-          <w:lang w:val="en-US"/>
-        </w:rPr>
-        <w:t>Startup Equity Management</w:t>
+        <w:t>Lesson 12 – Startup Equity Management</w:t>
       </w:r>
       <w:bookmarkEnd w:id="11"/>
     </w:p>
     <w:p>
       <w:pPr>
+        <w:spacing w:line="276" w:lineRule="auto"/>
         <w:rPr>
           <w:lang w:val="en-US"/>
         </w:rPr>
@@ -2604,41 +3666,25 @@
     <w:p>
       <w:pPr>
         <w:pStyle w:val="Titolo1"/>
+        <w:spacing w:line="276" w:lineRule="auto"/>
         <w:jc w:val="center"/>
         <w:rPr>
           <w:lang w:val="en-US"/>
         </w:rPr>
       </w:pPr>
-      <w:bookmarkStart w:id="12" w:name="_Toc159959961"/>
+      <w:bookmarkStart w:id="12" w:name="_Toc160006323"/>
       <w:r>
         <w:rPr>
           <w:lang w:val="en-US"/>
         </w:rPr>
         <w:lastRenderedPageBreak/>
-        <w:t xml:space="preserve">Lesson </w:t>
-      </w:r>
-      <w:r>
-        <w:rPr>
-          <w:lang w:val="en-US"/>
-        </w:rPr>
-        <w:t>13</w:t>
-      </w:r>
-      <w:r>
-        <w:rPr>
-          <w:lang w:val="en-US"/>
-        </w:rPr>
-        <w:t xml:space="preserve"> – </w:t>
-      </w:r>
-      <w:r>
-        <w:rPr>
-          <w:lang w:val="en-US"/>
-        </w:rPr>
-        <w:t>Funding</w:t>
+        <w:t>Lesson 13 – Funding</w:t>
       </w:r>
       <w:bookmarkEnd w:id="12"/>
     </w:p>
     <w:p>
       <w:pPr>
+        <w:spacing w:line="276" w:lineRule="auto"/>
         <w:rPr>
           <w:lang w:val="en-US"/>
         </w:rPr>
@@ -2653,12 +3699,13 @@
     <w:p>
       <w:pPr>
         <w:pStyle w:val="Titolo1"/>
+        <w:spacing w:line="276" w:lineRule="auto"/>
         <w:jc w:val="center"/>
         <w:rPr>
           <w:lang w:val="en-US"/>
         </w:rPr>
       </w:pPr>
-      <w:bookmarkStart w:id="13" w:name="_Toc159959962"/>
+      <w:bookmarkStart w:id="13" w:name="_Toc160006324"/>
       <w:r>
         <w:rPr>
           <w:lang w:val="en-US"/>
@@ -2670,6 +3717,7 @@
     </w:p>
     <w:p>
       <w:pPr>
+        <w:spacing w:line="276" w:lineRule="auto"/>
         <w:rPr>
           <w:lang w:val="en-US"/>
         </w:rPr>
@@ -2684,12 +3732,13 @@
     <w:p>
       <w:pPr>
         <w:pStyle w:val="Titolo1"/>
+        <w:spacing w:line="276" w:lineRule="auto"/>
         <w:jc w:val="center"/>
         <w:rPr>
           <w:lang w:val="en-US"/>
         </w:rPr>
       </w:pPr>
-      <w:bookmarkStart w:id="14" w:name="_Toc159959963"/>
+      <w:bookmarkStart w:id="14" w:name="_Toc160006325"/>
       <w:r>
         <w:rPr>
           <w:lang w:val="en-US"/>
@@ -2701,6 +3750,7 @@
     </w:p>
     <w:p>
       <w:pPr>
+        <w:spacing w:line="276" w:lineRule="auto"/>
         <w:rPr>
           <w:lang w:val="en-US"/>
         </w:rPr>
@@ -2715,12 +3765,13 @@
     <w:p>
       <w:pPr>
         <w:pStyle w:val="Titolo1"/>
+        <w:spacing w:line="276" w:lineRule="auto"/>
         <w:jc w:val="center"/>
         <w:rPr>
           <w:lang w:val="en-US"/>
         </w:rPr>
       </w:pPr>
-      <w:bookmarkStart w:id="15" w:name="_Toc159959964"/>
+      <w:bookmarkStart w:id="15" w:name="_Toc160006326"/>
       <w:r>
         <w:rPr>
           <w:lang w:val="en-US"/>
@@ -2732,98 +3783,111 @@
     </w:p>
     <w:p>
       <w:pPr>
-        <w:rPr>
-          <w:lang w:val="en-US"/>
-        </w:rPr>
-      </w:pPr>
-    </w:p>
-    <w:p>
-      <w:pPr>
-        <w:rPr>
-          <w:lang w:val="en-US"/>
-        </w:rPr>
-      </w:pPr>
-    </w:p>
-    <w:p>
-      <w:pPr>
-        <w:rPr>
-          <w:lang w:val="en-US"/>
-        </w:rPr>
-      </w:pPr>
-    </w:p>
-    <w:p>
-      <w:pPr>
-        <w:rPr>
-          <w:lang w:val="en-US"/>
-        </w:rPr>
-      </w:pPr>
-    </w:p>
-    <w:p>
-      <w:pPr>
-        <w:rPr>
-          <w:lang w:val="en-US"/>
-        </w:rPr>
-      </w:pPr>
-    </w:p>
-    <w:p>
-      <w:pPr>
-        <w:rPr>
-          <w:lang w:val="en-US"/>
-        </w:rPr>
-      </w:pPr>
-    </w:p>
-    <w:p>
-      <w:pPr>
-        <w:rPr>
-          <w:lang w:val="en-US"/>
-        </w:rPr>
-      </w:pPr>
-    </w:p>
-    <w:p>
-      <w:pPr>
-        <w:rPr>
-          <w:lang w:val="en-US"/>
-        </w:rPr>
-      </w:pPr>
-    </w:p>
-    <w:p>
-      <w:pPr>
-        <w:rPr>
-          <w:lang w:val="en-US"/>
-        </w:rPr>
-      </w:pPr>
-    </w:p>
-    <w:p>
-      <w:pPr>
-        <w:rPr>
-          <w:lang w:val="en-US"/>
-        </w:rPr>
-      </w:pPr>
-    </w:p>
-    <w:p>
-      <w:pPr>
-        <w:rPr>
-          <w:lang w:val="en-US"/>
-        </w:rPr>
-      </w:pPr>
-    </w:p>
-    <w:p>
-      <w:pPr>
-        <w:rPr>
-          <w:lang w:val="en-US"/>
-        </w:rPr>
-      </w:pPr>
-    </w:p>
-    <w:p>
-      <w:pPr>
+        <w:spacing w:line="276" w:lineRule="auto"/>
+        <w:rPr>
+          <w:lang w:val="en-US"/>
+        </w:rPr>
+      </w:pPr>
+    </w:p>
+    <w:p>
+      <w:pPr>
+        <w:spacing w:line="276" w:lineRule="auto"/>
+        <w:rPr>
+          <w:lang w:val="en-US"/>
+        </w:rPr>
+      </w:pPr>
+    </w:p>
+    <w:p>
+      <w:pPr>
+        <w:spacing w:line="276" w:lineRule="auto"/>
+        <w:rPr>
+          <w:lang w:val="en-US"/>
+        </w:rPr>
+      </w:pPr>
+    </w:p>
+    <w:p>
+      <w:pPr>
+        <w:spacing w:line="276" w:lineRule="auto"/>
+        <w:rPr>
+          <w:lang w:val="en-US"/>
+        </w:rPr>
+      </w:pPr>
+    </w:p>
+    <w:p>
+      <w:pPr>
+        <w:spacing w:line="276" w:lineRule="auto"/>
+        <w:rPr>
+          <w:lang w:val="en-US"/>
+        </w:rPr>
+      </w:pPr>
+    </w:p>
+    <w:p>
+      <w:pPr>
+        <w:spacing w:line="276" w:lineRule="auto"/>
+        <w:rPr>
+          <w:lang w:val="en-US"/>
+        </w:rPr>
+      </w:pPr>
+    </w:p>
+    <w:p>
+      <w:pPr>
+        <w:spacing w:line="276" w:lineRule="auto"/>
+        <w:rPr>
+          <w:lang w:val="en-US"/>
+        </w:rPr>
+      </w:pPr>
+    </w:p>
+    <w:p>
+      <w:pPr>
+        <w:spacing w:line="276" w:lineRule="auto"/>
+        <w:rPr>
+          <w:lang w:val="en-US"/>
+        </w:rPr>
+      </w:pPr>
+    </w:p>
+    <w:p>
+      <w:pPr>
+        <w:spacing w:line="276" w:lineRule="auto"/>
+        <w:rPr>
+          <w:lang w:val="en-US"/>
+        </w:rPr>
+      </w:pPr>
+    </w:p>
+    <w:p>
+      <w:pPr>
+        <w:spacing w:line="276" w:lineRule="auto"/>
+        <w:rPr>
+          <w:lang w:val="en-US"/>
+        </w:rPr>
+      </w:pPr>
+    </w:p>
+    <w:p>
+      <w:pPr>
+        <w:spacing w:line="276" w:lineRule="auto"/>
+        <w:rPr>
+          <w:lang w:val="en-US"/>
+        </w:rPr>
+      </w:pPr>
+    </w:p>
+    <w:p>
+      <w:pPr>
+        <w:spacing w:line="276" w:lineRule="auto"/>
+        <w:rPr>
+          <w:lang w:val="en-US"/>
+        </w:rPr>
+      </w:pPr>
+    </w:p>
+    <w:p>
+      <w:pPr>
+        <w:spacing w:line="276" w:lineRule="auto"/>
         <w:rPr>
           <w:lang w:val="en-US"/>
         </w:rPr>
       </w:pPr>
     </w:p>
     <w:sectPr>
-      <w:headerReference w:type="default" r:id="rId10"/>
-      <w:footerReference w:type="default" r:id="rId11"/>
+      <w:headerReference w:type="default" r:id="rId12"/>
+      <w:footerReference w:type="default" r:id="rId13"/>
       <w:pgSz w:w="11906" w:h="16838"/>
       <w:pgMar w:top="1417" w:right="1134" w:bottom="1134" w:left="1134" w:header="708" w:footer="708" w:gutter="0"/>
       <w:pgNumType w:start="0"/>
@@ -3108,6 +4172,321 @@
       </w:pPr>
     </w:lvl>
   </w:abstractNum>
+  <w:abstractNum w:abstractNumId="1" w15:restartNumberingAfterBreak="0">
+    <w:nsid w:val="3CAE2FB0"/>
+    <w:multiLevelType w:val="hybridMultilevel"/>
+    <w:tmpl w:val="D1F4191A"/>
+    <w:lvl w:ilvl="0" w:tplc="0410000F">
+      <w:start w:val="1"/>
+      <w:numFmt w:val="decimal"/>
+      <w:lvlText w:val="%1."/>
+      <w:lvlJc w:val="left"/>
+      <w:pPr>
+        <w:ind w:left="720" w:hanging="360"/>
+      </w:pPr>
+      <w:rPr>
+        <w:rFonts w:hint="default"/>
+      </w:rPr>
+    </w:lvl>
+    <w:lvl w:ilvl="1" w:tplc="04100019" w:tentative="1">
+      <w:start w:val="1"/>
+      <w:numFmt w:val="lowerLetter"/>
+      <w:lvlText w:val="%2."/>
+      <w:lvlJc w:val="left"/>
+      <w:pPr>
+        <w:ind w:left="1440" w:hanging="360"/>
+      </w:pPr>
+    </w:lvl>
+    <w:lvl w:ilvl="2" w:tplc="0410001B" w:tentative="1">
+      <w:start w:val="1"/>
+      <w:numFmt w:val="lowerRoman"/>
+      <w:lvlText w:val="%3."/>
+      <w:lvlJc w:val="right"/>
+      <w:pPr>
+        <w:ind w:left="2160" w:hanging="180"/>
+      </w:pPr>
+    </w:lvl>
+    <w:lvl w:ilvl="3" w:tplc="0410000F" w:tentative="1">
+      <w:start w:val="1"/>
+      <w:numFmt w:val="decimal"/>
+      <w:lvlText w:val="%4."/>
+      <w:lvlJc w:val="left"/>
+      <w:pPr>
+        <w:ind w:left="2880" w:hanging="360"/>
+      </w:pPr>
+    </w:lvl>
+    <w:lvl w:ilvl="4" w:tplc="04100019" w:tentative="1">
+      <w:start w:val="1"/>
+      <w:numFmt w:val="lowerLetter"/>
+      <w:lvlText w:val="%5."/>
+      <w:lvlJc w:val="left"/>
+      <w:pPr>
+        <w:ind w:left="3600" w:hanging="360"/>
+      </w:pPr>
+    </w:lvl>
+    <w:lvl w:ilvl="5" w:tplc="0410001B" w:tentative="1">
+      <w:start w:val="1"/>
+      <w:numFmt w:val="lowerRoman"/>
+      <w:lvlText w:val="%6."/>
+      <w:lvlJc w:val="right"/>
+      <w:pPr>
+        <w:ind w:left="4320" w:hanging="180"/>
+      </w:pPr>
+    </w:lvl>
+    <w:lvl w:ilvl="6" w:tplc="0410000F" w:tentative="1">
+      <w:start w:val="1"/>
+      <w:numFmt w:val="decimal"/>
+      <w:lvlText w:val="%7."/>
+      <w:lvlJc w:val="left"/>
+      <w:pPr>
+        <w:ind w:left="5040" w:hanging="360"/>
+      </w:pPr>
+    </w:lvl>
+    <w:lvl w:ilvl="7" w:tplc="04100019" w:tentative="1">
+      <w:start w:val="1"/>
+      <w:numFmt w:val="lowerLetter"/>
+      <w:lvlText w:val="%8."/>
+      <w:lvlJc w:val="left"/>
+      <w:pPr>
+        <w:ind w:left="5760" w:hanging="360"/>
+      </w:pPr>
+    </w:lvl>
+    <w:lvl w:ilvl="8" w:tplc="0410001B" w:tentative="1">
+      <w:start w:val="1"/>
+      <w:numFmt w:val="lowerRoman"/>
+      <w:lvlText w:val="%9."/>
+      <w:lvlJc w:val="right"/>
+      <w:pPr>
+        <w:ind w:left="6480" w:hanging="180"/>
+      </w:pPr>
+    </w:lvl>
+  </w:abstractNum>
+  <w:abstractNum w:abstractNumId="2" w15:restartNumberingAfterBreak="0">
+    <w:nsid w:val="6C4D1880"/>
+    <w:multiLevelType w:val="hybridMultilevel"/>
+    <w:tmpl w:val="1F16DB6E"/>
+    <w:lvl w:ilvl="0" w:tplc="0410000F">
+      <w:start w:val="1"/>
+      <w:numFmt w:val="decimal"/>
+      <w:lvlText w:val="%1."/>
+      <w:lvlJc w:val="left"/>
+      <w:pPr>
+        <w:ind w:left="720" w:hanging="360"/>
+      </w:pPr>
+      <w:rPr>
+        <w:rFonts w:hint="default"/>
+      </w:rPr>
+    </w:lvl>
+    <w:lvl w:ilvl="1" w:tplc="04100003" w:tentative="1">
+      <w:start w:val="1"/>
+      <w:numFmt w:val="bullet"/>
+      <w:lvlText w:val="o"/>
+      <w:lvlJc w:val="left"/>
+      <w:pPr>
+        <w:ind w:left="1440" w:hanging="360"/>
+      </w:pPr>
+      <w:rPr>
+        <w:rFonts w:ascii="Courier New" w:hAnsi="Courier New" w:cs="Courier New" w:hint="default"/>
+      </w:rPr>
+    </w:lvl>
+    <w:lvl w:ilvl="2" w:tplc="04100005" w:tentative="1">
+      <w:start w:val="1"/>
+      <w:numFmt w:val="bullet"/>
+      <w:lvlText w:val=""/>
+      <w:lvlJc w:val="left"/>
+      <w:pPr>
+        <w:ind w:left="2160" w:hanging="360"/>
+      </w:pPr>
+      <w:rPr>
+        <w:rFonts w:ascii="Wingdings" w:hAnsi="Wingdings" w:hint="default"/>
+      </w:rPr>
+    </w:lvl>
+    <w:lvl w:ilvl="3" w:tplc="04100001" w:tentative="1">
+      <w:start w:val="1"/>
+      <w:numFmt w:val="bullet"/>
+      <w:lvlText w:val=""/>
+      <w:lvlJc w:val="left"/>
+      <w:pPr>
+        <w:ind w:left="2880" w:hanging="360"/>
+      </w:pPr>
+      <w:rPr>
+        <w:rFonts w:ascii="Symbol" w:hAnsi="Symbol" w:hint="default"/>
+      </w:rPr>
+    </w:lvl>
+    <w:lvl w:ilvl="4" w:tplc="04100003" w:tentative="1">
+      <w:start w:val="1"/>
+      <w:numFmt w:val="bullet"/>
+      <w:lvlText w:val="o"/>
+      <w:lvlJc w:val="left"/>
+      <w:pPr>
+        <w:ind w:left="3600" w:hanging="360"/>
+      </w:pPr>
+      <w:rPr>
+        <w:rFonts w:ascii="Courier New" w:hAnsi="Courier New" w:cs="Courier New" w:hint="default"/>
+      </w:rPr>
+    </w:lvl>
+    <w:lvl w:ilvl="5" w:tplc="04100005" w:tentative="1">
+      <w:start w:val="1"/>
+      <w:numFmt w:val="bullet"/>
+      <w:lvlText w:val=""/>
+      <w:lvlJc w:val="left"/>
+      <w:pPr>
+        <w:ind w:left="4320" w:hanging="360"/>
+      </w:pPr>
+      <w:rPr>
+        <w:rFonts w:ascii="Wingdings" w:hAnsi="Wingdings" w:hint="default"/>
+      </w:rPr>
+    </w:lvl>
+    <w:lvl w:ilvl="6" w:tplc="04100001" w:tentative="1">
+      <w:start w:val="1"/>
+      <w:numFmt w:val="bullet"/>
+      <w:lvlText w:val=""/>
+      <w:lvlJc w:val="left"/>
+      <w:pPr>
+        <w:ind w:left="5040" w:hanging="360"/>
+      </w:pPr>
+      <w:rPr>
+        <w:rFonts w:ascii="Symbol" w:hAnsi="Symbol" w:hint="default"/>
+      </w:rPr>
+    </w:lvl>
+    <w:lvl w:ilvl="7" w:tplc="04100003" w:tentative="1">
+      <w:start w:val="1"/>
+      <w:numFmt w:val="bullet"/>
+      <w:lvlText w:val="o"/>
+      <w:lvlJc w:val="left"/>
+      <w:pPr>
+        <w:ind w:left="5760" w:hanging="360"/>
+      </w:pPr>
+      <w:rPr>
+        <w:rFonts w:ascii="Courier New" w:hAnsi="Courier New" w:cs="Courier New" w:hint="default"/>
+      </w:rPr>
+    </w:lvl>
+    <w:lvl w:ilvl="8" w:tplc="04100005" w:tentative="1">
+      <w:start w:val="1"/>
+      <w:numFmt w:val="bullet"/>
+      <w:lvlText w:val=""/>
+      <w:lvlJc w:val="left"/>
+      <w:pPr>
+        <w:ind w:left="6480" w:hanging="360"/>
+      </w:pPr>
+      <w:rPr>
+        <w:rFonts w:ascii="Wingdings" w:hAnsi="Wingdings" w:hint="default"/>
+      </w:rPr>
+    </w:lvl>
+  </w:abstractNum>
+  <w:abstractNum w:abstractNumId="3" w15:restartNumberingAfterBreak="0">
+    <w:nsid w:val="6E852312"/>
+    <w:multiLevelType w:val="hybridMultilevel"/>
+    <w:tmpl w:val="A488674E"/>
+    <w:lvl w:ilvl="0" w:tplc="E28CA814">
+      <w:start w:val="1"/>
+      <w:numFmt w:val="bullet"/>
+      <w:lvlText w:val="-"/>
+      <w:lvlJc w:val="left"/>
+      <w:pPr>
+        <w:ind w:left="720" w:hanging="360"/>
+      </w:pPr>
+      <w:rPr>
+        <w:rFonts w:ascii="Aptos" w:eastAsiaTheme="minorEastAsia" w:hAnsi="Aptos" w:cstheme="minorBidi" w:hint="default"/>
+      </w:rPr>
+    </w:lvl>
+    <w:lvl w:ilvl="1" w:tplc="04100003">
+      <w:start w:val="1"/>
+      <w:numFmt w:val="bullet"/>
+      <w:lvlText w:val="o"/>
+      <w:lvlJc w:val="left"/>
+      <w:pPr>
+        <w:ind w:left="1440" w:hanging="360"/>
+      </w:pPr>
+      <w:rPr>
+        <w:rFonts w:ascii="Courier New" w:hAnsi="Courier New" w:cs="Courier New" w:hint="default"/>
+      </w:rPr>
+    </w:lvl>
+    <w:lvl w:ilvl="2" w:tplc="04100005">
+      <w:start w:val="1"/>
+      <w:numFmt w:val="bullet"/>
+      <w:lvlText w:val=""/>
+      <w:lvlJc w:val="left"/>
+      <w:pPr>
+        <w:ind w:left="2160" w:hanging="360"/>
+      </w:pPr>
+      <w:rPr>
+        <w:rFonts w:ascii="Wingdings" w:hAnsi="Wingdings" w:hint="default"/>
+      </w:rPr>
+    </w:lvl>
+    <w:lvl w:ilvl="3" w:tplc="04100001" w:tentative="1">
+      <w:start w:val="1"/>
+      <w:numFmt w:val="bullet"/>
+      <w:lvlText w:val=""/>
+      <w:lvlJc w:val="left"/>
+      <w:pPr>
+        <w:ind w:left="2880" w:hanging="360"/>
+      </w:pPr>
+      <w:rPr>
+        <w:rFonts w:ascii="Symbol" w:hAnsi="Symbol" w:hint="default"/>
+      </w:rPr>
+    </w:lvl>
+    <w:lvl w:ilvl="4" w:tplc="04100003" w:tentative="1">
+      <w:start w:val="1"/>
+      <w:numFmt w:val="bullet"/>
+      <w:lvlText w:val="o"/>
+      <w:lvlJc w:val="left"/>
+      <w:pPr>
+        <w:ind w:left="3600" w:hanging="360"/>
+      </w:pPr>
+      <w:rPr>
+        <w:rFonts w:ascii="Courier New" w:hAnsi="Courier New" w:cs="Courier New" w:hint="default"/>
+      </w:rPr>
+    </w:lvl>
+    <w:lvl w:ilvl="5" w:tplc="04100005" w:tentative="1">
+      <w:start w:val="1"/>
+      <w:numFmt w:val="bullet"/>
+      <w:lvlText w:val=""/>
+      <w:lvlJc w:val="left"/>
+      <w:pPr>
+        <w:ind w:left="4320" w:hanging="360"/>
+      </w:pPr>
+      <w:rPr>
+        <w:rFonts w:ascii="Wingdings" w:hAnsi="Wingdings" w:hint="default"/>
+      </w:rPr>
+    </w:lvl>
+    <w:lvl w:ilvl="6" w:tplc="04100001" w:tentative="1">
+      <w:start w:val="1"/>
+      <w:numFmt w:val="bullet"/>
+      <w:lvlText w:val=""/>
+      <w:lvlJc w:val="left"/>
+      <w:pPr>
+        <w:ind w:left="5040" w:hanging="360"/>
+      </w:pPr>
+      <w:rPr>
+        <w:rFonts w:ascii="Symbol" w:hAnsi="Symbol" w:hint="default"/>
+      </w:rPr>
+    </w:lvl>
+    <w:lvl w:ilvl="7" w:tplc="04100003" w:tentative="1">
+      <w:start w:val="1"/>
+      <w:numFmt w:val="bullet"/>
+      <w:lvlText w:val="o"/>
+      <w:lvlJc w:val="left"/>
+      <w:pPr>
+        <w:ind w:left="5760" w:hanging="360"/>
+      </w:pPr>
+      <w:rPr>
+        <w:rFonts w:ascii="Courier New" w:hAnsi="Courier New" w:cs="Courier New" w:hint="default"/>
+      </w:rPr>
+    </w:lvl>
+    <w:lvl w:ilvl="8" w:tplc="04100005" w:tentative="1">
+      <w:start w:val="1"/>
+      <w:numFmt w:val="bullet"/>
+      <w:lvlText w:val=""/>
+      <w:lvlJc w:val="left"/>
+      <w:pPr>
+        <w:ind w:left="6480" w:hanging="360"/>
+      </w:pPr>
+      <w:rPr>
+        <w:rFonts w:ascii="Wingdings" w:hAnsi="Wingdings" w:hint="default"/>
+      </w:rPr>
+    </w:lvl>
+  </w:abstractNum>
   <w:num w:numId="1" w16cid:durableId="2104757277">
     <w:abstractNumId w:val="0"/>
   </w:num>
@@ -3137,6 +4516,15 @@
   </w:num>
   <w:num w:numId="10" w16cid:durableId="1734234043">
     <w:abstractNumId w:val="0"/>
+  </w:num>
+  <w:num w:numId="11" w16cid:durableId="1987470532">
+    <w:abstractNumId w:val="2"/>
+  </w:num>
+  <w:num w:numId="12" w16cid:durableId="702707742">
+    <w:abstractNumId w:val="1"/>
+  </w:num>
+  <w:num w:numId="13" w16cid:durableId="880287798">
+    <w:abstractNumId w:val="3"/>
   </w:num>
 </w:numbering>
 </file>
@@ -3795,7 +5183,6 @@
   <w:style w:type="character" w:default="1" w:styleId="Carpredefinitoparagrafo">
     <w:name w:val="Default Paragraph Font"/>
     <w:uiPriority w:val="1"/>
-    <w:semiHidden/>
     <w:unhideWhenUsed/>
   </w:style>
   <w:style w:type="table" w:default="1" w:styleId="Tabellanormale">
@@ -4291,6 +5678,18 @@
     <w:uiPriority w:val="99"/>
     <w:rsid w:val="006B16B5"/>
   </w:style>
+  <w:style w:type="character" w:styleId="Menzionenonrisolta">
+    <w:name w:val="Unresolved Mention"/>
+    <w:basedOn w:val="Carpredefinitoparagrafo"/>
+    <w:uiPriority w:val="99"/>
+    <w:semiHidden/>
+    <w:unhideWhenUsed/>
+    <w:rsid w:val="008A2A68"/>
+    <w:rPr>
+      <w:color w:val="605E5C"/>
+      <w:shd w:val="clear" w:color="auto" w:fill="E1DFDD"/>
+    </w:rPr>
+  </w:style>
 </w:styles>
 </file>
 
@@ -4336,18 +5735,39 @@
 
 <file path=word/glossary/fontTable.xml><?xml version="1.0" encoding="utf-8"?>
 <w:fonts xmlns:mc="http://schemas.openxmlformats.org/markup-compatibility/2006" xmlns:r="http://schemas.openxmlformats.org/officeDocument/2006/relationships" xmlns:w="http://schemas.openxmlformats.org/wordprocessingml/2006/main" xmlns:w14="http://schemas.microsoft.com/office/word/2010/wordml" xmlns:w15="http://schemas.microsoft.com/office/word/2012/wordml" xmlns:w16cex="http://schemas.microsoft.com/office/word/2018/wordml/cex" xmlns:w16cid="http://schemas.microsoft.com/office/word/2016/wordml/cid" xmlns:w16="http://schemas.microsoft.com/office/word/2018/wordml" xmlns:w16sdtdh="http://schemas.microsoft.com/office/word/2020/wordml/sdtdatahash" xmlns:w16se="http://schemas.microsoft.com/office/word/2015/wordml/symex" mc:Ignorable="w14 w15 w16se w16cid w16 w16cex w16sdtdh">
-  <w:font w:name="Aptos">
-    <w:charset w:val="00"/>
-    <w:family w:val="swiss"/>
-    <w:pitch w:val="variable"/>
-    <w:sig w:usb0="20000287" w:usb1="00000003" w:usb2="00000000" w:usb3="00000000" w:csb0="0000019F" w:csb1="00000000"/>
-  </w:font>
   <w:font w:name="Times New Roman">
     <w:panose1 w:val="02020603050405020304"/>
     <w:charset w:val="00"/>
     <w:family w:val="roman"/>
     <w:pitch w:val="variable"/>
     <w:sig w:usb0="E0002EFF" w:usb1="C000785B" w:usb2="00000009" w:usb3="00000000" w:csb0="000001FF" w:csb1="00000000"/>
+  </w:font>
+  <w:font w:name="Courier New">
+    <w:panose1 w:val="02070309020205020404"/>
+    <w:charset w:val="00"/>
+    <w:family w:val="modern"/>
+    <w:pitch w:val="fixed"/>
+    <w:sig w:usb0="E0002EFF" w:usb1="C0007843" w:usb2="00000009" w:usb3="00000000" w:csb0="000001FF" w:csb1="00000000"/>
+  </w:font>
+  <w:font w:name="Wingdings">
+    <w:panose1 w:val="05000000000000000000"/>
+    <w:charset w:val="02"/>
+    <w:family w:val="auto"/>
+    <w:pitch w:val="variable"/>
+    <w:sig w:usb0="00000000" w:usb1="10000000" w:usb2="00000000" w:usb3="00000000" w:csb0="80000000" w:csb1="00000000"/>
+  </w:font>
+  <w:font w:name="Symbol">
+    <w:panose1 w:val="05050102010706020507"/>
+    <w:charset w:val="02"/>
+    <w:family w:val="roman"/>
+    <w:pitch w:val="variable"/>
+    <w:sig w:usb0="00000000" w:usb1="10000000" w:usb2="00000000" w:usb3="00000000" w:csb0="80000000" w:csb1="00000000"/>
+  </w:font>
+  <w:font w:name="Aptos">
+    <w:charset w:val="00"/>
+    <w:family w:val="swiss"/>
+    <w:pitch w:val="variable"/>
+    <w:sig w:usb0="20000287" w:usb1="00000003" w:usb2="00000000" w:usb3="00000000" w:csb0="0000019F" w:csb1="00000000"/>
   </w:font>
   <w:font w:name="Aptos Display">
     <w:charset w:val="00"/>
@@ -4376,6 +5796,7 @@
   <w:rsids>
     <w:rsidRoot w:val="00CA31D2"/>
     <w:rsid w:val="00092730"/>
+    <w:rsid w:val="002F4FC9"/>
     <w:rsid w:val="0034523E"/>
     <w:rsid w:val="006C5C7E"/>
     <w:rsid w:val="00700D0A"/>

</xml_diff>

<commit_message>
Made some pitch for tomorrow + slight revisions of notes
</commit_message>
<xml_diff>
--- a/Notes/Start-up in ICT Simple (for real).docx
+++ b/Notes/Start-up in ICT Simple (for real).docx
@@ -534,6 +534,7 @@
               <w:tab w:val="left" w:pos="480"/>
               <w:tab w:val="right" w:leader="dot" w:pos="9628"/>
             </w:tabs>
+            <w:spacing w:line="276" w:lineRule="auto"/>
             <w:rPr>
               <w:noProof/>
               <w:kern w:val="2"/>
@@ -552,7 +553,7 @@
           <w:r>
             <w:fldChar w:fldCharType="separate"/>
           </w:r>
-          <w:hyperlink w:anchor="_Toc160885912" w:history="1">
+          <w:hyperlink w:anchor="_Toc161133780" w:history="1">
             <w:r>
               <w:rPr>
                 <w:rStyle w:val="Collegamentoipertestuale"/>
@@ -599,7 +600,7 @@
                 <w:noProof/>
                 <w:webHidden/>
               </w:rPr>
-              <w:instrText xml:space="preserve"> PAGEREF _Toc160885912 \h </w:instrText>
+              <w:instrText xml:space="preserve"> PAGEREF _Toc161133780 \h </w:instrText>
             </w:r>
             <w:r>
               <w:rPr>
@@ -637,6 +638,7 @@
               <w:tab w:val="left" w:pos="480"/>
               <w:tab w:val="right" w:leader="dot" w:pos="9628"/>
             </w:tabs>
+            <w:spacing w:line="276" w:lineRule="auto"/>
             <w:rPr>
               <w:noProof/>
               <w:kern w:val="2"/>
@@ -646,7 +648,7 @@
               <w14:ligatures w14:val="standardContextual"/>
             </w:rPr>
           </w:pPr>
-          <w:hyperlink w:anchor="_Toc160885913" w:history="1">
+          <w:hyperlink w:anchor="_Toc161133781" w:history="1">
             <w:r>
               <w:rPr>
                 <w:rStyle w:val="Collegamentoipertestuale"/>
@@ -693,7 +695,7 @@
                 <w:noProof/>
                 <w:webHidden/>
               </w:rPr>
-              <w:instrText xml:space="preserve"> PAGEREF _Toc160885913 \h </w:instrText>
+              <w:instrText xml:space="preserve"> PAGEREF _Toc161133781 \h </w:instrText>
             </w:r>
             <w:r>
               <w:rPr>
@@ -731,6 +733,7 @@
               <w:tab w:val="left" w:pos="480"/>
               <w:tab w:val="right" w:leader="dot" w:pos="9628"/>
             </w:tabs>
+            <w:spacing w:line="276" w:lineRule="auto"/>
             <w:rPr>
               <w:noProof/>
               <w:kern w:val="2"/>
@@ -740,7 +743,7 @@
               <w14:ligatures w14:val="standardContextual"/>
             </w:rPr>
           </w:pPr>
-          <w:hyperlink w:anchor="_Toc160885914" w:history="1">
+          <w:hyperlink w:anchor="_Toc161133782" w:history="1">
             <w:r>
               <w:rPr>
                 <w:rStyle w:val="Collegamentoipertestuale"/>
@@ -787,7 +790,7 @@
                 <w:noProof/>
                 <w:webHidden/>
               </w:rPr>
-              <w:instrText xml:space="preserve"> PAGEREF _Toc160885914 \h </w:instrText>
+              <w:instrText xml:space="preserve"> PAGEREF _Toc161133782 \h </w:instrText>
             </w:r>
             <w:r>
               <w:rPr>
@@ -825,6 +828,7 @@
               <w:tab w:val="left" w:pos="480"/>
               <w:tab w:val="right" w:leader="dot" w:pos="9628"/>
             </w:tabs>
+            <w:spacing w:line="276" w:lineRule="auto"/>
             <w:rPr>
               <w:noProof/>
               <w:kern w:val="2"/>
@@ -834,7 +838,7 @@
               <w14:ligatures w14:val="standardContextual"/>
             </w:rPr>
           </w:pPr>
-          <w:hyperlink w:anchor="_Toc160885915" w:history="1">
+          <w:hyperlink w:anchor="_Toc161133783" w:history="1">
             <w:r>
               <w:rPr>
                 <w:rStyle w:val="Collegamentoipertestuale"/>
@@ -881,7 +885,7 @@
                 <w:noProof/>
                 <w:webHidden/>
               </w:rPr>
-              <w:instrText xml:space="preserve"> PAGEREF _Toc160885915 \h </w:instrText>
+              <w:instrText xml:space="preserve"> PAGEREF _Toc161133783 \h </w:instrText>
             </w:r>
             <w:r>
               <w:rPr>
@@ -901,7 +905,7 @@
                 <w:noProof/>
                 <w:webHidden/>
               </w:rPr>
-              <w:t>11</w:t>
+              <w:t>12</w:t>
             </w:r>
             <w:r>
               <w:rPr>
@@ -919,6 +923,7 @@
               <w:tab w:val="left" w:pos="480"/>
               <w:tab w:val="right" w:leader="dot" w:pos="9628"/>
             </w:tabs>
+            <w:spacing w:line="276" w:lineRule="auto"/>
             <w:rPr>
               <w:noProof/>
               <w:kern w:val="2"/>
@@ -928,7 +933,7 @@
               <w14:ligatures w14:val="standardContextual"/>
             </w:rPr>
           </w:pPr>
-          <w:hyperlink w:anchor="_Toc160885916" w:history="1">
+          <w:hyperlink w:anchor="_Toc161133784" w:history="1">
             <w:r>
               <w:rPr>
                 <w:rStyle w:val="Collegamentoipertestuale"/>
@@ -975,7 +980,7 @@
                 <w:noProof/>
                 <w:webHidden/>
               </w:rPr>
-              <w:instrText xml:space="preserve"> PAGEREF _Toc160885916 \h </w:instrText>
+              <w:instrText xml:space="preserve"> PAGEREF _Toc161133784 \h </w:instrText>
             </w:r>
             <w:r>
               <w:rPr>
@@ -995,7 +1000,7 @@
                 <w:noProof/>
                 <w:webHidden/>
               </w:rPr>
-              <w:t>16</w:t>
+              <w:t>17</w:t>
             </w:r>
             <w:r>
               <w:rPr>
@@ -1013,6 +1018,7 @@
               <w:tab w:val="left" w:pos="480"/>
               <w:tab w:val="right" w:leader="dot" w:pos="9628"/>
             </w:tabs>
+            <w:spacing w:line="276" w:lineRule="auto"/>
             <w:rPr>
               <w:noProof/>
               <w:kern w:val="2"/>
@@ -1022,7 +1028,7 @@
               <w14:ligatures w14:val="standardContextual"/>
             </w:rPr>
           </w:pPr>
-          <w:hyperlink w:anchor="_Toc160885917" w:history="1">
+          <w:hyperlink w:anchor="_Toc161133785" w:history="1">
             <w:r>
               <w:rPr>
                 <w:rStyle w:val="Collegamentoipertestuale"/>
@@ -1069,7 +1075,7 @@
                 <w:noProof/>
                 <w:webHidden/>
               </w:rPr>
-              <w:instrText xml:space="preserve"> PAGEREF _Toc160885917 \h </w:instrText>
+              <w:instrText xml:space="preserve"> PAGEREF _Toc161133785 \h </w:instrText>
             </w:r>
             <w:r>
               <w:rPr>
@@ -1089,7 +1095,7 @@
                 <w:noProof/>
                 <w:webHidden/>
               </w:rPr>
-              <w:t>17</w:t>
+              <w:t>18</w:t>
             </w:r>
             <w:r>
               <w:rPr>
@@ -1107,6 +1113,7 @@
               <w:tab w:val="left" w:pos="480"/>
               <w:tab w:val="right" w:leader="dot" w:pos="9628"/>
             </w:tabs>
+            <w:spacing w:line="276" w:lineRule="auto"/>
             <w:rPr>
               <w:noProof/>
               <w:kern w:val="2"/>
@@ -1116,7 +1123,7 @@
               <w14:ligatures w14:val="standardContextual"/>
             </w:rPr>
           </w:pPr>
-          <w:hyperlink w:anchor="_Toc160885918" w:history="1">
+          <w:hyperlink w:anchor="_Toc161133786" w:history="1">
             <w:r>
               <w:rPr>
                 <w:rStyle w:val="Collegamentoipertestuale"/>
@@ -1163,7 +1170,7 @@
                 <w:noProof/>
                 <w:webHidden/>
               </w:rPr>
-              <w:instrText xml:space="preserve"> PAGEREF _Toc160885918 \h </w:instrText>
+              <w:instrText xml:space="preserve"> PAGEREF _Toc161133786 \h </w:instrText>
             </w:r>
             <w:r>
               <w:rPr>
@@ -1183,7 +1190,7 @@
                 <w:noProof/>
                 <w:webHidden/>
               </w:rPr>
-              <w:t>18</w:t>
+              <w:t>19</w:t>
             </w:r>
             <w:r>
               <w:rPr>
@@ -1201,6 +1208,7 @@
               <w:tab w:val="left" w:pos="480"/>
               <w:tab w:val="right" w:leader="dot" w:pos="9628"/>
             </w:tabs>
+            <w:spacing w:line="276" w:lineRule="auto"/>
             <w:rPr>
               <w:noProof/>
               <w:kern w:val="2"/>
@@ -1210,7 +1218,7 @@
               <w14:ligatures w14:val="standardContextual"/>
             </w:rPr>
           </w:pPr>
-          <w:hyperlink w:anchor="_Toc160885919" w:history="1">
+          <w:hyperlink w:anchor="_Toc161133787" w:history="1">
             <w:r>
               <w:rPr>
                 <w:rStyle w:val="Collegamentoipertestuale"/>
@@ -1257,7 +1265,7 @@
                 <w:noProof/>
                 <w:webHidden/>
               </w:rPr>
-              <w:instrText xml:space="preserve"> PAGEREF _Toc160885919 \h </w:instrText>
+              <w:instrText xml:space="preserve"> PAGEREF _Toc161133787 \h </w:instrText>
             </w:r>
             <w:r>
               <w:rPr>
@@ -1277,7 +1285,7 @@
                 <w:noProof/>
                 <w:webHidden/>
               </w:rPr>
-              <w:t>19</w:t>
+              <w:t>20</w:t>
             </w:r>
             <w:r>
               <w:rPr>
@@ -1295,6 +1303,7 @@
               <w:tab w:val="left" w:pos="480"/>
               <w:tab w:val="right" w:leader="dot" w:pos="9628"/>
             </w:tabs>
+            <w:spacing w:line="276" w:lineRule="auto"/>
             <w:rPr>
               <w:noProof/>
               <w:kern w:val="2"/>
@@ -1304,7 +1313,7 @@
               <w14:ligatures w14:val="standardContextual"/>
             </w:rPr>
           </w:pPr>
-          <w:hyperlink w:anchor="_Toc160885920" w:history="1">
+          <w:hyperlink w:anchor="_Toc161133788" w:history="1">
             <w:r>
               <w:rPr>
                 <w:rStyle w:val="Collegamentoipertestuale"/>
@@ -1351,7 +1360,7 @@
                 <w:noProof/>
                 <w:webHidden/>
               </w:rPr>
-              <w:instrText xml:space="preserve"> PAGEREF _Toc160885920 \h </w:instrText>
+              <w:instrText xml:space="preserve"> PAGEREF _Toc161133788 \h </w:instrText>
             </w:r>
             <w:r>
               <w:rPr>
@@ -1371,7 +1380,7 @@
                 <w:noProof/>
                 <w:webHidden/>
               </w:rPr>
-              <w:t>20</w:t>
+              <w:t>21</w:t>
             </w:r>
             <w:r>
               <w:rPr>
@@ -1389,6 +1398,7 @@
               <w:tab w:val="left" w:pos="480"/>
               <w:tab w:val="right" w:leader="dot" w:pos="9628"/>
             </w:tabs>
+            <w:spacing w:line="276" w:lineRule="auto"/>
             <w:rPr>
               <w:noProof/>
               <w:kern w:val="2"/>
@@ -1398,7 +1408,7 @@
               <w14:ligatures w14:val="standardContextual"/>
             </w:rPr>
           </w:pPr>
-          <w:hyperlink w:anchor="_Toc160885921" w:history="1">
+          <w:hyperlink w:anchor="_Toc161133789" w:history="1">
             <w:r>
               <w:rPr>
                 <w:rStyle w:val="Collegamentoipertestuale"/>
@@ -1445,7 +1455,7 @@
                 <w:noProof/>
                 <w:webHidden/>
               </w:rPr>
-              <w:instrText xml:space="preserve"> PAGEREF _Toc160885921 \h </w:instrText>
+              <w:instrText xml:space="preserve"> PAGEREF _Toc161133789 \h </w:instrText>
             </w:r>
             <w:r>
               <w:rPr>
@@ -1465,7 +1475,7 @@
                 <w:noProof/>
                 <w:webHidden/>
               </w:rPr>
-              <w:t>21</w:t>
+              <w:t>22</w:t>
             </w:r>
             <w:r>
               <w:rPr>
@@ -1483,6 +1493,7 @@
               <w:tab w:val="left" w:pos="480"/>
               <w:tab w:val="right" w:leader="dot" w:pos="9628"/>
             </w:tabs>
+            <w:spacing w:line="276" w:lineRule="auto"/>
             <w:rPr>
               <w:noProof/>
               <w:kern w:val="2"/>
@@ -1492,7 +1503,7 @@
               <w14:ligatures w14:val="standardContextual"/>
             </w:rPr>
           </w:pPr>
-          <w:hyperlink w:anchor="_Toc160885922" w:history="1">
+          <w:hyperlink w:anchor="_Toc161133790" w:history="1">
             <w:r>
               <w:rPr>
                 <w:rStyle w:val="Collegamentoipertestuale"/>
@@ -1539,7 +1550,7 @@
                 <w:noProof/>
                 <w:webHidden/>
               </w:rPr>
-              <w:instrText xml:space="preserve"> PAGEREF _Toc160885922 \h </w:instrText>
+              <w:instrText xml:space="preserve"> PAGEREF _Toc161133790 \h </w:instrText>
             </w:r>
             <w:r>
               <w:rPr>
@@ -1559,7 +1570,7 @@
                 <w:noProof/>
                 <w:webHidden/>
               </w:rPr>
-              <w:t>22</w:t>
+              <w:t>23</w:t>
             </w:r>
             <w:r>
               <w:rPr>
@@ -1577,6 +1588,7 @@
               <w:tab w:val="left" w:pos="480"/>
               <w:tab w:val="right" w:leader="dot" w:pos="9628"/>
             </w:tabs>
+            <w:spacing w:line="276" w:lineRule="auto"/>
             <w:rPr>
               <w:noProof/>
               <w:kern w:val="2"/>
@@ -1586,7 +1598,7 @@
               <w14:ligatures w14:val="standardContextual"/>
             </w:rPr>
           </w:pPr>
-          <w:hyperlink w:anchor="_Toc160885923" w:history="1">
+          <w:hyperlink w:anchor="_Toc161133791" w:history="1">
             <w:r>
               <w:rPr>
                 <w:rStyle w:val="Collegamentoipertestuale"/>
@@ -1633,7 +1645,7 @@
                 <w:noProof/>
                 <w:webHidden/>
               </w:rPr>
-              <w:instrText xml:space="preserve"> PAGEREF _Toc160885923 \h </w:instrText>
+              <w:instrText xml:space="preserve"> PAGEREF _Toc161133791 \h </w:instrText>
             </w:r>
             <w:r>
               <w:rPr>
@@ -1653,7 +1665,7 @@
                 <w:noProof/>
                 <w:webHidden/>
               </w:rPr>
-              <w:t>23</w:t>
+              <w:t>24</w:t>
             </w:r>
             <w:r>
               <w:rPr>
@@ -1671,6 +1683,7 @@
               <w:tab w:val="left" w:pos="480"/>
               <w:tab w:val="right" w:leader="dot" w:pos="9628"/>
             </w:tabs>
+            <w:spacing w:line="276" w:lineRule="auto"/>
             <w:rPr>
               <w:noProof/>
               <w:kern w:val="2"/>
@@ -1680,7 +1693,7 @@
               <w14:ligatures w14:val="standardContextual"/>
             </w:rPr>
           </w:pPr>
-          <w:hyperlink w:anchor="_Toc160885924" w:history="1">
+          <w:hyperlink w:anchor="_Toc161133792" w:history="1">
             <w:r>
               <w:rPr>
                 <w:rStyle w:val="Collegamentoipertestuale"/>
@@ -1727,7 +1740,7 @@
                 <w:noProof/>
                 <w:webHidden/>
               </w:rPr>
-              <w:instrText xml:space="preserve"> PAGEREF _Toc160885924 \h </w:instrText>
+              <w:instrText xml:space="preserve"> PAGEREF _Toc161133792 \h </w:instrText>
             </w:r>
             <w:r>
               <w:rPr>
@@ -1747,7 +1760,7 @@
                 <w:noProof/>
                 <w:webHidden/>
               </w:rPr>
-              <w:t>24</w:t>
+              <w:t>25</w:t>
             </w:r>
             <w:r>
               <w:rPr>
@@ -1765,6 +1778,7 @@
               <w:tab w:val="left" w:pos="480"/>
               <w:tab w:val="right" w:leader="dot" w:pos="9628"/>
             </w:tabs>
+            <w:spacing w:line="276" w:lineRule="auto"/>
             <w:rPr>
               <w:noProof/>
               <w:kern w:val="2"/>
@@ -1774,7 +1788,7 @@
               <w14:ligatures w14:val="standardContextual"/>
             </w:rPr>
           </w:pPr>
-          <w:hyperlink w:anchor="_Toc160885925" w:history="1">
+          <w:hyperlink w:anchor="_Toc161133793" w:history="1">
             <w:r>
               <w:rPr>
                 <w:rStyle w:val="Collegamentoipertestuale"/>
@@ -1821,7 +1835,7 @@
                 <w:noProof/>
                 <w:webHidden/>
               </w:rPr>
-              <w:instrText xml:space="preserve"> PAGEREF _Toc160885925 \h </w:instrText>
+              <w:instrText xml:space="preserve"> PAGEREF _Toc161133793 \h </w:instrText>
             </w:r>
             <w:r>
               <w:rPr>
@@ -1841,7 +1855,7 @@
                 <w:noProof/>
                 <w:webHidden/>
               </w:rPr>
-              <w:t>25</w:t>
+              <w:t>26</w:t>
             </w:r>
             <w:r>
               <w:rPr>
@@ -1859,6 +1873,7 @@
               <w:tab w:val="left" w:pos="480"/>
               <w:tab w:val="right" w:leader="dot" w:pos="9628"/>
             </w:tabs>
+            <w:spacing w:line="276" w:lineRule="auto"/>
             <w:rPr>
               <w:noProof/>
               <w:kern w:val="2"/>
@@ -1868,7 +1883,7 @@
               <w14:ligatures w14:val="standardContextual"/>
             </w:rPr>
           </w:pPr>
-          <w:hyperlink w:anchor="_Toc160885926" w:history="1">
+          <w:hyperlink w:anchor="_Toc161133794" w:history="1">
             <w:r>
               <w:rPr>
                 <w:rStyle w:val="Collegamentoipertestuale"/>
@@ -1915,7 +1930,7 @@
                 <w:noProof/>
                 <w:webHidden/>
               </w:rPr>
-              <w:instrText xml:space="preserve"> PAGEREF _Toc160885926 \h </w:instrText>
+              <w:instrText xml:space="preserve"> PAGEREF _Toc161133794 \h </w:instrText>
             </w:r>
             <w:r>
               <w:rPr>
@@ -1935,7 +1950,7 @@
                 <w:noProof/>
                 <w:webHidden/>
               </w:rPr>
-              <w:t>26</w:t>
+              <w:t>27</w:t>
             </w:r>
             <w:r>
               <w:rPr>
@@ -1953,6 +1968,7 @@
               <w:tab w:val="left" w:pos="480"/>
               <w:tab w:val="right" w:leader="dot" w:pos="9628"/>
             </w:tabs>
+            <w:spacing w:line="276" w:lineRule="auto"/>
             <w:rPr>
               <w:noProof/>
               <w:kern w:val="2"/>
@@ -1962,7 +1978,7 @@
               <w14:ligatures w14:val="standardContextual"/>
             </w:rPr>
           </w:pPr>
-          <w:hyperlink w:anchor="_Toc160885927" w:history="1">
+          <w:hyperlink w:anchor="_Toc161133795" w:history="1">
             <w:r>
               <w:rPr>
                 <w:rStyle w:val="Collegamentoipertestuale"/>
@@ -2009,7 +2025,7 @@
                 <w:noProof/>
                 <w:webHidden/>
               </w:rPr>
-              <w:instrText xml:space="preserve"> PAGEREF _Toc160885927 \h </w:instrText>
+              <w:instrText xml:space="preserve"> PAGEREF _Toc161133795 \h </w:instrText>
             </w:r>
             <w:r>
               <w:rPr>
@@ -2029,7 +2045,7 @@
                 <w:noProof/>
                 <w:webHidden/>
               </w:rPr>
-              <w:t>27</w:t>
+              <w:t>28</w:t>
             </w:r>
             <w:r>
               <w:rPr>
@@ -2106,7 +2122,7 @@
           <w:lang w:val="en-US"/>
         </w:rPr>
       </w:pPr>
-      <w:bookmarkStart w:id="0" w:name="_Toc160885912"/>
+      <w:bookmarkStart w:id="0" w:name="_Toc161133780"/>
       <w:r>
         <w:rPr>
           <w:lang w:val="en-US"/>
@@ -2795,6 +2811,75 @@
         <w:rPr>
           <w:lang w:val="en-US"/>
         </w:rPr>
+        <w:br w:type="page"/>
+      </w:r>
+    </w:p>
+    <w:p>
+      <w:pPr>
+        <w:spacing w:line="276" w:lineRule="auto"/>
+        <w:rPr>
+          <w:lang w:val="en-US"/>
+        </w:rPr>
+      </w:pPr>
+      <w:r>
+        <w:rPr>
+          <w:lang w:val="en-US"/>
+        </w:rPr>
+        <w:lastRenderedPageBreak/>
+        <w:drawing>
+          <wp:anchor distT="0" distB="0" distL="114300" distR="114300" simplePos="0" relativeHeight="251691008" behindDoc="0" locked="0" layoutInCell="1" allowOverlap="1" wp14:anchorId="292BD7BE" wp14:editId="411652F7">
+            <wp:simplePos x="0" y="0"/>
+            <wp:positionH relativeFrom="column">
+              <wp:posOffset>1711325</wp:posOffset>
+            </wp:positionH>
+            <wp:positionV relativeFrom="paragraph">
+              <wp:posOffset>441671</wp:posOffset>
+            </wp:positionV>
+            <wp:extent cx="3358515" cy="763905"/>
+            <wp:effectExtent l="0" t="0" r="0" b="0"/>
+            <wp:wrapSquare wrapText="bothSides"/>
+            <wp:docPr id="1986507359" name="Immagine 1" descr="Immagine che contiene Carattere, testo, schermata, linea&#10;&#10;Descrizione generata automaticamente"/>
+            <wp:cNvGraphicFramePr>
+              <a:graphicFrameLocks xmlns:a="http://schemas.openxmlformats.org/drawingml/2006/main" noChangeAspect="1"/>
+            </wp:cNvGraphicFramePr>
+            <a:graphic xmlns:a="http://schemas.openxmlformats.org/drawingml/2006/main">
+              <a:graphicData uri="http://schemas.openxmlformats.org/drawingml/2006/picture">
+                <pic:pic xmlns:pic="http://schemas.openxmlformats.org/drawingml/2006/picture">
+                  <pic:nvPicPr>
+                    <pic:cNvPr id="1986507359" name="Immagine 1" descr="Immagine che contiene Carattere, testo, schermata, linea&#10;&#10;Descrizione generata automaticamente"/>
+                    <pic:cNvPicPr/>
+                  </pic:nvPicPr>
+                  <pic:blipFill>
+                    <a:blip r:embed="rId11"/>
+                    <a:stretch>
+                      <a:fillRect/>
+                    </a:stretch>
+                  </pic:blipFill>
+                  <pic:spPr>
+                    <a:xfrm>
+                      <a:off x="0" y="0"/>
+                      <a:ext cx="3358515" cy="763905"/>
+                    </a:xfrm>
+                    <a:prstGeom prst="rect">
+                      <a:avLst/>
+                    </a:prstGeom>
+                  </pic:spPr>
+                </pic:pic>
+              </a:graphicData>
+            </a:graphic>
+            <wp14:sizeRelH relativeFrom="margin">
+              <wp14:pctWidth>0</wp14:pctWidth>
+            </wp14:sizeRelH>
+            <wp14:sizeRelV relativeFrom="margin">
+              <wp14:pctHeight>0</wp14:pctHeight>
+            </wp14:sizeRelV>
+          </wp:anchor>
+        </w:drawing>
+      </w:r>
+      <w:r>
+        <w:rPr>
+          <w:lang w:val="en-US"/>
+        </w:rPr>
         <w:t xml:space="preserve">The above </w:t>
       </w:r>
       <w:r>
@@ -2815,33 +2900,50 @@
         <w:rPr>
           <w:lang w:val="en-US"/>
         </w:rPr>
-        <w:t>describe the connection between university and start-up.</w:t>
-      </w:r>
-      <w:r>
-        <w:rPr>
-          <w:lang w:val="en-US"/>
-        </w:rPr>
-        <w:t xml:space="preserve"> </w:t>
-      </w:r>
-      <w:r>
-        <w:rPr>
-          <w:lang w:val="en-US"/>
-        </w:rPr>
-        <w:br w:type="page"/>
-      </w:r>
-    </w:p>
-    <w:p>
-      <w:pPr>
-        <w:spacing w:line="276" w:lineRule="auto"/>
-        <w:rPr>
-          <w:lang w:val="en-US"/>
-        </w:rPr>
-      </w:pPr>
-      <w:r>
-        <w:rPr>
-          <w:lang w:val="en-US"/>
-        </w:rPr>
-        <w:lastRenderedPageBreak/>
+        <w:t>describe the connection between university and start-up</w:t>
+      </w:r>
+      <w:r>
+        <w:rPr>
+          <w:lang w:val="en-US"/>
+        </w:rPr>
+        <w:t>, considering the figure above.</w:t>
+      </w:r>
+    </w:p>
+    <w:p>
+      <w:pPr>
+        <w:spacing w:line="276" w:lineRule="auto"/>
+        <w:rPr>
+          <w:lang w:val="en-US"/>
+        </w:rPr>
+      </w:pPr>
+    </w:p>
+    <w:p>
+      <w:pPr>
+        <w:spacing w:line="276" w:lineRule="auto"/>
+        <w:rPr>
+          <w:lang w:val="en-US"/>
+        </w:rPr>
+      </w:pPr>
+    </w:p>
+    <w:p>
+      <w:pPr>
+        <w:spacing w:line="276" w:lineRule="auto"/>
+        <w:rPr>
+          <w:lang w:val="en-US"/>
+        </w:rPr>
+      </w:pPr>
+    </w:p>
+    <w:p>
+      <w:pPr>
+        <w:spacing w:line="276" w:lineRule="auto"/>
+        <w:rPr>
+          <w:lang w:val="en-US"/>
+        </w:rPr>
+      </w:pPr>
+      <w:r>
+        <w:rPr>
+          <w:lang w:val="en-US"/>
+        </w:rPr>
         <w:t xml:space="preserve">The switch between university and startup is us. </w:t>
       </w:r>
       <w:r>
@@ -3105,7 +3207,7 @@
         </w:rPr>
         <w:t xml:space="preserve"> emails at </w:t>
       </w:r>
-      <w:hyperlink r:id="rId11" w:history="1">
+      <w:hyperlink r:id="rId12" w:history="1">
         <w:r>
           <w:rPr>
             <w:rStyle w:val="Collegamentoipertestuale"/>
@@ -3417,7 +3519,7 @@
           <w:lang w:val="en-US"/>
         </w:rPr>
       </w:pPr>
-      <w:bookmarkStart w:id="1" w:name="_Toc160885913"/>
+      <w:bookmarkStart w:id="1" w:name="_Toc161133781"/>
       <w:r>
         <w:rPr>
           <w:lang w:val="en-US"/>
@@ -4526,7 +4628,7 @@
           <w:noProof/>
         </w:rPr>
         <w:drawing>
-          <wp:anchor distT="0" distB="0" distL="114300" distR="114300" simplePos="0" relativeHeight="251662336" behindDoc="0" locked="0" layoutInCell="1" allowOverlap="1" wp14:anchorId="0898F28A" wp14:editId="0C1AB8F0">
+          <wp:anchor distT="0" distB="0" distL="114300" distR="114300" simplePos="0" relativeHeight="251662336" behindDoc="0" locked="0" layoutInCell="1" allowOverlap="1" wp14:anchorId="0898F28A" wp14:editId="3021A3B5">
             <wp:simplePos x="0" y="0"/>
             <wp:positionH relativeFrom="column">
               <wp:posOffset>4237990</wp:posOffset>
@@ -4551,7 +4653,7 @@
                     </pic:cNvPicPr>
                   </pic:nvPicPr>
                   <pic:blipFill>
-                    <a:blip r:embed="rId12" cstate="print">
+                    <a:blip r:embed="rId13" cstate="print">
                       <a:extLst>
                         <a:ext uri="{28A0092B-C50C-407E-A947-70E740481C1C}">
                           <a14:useLocalDpi xmlns:a14="http://schemas.microsoft.com/office/drawing/2010/main" val="0"/>
@@ -4931,14 +5033,12 @@
         </w:rPr>
         <w:t xml:space="preserve">All of sudden you </w:t>
       </w:r>
-      <w:proofErr w:type="gramStart"/>
-      <w:r>
-        <w:rPr>
-          <w:lang w:val="en-US"/>
-        </w:rPr>
-        <w:t>die</w:t>
-      </w:r>
-      <w:proofErr w:type="gramEnd"/>
+      <w:r>
+        <w:rPr>
+          <w:lang w:val="en-US"/>
+        </w:rPr>
+        <w:t>die,</w:t>
+      </w:r>
       <w:r>
         <w:rPr>
           <w:lang w:val="en-US"/>
@@ -5045,7 +5145,7 @@
                     <pic:cNvPicPr/>
                   </pic:nvPicPr>
                   <pic:blipFill>
-                    <a:blip r:embed="rId13"/>
+                    <a:blip r:embed="rId14"/>
                     <a:stretch>
                       <a:fillRect/>
                     </a:stretch>
@@ -5100,7 +5200,7 @@
                     <pic:cNvPicPr/>
                   </pic:nvPicPr>
                   <pic:blipFill>
-                    <a:blip r:embed="rId14"/>
+                    <a:blip r:embed="rId15"/>
                     <a:stretch>
                       <a:fillRect/>
                     </a:stretch>
@@ -5337,7 +5437,7 @@
           <w:lang w:val="en-US"/>
         </w:rPr>
       </w:pPr>
-      <w:bookmarkStart w:id="2" w:name="_Toc160885914"/>
+      <w:bookmarkStart w:id="2" w:name="_Toc161133782"/>
       <w:r>
         <w:rPr>
           <w:lang w:val="en-US"/>
@@ -5540,6 +5640,42 @@
             </m:r>
           </m:sub>
         </m:sSub>
+        <m:r>
+          <w:rPr>
+            <w:rFonts w:ascii="Cambria Math" w:hAnsi="Cambria Math"/>
+            <w:lang w:val="en-US"/>
+          </w:rPr>
+          <m:t>/</m:t>
+        </m:r>
+        <m:sSub>
+          <m:sSubPr>
+            <m:ctrlPr>
+              <w:rPr>
+                <w:rFonts w:ascii="Cambria Math" w:hAnsi="Cambria Math"/>
+                <w:i/>
+                <w:lang w:val="en-US"/>
+              </w:rPr>
+            </m:ctrlPr>
+          </m:sSubPr>
+          <m:e>
+            <m:r>
+              <w:rPr>
+                <w:rFonts w:ascii="Cambria Math" w:hAnsi="Cambria Math"/>
+                <w:lang w:val="en-US"/>
+              </w:rPr>
+              <m:t>e</m:t>
+            </m:r>
+          </m:e>
+          <m:sub>
+            <m:r>
+              <w:rPr>
+                <w:rFonts w:ascii="Cambria Math" w:hAnsi="Cambria Math"/>
+                <w:lang w:val="en-US"/>
+              </w:rPr>
+              <m:t>0</m:t>
+            </m:r>
+          </m:sub>
+        </m:sSub>
       </m:oMath>
       <w:r>
         <w:rPr>
@@ -5590,27 +5726,13 @@
             </m:r>
           </m:sub>
         </m:sSub>
-      </m:oMath>
-      <w:r>
-        <w:rPr>
-          <w:lang w:val="en-US"/>
-        </w:rPr>
-        <w:t>: first customers</w:t>
-      </w:r>
-    </w:p>
-    <w:p>
-      <w:pPr>
-        <w:pStyle w:val="Paragrafoelenco"/>
-        <w:numPr>
-          <w:ilvl w:val="1"/>
-          <w:numId w:val="14"/>
-        </w:numPr>
-        <w:spacing w:line="276" w:lineRule="auto"/>
-        <w:rPr>
-          <w:lang w:val="en-US"/>
-        </w:rPr>
-      </w:pPr>
-      <m:oMath>
+        <m:r>
+          <w:rPr>
+            <w:rFonts w:ascii="Cambria Math" w:hAnsi="Cambria Math"/>
+            <w:lang w:val="en-US"/>
+          </w:rPr>
+          <m:t>/</m:t>
+        </m:r>
         <m:sSub>
           <m:sSubPr>
             <m:ctrlPr>
@@ -5645,7 +5767,13 @@
         <w:rPr>
           <w:lang w:val="en-US"/>
         </w:rPr>
-        <w:t>: expenses</w:t>
+        <w:t>: first customers</w:t>
+      </w:r>
+      <w:r>
+        <w:rPr>
+          <w:lang w:val="en-US"/>
+        </w:rPr>
+        <w:t xml:space="preserve"> and expenses</w:t>
       </w:r>
     </w:p>
     <w:p>
@@ -5871,7 +5999,7 @@
                     <pic:cNvPicPr/>
                   </pic:nvPicPr>
                   <pic:blipFill>
-                    <a:blip r:embed="rId15"/>
+                    <a:blip r:embed="rId16"/>
                     <a:stretch>
                       <a:fillRect/>
                     </a:stretch>
@@ -5963,17 +6091,55 @@
       </w:pPr>
       <w:r>
         <w:rPr>
+          <w:lang w:val="en-US"/>
+        </w:rPr>
+        <w:t xml:space="preserve">In that particular graph, there is a point called VOD (Valley of Death), in which failure is reached. </w:t>
+      </w:r>
+      <w:r>
+        <w:rPr>
+          <w:lang w:val="en-US"/>
+        </w:rPr>
+        <w:t>The curve can be considered good because we don’</w:t>
+      </w:r>
+      <w:r>
+        <w:rPr>
+          <w:lang w:val="en-US"/>
+        </w:rPr>
+        <w:t xml:space="preserve">t </w:t>
+      </w:r>
+      <w:r>
+        <w:rPr>
+          <w:lang w:val="en-US"/>
+        </w:rPr>
+        <w:t xml:space="preserve">know exactly where we are (how steep is it – don’t know the parameters). </w:t>
+      </w:r>
+      <w:r>
+        <w:rPr>
+          <w:lang w:val="en-US"/>
+        </w:rPr>
+        <w:t>This business model is more of a “find a way” rather than being immediately profitable – find the right model and secure alignment according to phases and stakeholders.</w:t>
+      </w:r>
+    </w:p>
+    <w:p>
+      <w:pPr>
+        <w:spacing w:line="276" w:lineRule="auto"/>
+        <w:rPr>
+          <w:lang w:val="en-US"/>
+        </w:rPr>
+      </w:pPr>
+      <w:r>
+        <w:rPr>
           <w:noProof/>
           <w:lang w:val="en-US"/>
         </w:rPr>
         <w:drawing>
-          <wp:anchor distT="0" distB="0" distL="114300" distR="114300" simplePos="0" relativeHeight="251670528" behindDoc="0" locked="0" layoutInCell="1" allowOverlap="1" wp14:anchorId="4D161AA8" wp14:editId="3C943A9A">
+          <wp:anchor distT="0" distB="0" distL="114300" distR="114300" simplePos="0" relativeHeight="251670528" behindDoc="0" locked="0" layoutInCell="1" allowOverlap="1" wp14:anchorId="4D161AA8" wp14:editId="4B10AFF3">
             <wp:simplePos x="0" y="0"/>
             <wp:positionH relativeFrom="column">
-              <wp:posOffset>1550670</wp:posOffset>
+              <wp:posOffset>1741170</wp:posOffset>
             </wp:positionH>
             <wp:positionV relativeFrom="paragraph">
-              <wp:posOffset>644525</wp:posOffset>
+              <wp:posOffset>31115</wp:posOffset>
             </wp:positionV>
             <wp:extent cx="2948940" cy="2236470"/>
             <wp:effectExtent l="0" t="0" r="3810" b="0"/>
@@ -5990,7 +6156,7 @@
                     <pic:cNvPicPr/>
                   </pic:nvPicPr>
                   <pic:blipFill>
-                    <a:blip r:embed="rId16"/>
+                    <a:blip r:embed="rId17"/>
                     <a:stretch>
                       <a:fillRect/>
                     </a:stretch>
@@ -6016,38 +6182,6 @@
           </wp:anchor>
         </w:drawing>
       </w:r>
-      <w:r>
-        <w:rPr>
-          <w:lang w:val="en-US"/>
-        </w:rPr>
-        <w:t xml:space="preserve">In that particular graph, there is a point called VOD (Valley of Death), in which failure is reached. </w:t>
-      </w:r>
-      <w:r>
-        <w:rPr>
-          <w:lang w:val="en-US"/>
-        </w:rPr>
-        <w:t>The curve can be considered good because we don’</w:t>
-      </w:r>
-      <w:r>
-        <w:rPr>
-          <w:lang w:val="en-US"/>
-        </w:rPr>
-        <w:t xml:space="preserve">t </w:t>
-      </w:r>
-      <w:r>
-        <w:rPr>
-          <w:lang w:val="en-US"/>
-        </w:rPr>
-        <w:t xml:space="preserve">know exactly where we are (how steep is it – don’t know the parameters). </w:t>
-      </w:r>
-    </w:p>
-    <w:p>
-      <w:pPr>
-        <w:spacing w:line="276" w:lineRule="auto"/>
-        <w:rPr>
-          <w:lang w:val="en-US"/>
-        </w:rPr>
-      </w:pPr>
     </w:p>
     <w:p>
       <w:pPr>
@@ -6142,7 +6276,7 @@
                     <pic:cNvPicPr/>
                   </pic:nvPicPr>
                   <pic:blipFill>
-                    <a:blip r:embed="rId17"/>
+                    <a:blip r:embed="rId18"/>
                     <a:stretch>
                       <a:fillRect/>
                     </a:stretch>
@@ -6273,7 +6407,7 @@
                     <pic:cNvPicPr/>
                   </pic:nvPicPr>
                   <pic:blipFill>
-                    <a:blip r:embed="rId18"/>
+                    <a:blip r:embed="rId19"/>
                     <a:stretch>
                       <a:fillRect/>
                     </a:stretch>
@@ -6418,7 +6552,7 @@
                     <pic:cNvPicPr/>
                   </pic:nvPicPr>
                   <pic:blipFill>
-                    <a:blip r:embed="rId19"/>
+                    <a:blip r:embed="rId20"/>
                     <a:stretch>
                       <a:fillRect/>
                     </a:stretch>
@@ -6473,7 +6607,7 @@
                     <pic:cNvPicPr/>
                   </pic:nvPicPr>
                   <pic:blipFill>
-                    <a:blip r:embed="rId20"/>
+                    <a:blip r:embed="rId21"/>
                     <a:stretch>
                       <a:fillRect/>
                     </a:stretch>
@@ -6772,7 +6906,7 @@
                     <pic:cNvPicPr/>
                   </pic:nvPicPr>
                   <pic:blipFill>
-                    <a:blip r:embed="rId21"/>
+                    <a:blip r:embed="rId22"/>
                     <a:stretch>
                       <a:fillRect/>
                     </a:stretch>
@@ -6904,7 +7038,7 @@
                     <pic:cNvPicPr/>
                   </pic:nvPicPr>
                   <pic:blipFill>
-                    <a:blip r:embed="rId22"/>
+                    <a:blip r:embed="rId23"/>
                     <a:stretch>
                       <a:fillRect/>
                     </a:stretch>
@@ -7364,6 +7498,107 @@
     </w:p>
     <w:p>
       <w:pPr>
+        <w:spacing w:line="276" w:lineRule="auto"/>
+        <w:rPr>
+          <w:lang w:val="en-US"/>
+        </w:rPr>
+      </w:pPr>
+      <w:r>
+        <w:rPr>
+          <w:lang w:val="en-US"/>
+        </w:rPr>
+        <w:lastRenderedPageBreak/>
+        <w:drawing>
+          <wp:anchor distT="0" distB="0" distL="114300" distR="114300" simplePos="0" relativeHeight="251688960" behindDoc="0" locked="0" layoutInCell="1" allowOverlap="1" wp14:anchorId="40223FE1" wp14:editId="64BDDB8F">
+            <wp:simplePos x="0" y="0"/>
+            <wp:positionH relativeFrom="column">
+              <wp:posOffset>1185949</wp:posOffset>
+            </wp:positionH>
+            <wp:positionV relativeFrom="paragraph">
+              <wp:posOffset>450677</wp:posOffset>
+            </wp:positionV>
+            <wp:extent cx="4352290" cy="2387600"/>
+            <wp:effectExtent l="0" t="0" r="0" b="0"/>
+            <wp:wrapSquare wrapText="bothSides"/>
+            <wp:docPr id="530945411" name="Immagine 1" descr="Immagine che contiene testo, linea, schermata, diagramma&#10;&#10;Descrizione generata automaticamente"/>
+            <wp:cNvGraphicFramePr>
+              <a:graphicFrameLocks xmlns:a="http://schemas.openxmlformats.org/drawingml/2006/main" noChangeAspect="1"/>
+            </wp:cNvGraphicFramePr>
+            <a:graphic xmlns:a="http://schemas.openxmlformats.org/drawingml/2006/main">
+              <a:graphicData uri="http://schemas.openxmlformats.org/drawingml/2006/picture">
+                <pic:pic xmlns:pic="http://schemas.openxmlformats.org/drawingml/2006/picture">
+                  <pic:nvPicPr>
+                    <pic:cNvPr id="530945411" name="Immagine 1" descr="Immagine che contiene testo, linea, schermata, diagramma&#10;&#10;Descrizione generata automaticamente"/>
+                    <pic:cNvPicPr/>
+                  </pic:nvPicPr>
+                  <pic:blipFill>
+                    <a:blip r:embed="rId24"/>
+                    <a:stretch>
+                      <a:fillRect/>
+                    </a:stretch>
+                  </pic:blipFill>
+                  <pic:spPr>
+                    <a:xfrm>
+                      <a:off x="0" y="0"/>
+                      <a:ext cx="4352290" cy="2387600"/>
+                    </a:xfrm>
+                    <a:prstGeom prst="rect">
+                      <a:avLst/>
+                    </a:prstGeom>
+                  </pic:spPr>
+                </pic:pic>
+              </a:graphicData>
+            </a:graphic>
+            <wp14:sizeRelH relativeFrom="margin">
+              <wp14:pctWidth>0</wp14:pctWidth>
+            </wp14:sizeRelH>
+            <wp14:sizeRelV relativeFrom="margin">
+              <wp14:pctHeight>0</wp14:pctHeight>
+            </wp14:sizeRelV>
+          </wp:anchor>
+        </w:drawing>
+      </w:r>
+      <w:r>
+        <w:rPr>
+          <w:lang w:val="en-US"/>
+        </w:rPr>
+        <w:t xml:space="preserve">TRL is linked to Valley of Death, which </w:t>
+      </w:r>
+      <w:r>
+        <w:rPr>
+          <w:lang w:val="en-US"/>
+        </w:rPr>
+        <w:t xml:space="preserve">represents the often neglected addressing of TRLs 4 through to 7, where neither academia nor the private sector </w:t>
+      </w:r>
+      <w:r>
+        <w:rPr>
+          <w:lang w:val="en-US"/>
+        </w:rPr>
+        <w:t>prioritize</w:t>
+      </w:r>
+      <w:r>
+        <w:rPr>
+          <w:lang w:val="en-US"/>
+        </w:rPr>
+        <w:t xml:space="preserve"> investment.</w:t>
+      </w:r>
+    </w:p>
+    <w:p>
+      <w:pPr>
+        <w:spacing w:line="276" w:lineRule="auto"/>
+        <w:rPr>
+          <w:lang w:val="en-US"/>
+        </w:rPr>
+      </w:pPr>
+      <w:r>
+        <w:rPr>
+          <w:lang w:val="en-US"/>
+        </w:rPr>
+        <w:br w:type="page"/>
+      </w:r>
+    </w:p>
+    <w:p>
+      <w:pPr>
         <w:pStyle w:val="Titolo1"/>
         <w:spacing w:line="276" w:lineRule="auto"/>
         <w:jc w:val="center"/>
@@ -7371,7 +7606,7 @@
           <w:lang w:val="en-US"/>
         </w:rPr>
       </w:pPr>
-      <w:bookmarkStart w:id="3" w:name="_Toc160885915"/>
+      <w:bookmarkStart w:id="3" w:name="_Toc161133783"/>
       <w:r>
         <w:rPr>
           <w:lang w:val="en-US"/>
@@ -7620,6 +7855,12 @@
           <w:lang w:val="en-US"/>
         </w:rPr>
         <w:t>They will never live forever</w:t>
+      </w:r>
+      <w:r>
+        <w:rPr>
+          <w:lang w:val="en-US"/>
+        </w:rPr>
+        <w:t xml:space="preserve"> – fast growth, extreme uncertainty, intrinsic innovation</w:t>
       </w:r>
     </w:p>
     <w:p>
@@ -7686,7 +7927,7 @@
                     <pic:cNvPicPr/>
                   </pic:nvPicPr>
                   <pic:blipFill>
-                    <a:blip r:embed="rId23"/>
+                    <a:blip r:embed="rId25"/>
                     <a:stretch>
                       <a:fillRect/>
                     </a:stretch>
@@ -7854,34 +8095,46 @@
       </w:pPr>
       <w:r>
         <w:rPr>
-          <w:lang w:val="en-US"/>
-        </w:rPr>
-        <w:t>D</w:t>
-      </w:r>
-      <w:r>
-        <w:rPr>
-          <w:lang w:val="en-US"/>
-        </w:rPr>
-        <w:t xml:space="preserve">esigned to </w:t>
-      </w:r>
-      <w:r>
-        <w:rPr>
-          <w:lang w:val="en-US"/>
-        </w:rPr>
-        <w:t>be scalable (and to do it</w:t>
-      </w:r>
-      <w:r>
-        <w:rPr>
-          <w:lang w:val="en-US"/>
-        </w:rPr>
-        <w:t xml:space="preserve"> </w:t>
-      </w:r>
-      <w:r>
-        <w:rPr>
           <w:i/>
           <w:iCs/>
           <w:lang w:val="en-US"/>
         </w:rPr>
+        <w:t>D</w:t>
+      </w:r>
+      <w:r>
+        <w:rPr>
+          <w:i/>
+          <w:iCs/>
+          <w:lang w:val="en-US"/>
+        </w:rPr>
+        <w:t xml:space="preserve">esigned to </w:t>
+      </w:r>
+      <w:r>
+        <w:rPr>
+          <w:i/>
+          <w:iCs/>
+          <w:lang w:val="en-US"/>
+        </w:rPr>
+        <w:t>be scalable</w:t>
+      </w:r>
+      <w:r>
+        <w:rPr>
+          <w:lang w:val="en-US"/>
+        </w:rPr>
+        <w:t xml:space="preserve"> (and to do it</w:t>
+      </w:r>
+      <w:r>
+        <w:rPr>
+          <w:lang w:val="en-US"/>
+        </w:rPr>
+        <w:t xml:space="preserve"> </w:t>
+      </w:r>
+      <w:r>
+        <w:rPr>
+          <w:i/>
+          <w:iCs/>
+          <w:lang w:val="en-US"/>
+        </w:rPr>
         <w:t>quickly</w:t>
       </w:r>
       <w:r>
@@ -7959,6 +8212,12 @@
         </w:rPr>
         <w:t>attract all the risk capital (and press)</w:t>
       </w:r>
+      <w:r>
+        <w:rPr>
+          <w:lang w:val="en-US"/>
+        </w:rPr>
+        <w:t>, with goal of expanding</w:t>
+      </w:r>
     </w:p>
     <w:p>
       <w:pPr>
@@ -8069,12 +8328,16 @@
       </w:pPr>
       <w:r>
         <w:rPr>
+          <w:i/>
+          <w:iCs/>
           <w:lang w:val="en-US"/>
         </w:rPr>
         <w:t>F</w:t>
       </w:r>
       <w:r>
         <w:rPr>
+          <w:i/>
+          <w:iCs/>
           <w:lang w:val="en-US"/>
         </w:rPr>
         <w:t>amily business</w:t>
@@ -8284,6 +8547,8 @@
       </w:pPr>
       <w:r>
         <w:rPr>
+          <w:i/>
+          <w:iCs/>
           <w:lang w:val="en-US"/>
         </w:rPr>
         <w:lastRenderedPageBreak/>
@@ -8291,9 +8556,17 @@
       </w:r>
       <w:r>
         <w:rPr>
+          <w:i/>
+          <w:iCs/>
           <w:lang w:val="en-US"/>
         </w:rPr>
         <w:t>ifestyle business</w:t>
+      </w:r>
+      <w:r>
+        <w:rPr>
+          <w:lang w:val="en-US"/>
+        </w:rPr>
+        <w:t xml:space="preserve"> (also called Lifestyle venture)</w:t>
       </w:r>
     </w:p>
     <w:p>
@@ -8312,19 +8585,26 @@
         <w:rPr>
           <w:lang w:val="en-US"/>
         </w:rPr>
-        <w:t>A business run by its founders primarily with the aim</w:t>
-      </w:r>
-      <w:r>
-        <w:rPr>
-          <w:lang w:val="en-US"/>
-        </w:rPr>
-        <w:t xml:space="preserve"> </w:t>
-      </w:r>
-      <w:r>
-        <w:rPr>
-          <w:lang w:val="en-US"/>
-        </w:rPr>
-        <w:t>of sustaining a particular level of income and no more; or to provide a foundation from which to enjoy a particular lifestyle</w:t>
+        <w:t>A business run by its founders primarily with the aim of sustaining a particular level of income and no more</w:t>
+      </w:r>
+    </w:p>
+    <w:p>
+      <w:pPr>
+        <w:pStyle w:val="Paragrafoelenco"/>
+        <w:numPr>
+          <w:ilvl w:val="2"/>
+          <w:numId w:val="15"/>
+        </w:numPr>
+        <w:spacing w:line="276" w:lineRule="auto"/>
+        <w:rPr>
+          <w:lang w:val="en-US"/>
+        </w:rPr>
+      </w:pPr>
+      <w:r>
+        <w:rPr>
+          <w:lang w:val="en-US"/>
+        </w:rPr>
+        <w:t>or to provide a foundation from which to enjoy a particular lifestyle</w:t>
       </w:r>
     </w:p>
     <w:p>
@@ -8343,7 +8623,59 @@
         <w:rPr>
           <w:lang w:val="en-US"/>
         </w:rPr>
-        <w:t>A lifestyle business’s goal is to provide a great quality of life to its owners</w:t>
+        <w:t xml:space="preserve">A lifestyle business’s goal is </w:t>
+      </w:r>
+      <w:r>
+        <w:rPr>
+          <w:i/>
+          <w:iCs/>
+          <w:lang w:val="en-US"/>
+        </w:rPr>
+        <w:t>to provide a great quality of life to its owners</w:t>
+      </w:r>
+    </w:p>
+    <w:p>
+      <w:pPr>
+        <w:pStyle w:val="Paragrafoelenco"/>
+        <w:numPr>
+          <w:ilvl w:val="2"/>
+          <w:numId w:val="15"/>
+        </w:numPr>
+        <w:spacing w:line="276" w:lineRule="auto"/>
+        <w:rPr>
+          <w:lang w:val="en-US"/>
+        </w:rPr>
+      </w:pPr>
+      <w:r>
+        <w:rPr>
+          <w:lang w:val="en-US"/>
+        </w:rPr>
+        <w:t xml:space="preserve">It's meant to be a business which adjusts to the lifestyle - so that the founder can live their life as they like </w:t>
+      </w:r>
+      <w:r>
+        <w:rPr>
+          <w:lang w:val="en-US"/>
+        </w:rPr>
+        <w:t>– also, try to survive is a goal</w:t>
+      </w:r>
+    </w:p>
+    <w:p>
+      <w:pPr>
+        <w:pStyle w:val="Paragrafoelenco"/>
+        <w:numPr>
+          <w:ilvl w:val="2"/>
+          <w:numId w:val="15"/>
+        </w:numPr>
+        <w:spacing w:line="276" w:lineRule="auto"/>
+        <w:rPr>
+          <w:lang w:val="en-US"/>
+        </w:rPr>
+      </w:pPr>
+      <w:r>
+        <w:rPr>
+          <w:lang w:val="en-US"/>
+        </w:rPr>
+        <w:t>Typically with limited scalability</w:t>
       </w:r>
     </w:p>
     <w:p>
@@ -8408,6 +8740,12 @@
         </w:rPr>
         <w:t>the first to sell it as fast as possible</w:t>
       </w:r>
+      <w:r>
+        <w:rPr>
+          <w:lang w:val="en-US"/>
+        </w:rPr>
+        <w:t xml:space="preserve"> and expands among existing businesses</w:t>
+      </w:r>
     </w:p>
     <w:p>
       <w:pPr>
@@ -8433,12 +8771,635 @@
     <w:p>
       <w:pPr>
         <w:pStyle w:val="Paragrafoelenco"/>
+        <w:spacing w:line="276" w:lineRule="auto"/>
+        <w:ind w:left="2160"/>
+        <w:rPr>
+          <w:i/>
+          <w:iCs/>
+          <w:lang w:val="en-US"/>
+        </w:rPr>
+      </w:pPr>
+    </w:p>
+    <w:p>
+      <w:pPr>
+        <w:pStyle w:val="Paragrafoelenco"/>
+        <w:numPr>
+          <w:ilvl w:val="0"/>
+          <w:numId w:val="15"/>
+        </w:numPr>
+        <w:spacing w:line="276" w:lineRule="auto"/>
+        <w:rPr>
+          <w:i/>
+          <w:iCs/>
+          <w:lang w:val="en-US"/>
+        </w:rPr>
+      </w:pPr>
+      <w:r>
+        <w:rPr>
+          <w:i/>
+          <w:iCs/>
+          <w:lang w:val="en-US"/>
+        </w:rPr>
+        <w:t>Startups designed to be</w:t>
+      </w:r>
+      <w:r>
+        <w:rPr>
+          <w:i/>
+          <w:iCs/>
+          <w:lang w:val="en-US"/>
+        </w:rPr>
+        <w:t xml:space="preserve"> </w:t>
+      </w:r>
+      <w:r>
+        <w:rPr>
+          <w:i/>
+          <w:iCs/>
+          <w:lang w:val="en-US"/>
+        </w:rPr>
+        <w:t xml:space="preserve">sold </w:t>
+      </w:r>
+      <w:r>
+        <w:rPr>
+          <w:i/>
+          <w:iCs/>
+          <w:lang w:val="en-US"/>
+        </w:rPr>
+        <w:t>quickly</w:t>
+      </w:r>
+    </w:p>
+    <w:p>
+      <w:pPr>
+        <w:pStyle w:val="Paragrafoelenco"/>
+        <w:numPr>
+          <w:ilvl w:val="1"/>
+          <w:numId w:val="15"/>
+        </w:numPr>
+        <w:spacing w:line="276" w:lineRule="auto"/>
+        <w:rPr>
+          <w:i/>
+          <w:iCs/>
+          <w:lang w:val="en-US"/>
+        </w:rPr>
+      </w:pPr>
+      <w:r>
+        <w:rPr>
+          <w:lang w:val="en-US"/>
+        </w:rPr>
+        <w:t>Their goal is not to build a billion dollar business, but to be sold to a larger company</w:t>
+      </w:r>
+    </w:p>
+    <w:p>
+      <w:pPr>
+        <w:pStyle w:val="Paragrafoelenco"/>
+        <w:numPr>
+          <w:ilvl w:val="1"/>
+          <w:numId w:val="15"/>
+        </w:numPr>
+        <w:spacing w:line="276" w:lineRule="auto"/>
+        <w:rPr>
+          <w:i/>
+          <w:iCs/>
+          <w:lang w:val="en-US"/>
+        </w:rPr>
+      </w:pPr>
+      <w:r>
+        <w:rPr>
+          <w:lang w:val="en-US"/>
+        </w:rPr>
+        <w:t>The goal of the management is different than that of building a profitable business</w:t>
+      </w:r>
+    </w:p>
+    <w:p>
+      <w:pPr>
+        <w:pStyle w:val="Paragrafoelenco"/>
+        <w:numPr>
+          <w:ilvl w:val="1"/>
+          <w:numId w:val="15"/>
+        </w:numPr>
+        <w:spacing w:line="276" w:lineRule="auto"/>
+        <w:rPr>
+          <w:lang w:val="en-US"/>
+        </w:rPr>
+      </w:pPr>
+      <w:r>
+        <w:rPr>
+          <w:lang w:val="en-US"/>
+        </w:rPr>
+        <w:t>Example</w:t>
+      </w:r>
+      <w:r>
+        <w:rPr>
+          <w:lang w:val="en-US"/>
+        </w:rPr>
+        <w:t>s</w:t>
+      </w:r>
+      <w:r>
+        <w:rPr>
+          <w:lang w:val="en-US"/>
+        </w:rPr>
+        <w:t>: pharma, hi-tech</w:t>
+      </w:r>
+      <w:r>
+        <w:rPr>
+          <w:lang w:val="en-US"/>
+        </w:rPr>
+        <w:t>, entertainment-related companies, software/game devs</w:t>
+      </w:r>
+    </w:p>
+    <w:p>
+      <w:pPr>
+        <w:pStyle w:val="Paragrafoelenco"/>
+        <w:spacing w:line="276" w:lineRule="auto"/>
+        <w:ind w:left="1440"/>
+        <w:rPr>
+          <w:lang w:val="en-US"/>
+        </w:rPr>
+      </w:pPr>
+    </w:p>
+    <w:p>
+      <w:pPr>
+        <w:pStyle w:val="Paragrafoelenco"/>
+        <w:numPr>
+          <w:ilvl w:val="0"/>
+          <w:numId w:val="15"/>
+        </w:numPr>
+        <w:spacing w:line="276" w:lineRule="auto"/>
+        <w:rPr>
+          <w:i/>
+          <w:iCs/>
+          <w:lang w:val="en-US"/>
+        </w:rPr>
+      </w:pPr>
+      <w:r>
+        <w:rPr>
+          <w:i/>
+          <w:iCs/>
+          <w:lang w:val="en-US"/>
+        </w:rPr>
+        <w:t>S</w:t>
+      </w:r>
+      <w:r>
+        <w:rPr>
+          <w:i/>
+          <w:iCs/>
+          <w:lang w:val="en-US"/>
+        </w:rPr>
+        <w:t xml:space="preserve">ocial </w:t>
+      </w:r>
+      <w:r>
+        <w:rPr>
+          <w:i/>
+          <w:iCs/>
+          <w:lang w:val="en-US"/>
+        </w:rPr>
+        <w:t>startups</w:t>
+      </w:r>
+    </w:p>
+    <w:p>
+      <w:pPr>
+        <w:pStyle w:val="Paragrafoelenco"/>
+        <w:numPr>
+          <w:ilvl w:val="1"/>
+          <w:numId w:val="15"/>
+        </w:numPr>
+        <w:spacing w:line="276" w:lineRule="auto"/>
+        <w:rPr>
+          <w:lang w:val="en-US"/>
+        </w:rPr>
+      </w:pPr>
+      <w:r>
+        <w:rPr>
+          <w:lang w:val="en-US"/>
+        </w:rPr>
+        <w:t>U</w:t>
+      </w:r>
+      <w:r>
+        <w:rPr>
+          <w:lang w:val="en-US"/>
+        </w:rPr>
+        <w:t>sually they are charitable initiatives, their goal is to make the world a better place, not to take market share or to create to wealth for the founders</w:t>
+      </w:r>
+    </w:p>
+    <w:p>
+      <w:pPr>
+        <w:pStyle w:val="Paragrafoelenco"/>
+        <w:numPr>
+          <w:ilvl w:val="1"/>
+          <w:numId w:val="15"/>
+        </w:numPr>
+        <w:spacing w:line="276" w:lineRule="auto"/>
+        <w:rPr>
+          <w:i/>
+          <w:iCs/>
+          <w:lang w:val="en-US"/>
+        </w:rPr>
+      </w:pPr>
+      <w:r>
+        <w:rPr>
+          <w:lang w:val="en-US"/>
+        </w:rPr>
+        <w:t>E</w:t>
+      </w:r>
+      <w:r>
+        <w:rPr>
+          <w:lang w:val="en-US"/>
+        </w:rPr>
+        <w:t>xpanding and offering things to the market receiving donations, sponsorships, etc.</w:t>
+      </w:r>
+    </w:p>
+    <w:p>
+      <w:pPr>
+        <w:pStyle w:val="Paragrafoelenco"/>
+        <w:numPr>
+          <w:ilvl w:val="1"/>
+          <w:numId w:val="15"/>
+        </w:numPr>
+        <w:spacing w:line="276" w:lineRule="auto"/>
+        <w:rPr>
+          <w:i/>
+          <w:iCs/>
+          <w:lang w:val="en-US"/>
+        </w:rPr>
+      </w:pPr>
+      <w:r>
+        <w:rPr>
+          <w:lang w:val="en-US"/>
+        </w:rPr>
+        <w:t>S</w:t>
+      </w:r>
+      <w:r>
+        <w:rPr>
+          <w:lang w:val="en-US"/>
+        </w:rPr>
+        <w:t>aving people, dealing with diseases, handicaps, third/unindustrialized countries</w:t>
+      </w:r>
+    </w:p>
+    <w:p>
+      <w:pPr>
+        <w:pStyle w:val="Paragrafoelenco"/>
+        <w:numPr>
+          <w:ilvl w:val="1"/>
+          <w:numId w:val="15"/>
+        </w:numPr>
+        <w:spacing w:line="276" w:lineRule="auto"/>
+        <w:rPr>
+          <w:i/>
+          <w:iCs/>
+          <w:lang w:val="en-US"/>
+        </w:rPr>
+      </w:pPr>
+      <w:r>
+        <w:rPr>
+          <w:lang w:val="en-US"/>
+        </w:rPr>
+        <w:t>P</w:t>
+      </w:r>
+      <w:r>
+        <w:rPr>
+          <w:lang w:val="en-US"/>
+        </w:rPr>
+        <w:t>rofits are thanks to charities or donations</w:t>
+      </w:r>
+    </w:p>
+    <w:p>
+      <w:pPr>
+        <w:pStyle w:val="Paragrafoelenco"/>
+        <w:spacing w:line="276" w:lineRule="auto"/>
+        <w:ind w:left="1440"/>
+        <w:rPr>
+          <w:i/>
+          <w:iCs/>
+          <w:lang w:val="en-US"/>
+        </w:rPr>
+      </w:pPr>
+    </w:p>
+    <w:p>
+      <w:pPr>
+        <w:pStyle w:val="Paragrafoelenco"/>
+        <w:numPr>
+          <w:ilvl w:val="0"/>
+          <w:numId w:val="15"/>
+        </w:numPr>
+        <w:spacing w:line="276" w:lineRule="auto"/>
+        <w:rPr>
+          <w:lang w:val="en-US"/>
+        </w:rPr>
+      </w:pPr>
+      <w:r>
+        <w:rPr>
+          <w:i/>
+          <w:iCs/>
+          <w:lang w:val="en-US"/>
+        </w:rPr>
+        <w:t>S</w:t>
+      </w:r>
+      <w:r>
+        <w:rPr>
+          <w:i/>
+          <w:iCs/>
+          <w:lang w:val="en-US"/>
+        </w:rPr>
+        <w:t xml:space="preserve">pin-off </w:t>
+      </w:r>
+      <w:r>
+        <w:rPr>
+          <w:i/>
+          <w:iCs/>
+          <w:lang w:val="en-US"/>
+        </w:rPr>
+        <w:t>from existing companies</w:t>
+      </w:r>
+      <w:r>
+        <w:rPr>
+          <w:lang w:val="en-US"/>
+        </w:rPr>
+        <w:t xml:space="preserve"> (Startup from large companies)</w:t>
+      </w:r>
+    </w:p>
+    <w:p>
+      <w:pPr>
+        <w:pStyle w:val="Paragrafoelenco"/>
+        <w:numPr>
+          <w:ilvl w:val="1"/>
+          <w:numId w:val="15"/>
+        </w:numPr>
+        <w:spacing w:line="276" w:lineRule="auto"/>
+        <w:rPr>
+          <w:lang w:val="en-US"/>
+        </w:rPr>
+      </w:pPr>
+      <w:r>
+        <w:rPr>
+          <w:lang w:val="en-US"/>
+        </w:rPr>
+        <w:t>C</w:t>
+      </w:r>
+      <w:r>
+        <w:rPr>
+          <w:lang w:val="en-US"/>
+        </w:rPr>
+        <w:t>ompany generated from a ve</w:t>
+      </w:r>
+      <w:r>
+        <w:rPr>
+          <w:lang w:val="en-US"/>
+        </w:rPr>
+        <w:t>ry big one, generating as a small company</w:t>
+      </w:r>
+    </w:p>
+    <w:p>
+      <w:pPr>
+        <w:pStyle w:val="Paragrafoelenco"/>
+        <w:numPr>
+          <w:ilvl w:val="1"/>
+          <w:numId w:val="15"/>
+        </w:numPr>
+        <w:spacing w:line="276" w:lineRule="auto"/>
+        <w:rPr>
+          <w:lang w:val="en-US"/>
+        </w:rPr>
+      </w:pPr>
+      <w:r>
+        <w:rPr>
+          <w:lang w:val="en-US"/>
+        </w:rPr>
+        <w:t>Th</w:t>
+      </w:r>
+      <w:r>
+        <w:rPr>
+          <w:lang w:val="en-US"/>
+        </w:rPr>
+        <w:t>ere is a proposal to go away from big company, abandoning the wage and getting help from the main company</w:t>
+      </w:r>
+    </w:p>
+    <w:p>
+      <w:pPr>
+        <w:pStyle w:val="Paragrafoelenco"/>
+        <w:numPr>
+          <w:ilvl w:val="1"/>
+          <w:numId w:val="15"/>
+        </w:numPr>
+        <w:spacing w:line="276" w:lineRule="auto"/>
+        <w:rPr>
+          <w:lang w:val="en-US"/>
+        </w:rPr>
+      </w:pPr>
+      <w:r>
+        <w:rPr>
+          <w:lang w:val="en-US"/>
+        </w:rPr>
+        <w:t>T</w:t>
+      </w:r>
+      <w:r>
+        <w:rPr>
+          <w:lang w:val="en-US"/>
+        </w:rPr>
+        <w:t>he company could easily buy back the idea if the idea succeeds</w:t>
+      </w:r>
+    </w:p>
+    <w:p>
+      <w:pPr>
+        <w:pStyle w:val="Paragrafoelenco"/>
+        <w:numPr>
+          <w:ilvl w:val="1"/>
+          <w:numId w:val="15"/>
+        </w:numPr>
+        <w:spacing w:line="276" w:lineRule="auto"/>
+        <w:rPr>
+          <w:lang w:val="en-US"/>
+        </w:rPr>
+      </w:pPr>
+      <w:r>
+        <w:rPr>
+          <w:lang w:val="en-US"/>
+        </w:rPr>
+        <w:t>C</w:t>
+      </w:r>
+      <w:r>
+        <w:rPr>
+          <w:lang w:val="en-US"/>
+        </w:rPr>
+        <w:t>hanges in customer tastes, new technologies, legislation, new competitors, etc., can create pressure for more disruptive innovation</w:t>
+      </w:r>
+    </w:p>
+    <w:p>
+      <w:pPr>
+        <w:pStyle w:val="Paragrafoelenco"/>
         <w:numPr>
           <w:ilvl w:val="2"/>
           <w:numId w:val="15"/>
         </w:numPr>
         <w:spacing w:line="276" w:lineRule="auto"/>
         <w:rPr>
+          <w:lang w:val="en-US"/>
+        </w:rPr>
+      </w:pPr>
+      <w:r>
+        <w:rPr>
+          <w:lang w:val="en-US"/>
+        </w:rPr>
+        <w:t>requiring large companies to create entirely new products sold to new customers in new markets</w:t>
+      </w:r>
+    </w:p>
+    <w:p>
+      <w:pPr>
+        <w:pStyle w:val="Paragrafoelenco"/>
+        <w:numPr>
+          <w:ilvl w:val="1"/>
+          <w:numId w:val="15"/>
+        </w:numPr>
+        <w:spacing w:line="276" w:lineRule="auto"/>
+        <w:rPr>
+          <w:lang w:val="en-US"/>
+        </w:rPr>
+      </w:pPr>
+      <w:r>
+        <w:rPr>
+          <w:lang w:val="en-US"/>
+        </w:rPr>
+        <w:t>T</w:t>
+      </w:r>
+      <w:r>
+        <w:rPr>
+          <w:lang w:val="en-US"/>
+        </w:rPr>
+        <w:t>hey are “transformational innovation projects” of large companies</w:t>
+      </w:r>
+    </w:p>
+    <w:p>
+      <w:pPr>
+        <w:pStyle w:val="Paragrafoelenco"/>
+        <w:numPr>
+          <w:ilvl w:val="1"/>
+          <w:numId w:val="15"/>
+        </w:numPr>
+        <w:spacing w:line="276" w:lineRule="auto"/>
+        <w:rPr>
+          <w:lang w:val="en-US"/>
+        </w:rPr>
+      </w:pPr>
+      <w:r>
+        <w:rPr>
+          <w:lang w:val="en-US"/>
+        </w:rPr>
+        <w:t>S</w:t>
+      </w:r>
+      <w:r>
+        <w:rPr>
+          <w:lang w:val="en-US"/>
+        </w:rPr>
+        <w:t>ome reasons</w:t>
+      </w:r>
+    </w:p>
+    <w:p>
+      <w:pPr>
+        <w:pStyle w:val="Paragrafoelenco"/>
+        <w:numPr>
+          <w:ilvl w:val="2"/>
+          <w:numId w:val="15"/>
+        </w:numPr>
+        <w:spacing w:line="276" w:lineRule="auto"/>
+        <w:rPr>
+          <w:lang w:val="en-US"/>
+        </w:rPr>
+      </w:pPr>
+      <w:r>
+        <w:rPr>
+          <w:lang w:val="en-US"/>
+        </w:rPr>
+        <w:t xml:space="preserve">failure </w:t>
+      </w:r>
+      <w:r>
+        <w:rPr>
+          <w:lang w:val="en-US"/>
+        </w:rPr>
+        <w:sym w:font="Wingdings" w:char="F0E0"/>
+      </w:r>
+      <w:r>
+        <w:rPr>
+          <w:lang w:val="en-US"/>
+        </w:rPr>
+        <w:t xml:space="preserve"> there is always the risk to do that</w:t>
+      </w:r>
+    </w:p>
+    <w:p>
+      <w:pPr>
+        <w:pStyle w:val="Paragrafoelenco"/>
+        <w:numPr>
+          <w:ilvl w:val="2"/>
+          <w:numId w:val="15"/>
+        </w:numPr>
+        <w:spacing w:line="276" w:lineRule="auto"/>
+        <w:rPr>
+          <w:lang w:val="en-US"/>
+        </w:rPr>
+      </w:pPr>
+      <w:r>
+        <w:rPr>
+          <w:lang w:val="en-US"/>
+        </w:rPr>
+        <w:t xml:space="preserve">branding </w:t>
+      </w:r>
+      <w:r>
+        <w:rPr>
+          <w:lang w:val="en-US"/>
+        </w:rPr>
+        <w:sym w:font="Wingdings" w:char="F0E0"/>
+      </w:r>
+      <w:r>
+        <w:rPr>
+          <w:lang w:val="en-US"/>
+        </w:rPr>
+        <w:t xml:space="preserve"> spoil the main brand with a product to not detach reputation</w:t>
+      </w:r>
+    </w:p>
+    <w:p>
+      <w:pPr>
+        <w:pStyle w:val="Paragrafoelenco"/>
+        <w:numPr>
+          <w:ilvl w:val="2"/>
+          <w:numId w:val="15"/>
+        </w:numPr>
+        <w:spacing w:line="276" w:lineRule="auto"/>
+        <w:rPr>
+          <w:lang w:val="en-US"/>
+        </w:rPr>
+      </w:pPr>
+      <w:r>
+        <w:rPr>
+          <w:lang w:val="en-US"/>
+        </w:rPr>
+        <w:t>speed and flexibility</w:t>
+      </w:r>
+    </w:p>
+    <w:p>
+      <w:pPr>
+        <w:pStyle w:val="Paragrafoelenco"/>
+        <w:numPr>
+          <w:ilvl w:val="1"/>
+          <w:numId w:val="15"/>
+        </w:numPr>
+        <w:spacing w:line="276" w:lineRule="auto"/>
+        <w:rPr>
+          <w:lang w:val="en-US"/>
+        </w:rPr>
+      </w:pPr>
+      <w:r>
+        <w:rPr>
+          <w:lang w:val="en-US"/>
+        </w:rPr>
+        <w:t>Main reasons</w:t>
+      </w:r>
+    </w:p>
+    <w:p>
+      <w:pPr>
+        <w:pStyle w:val="Paragrafoelenco"/>
+        <w:numPr>
+          <w:ilvl w:val="2"/>
+          <w:numId w:val="15"/>
+        </w:numPr>
+        <w:spacing w:line="276" w:lineRule="auto"/>
+        <w:rPr>
           <w:i/>
           <w:iCs/>
           <w:lang w:val="en-US"/>
@@ -8446,28 +9407,30 @@
       </w:pPr>
       <w:r>
         <w:rPr>
-          <w:lang w:val="en-US"/>
-        </w:rPr>
-        <w:t>it expands upon existing businesses</w:t>
-      </w:r>
-    </w:p>
-    <w:p>
-      <w:pPr>
-        <w:pStyle w:val="Paragrafoelenco"/>
-        <w:spacing w:line="276" w:lineRule="auto"/>
-        <w:ind w:left="2160"/>
-        <w:rPr>
           <w:i/>
           <w:iCs/>
           <w:lang w:val="en-US"/>
         </w:rPr>
-      </w:pPr>
-    </w:p>
-    <w:p>
-      <w:pPr>
-        <w:pStyle w:val="Paragrafoelenco"/>
-        <w:numPr>
-          <w:ilvl w:val="0"/>
+        <w:t xml:space="preserve">speed </w:t>
+      </w:r>
+      <w:r>
+        <w:rPr>
+          <w:lang w:val="en-US"/>
+        </w:rPr>
+        <w:sym w:font="Wingdings" w:char="F0E0"/>
+      </w:r>
+      <w:r>
+        <w:rPr>
+          <w:lang w:val="en-US"/>
+        </w:rPr>
+        <w:t xml:space="preserve"> not dependant to the times of big companies for time and resources</w:t>
+      </w:r>
+    </w:p>
+    <w:p>
+      <w:pPr>
+        <w:pStyle w:val="Paragrafoelenco"/>
+        <w:numPr>
+          <w:ilvl w:val="3"/>
           <w:numId w:val="15"/>
         </w:numPr>
         <w:spacing w:line="276" w:lineRule="auto"/>
@@ -8481,32 +9444,14 @@
         <w:rPr>
           <w:lang w:val="en-US"/>
         </w:rPr>
-        <w:t>Startups designed to be</w:t>
-      </w:r>
-      <w:r>
-        <w:rPr>
-          <w:lang w:val="en-US"/>
-        </w:rPr>
-        <w:t xml:space="preserve"> </w:t>
-      </w:r>
-      <w:r>
-        <w:rPr>
-          <w:lang w:val="en-US"/>
-        </w:rPr>
-        <w:t xml:space="preserve">sold </w:t>
-      </w:r>
-      <w:r>
-        <w:rPr>
-          <w:lang w:val="en-US"/>
-        </w:rPr>
-        <w:t>quickly</w:t>
-      </w:r>
-    </w:p>
-    <w:p>
-      <w:pPr>
-        <w:pStyle w:val="Paragrafoelenco"/>
-        <w:numPr>
-          <w:ilvl w:val="1"/>
+        <w:t>things are always done to not freeze practices</w:t>
+      </w:r>
+    </w:p>
+    <w:p>
+      <w:pPr>
+        <w:pStyle w:val="Paragrafoelenco"/>
+        <w:numPr>
+          <w:ilvl w:val="3"/>
           <w:numId w:val="15"/>
         </w:numPr>
         <w:spacing w:line="276" w:lineRule="auto"/>
@@ -8520,14 +9465,14 @@
         <w:rPr>
           <w:lang w:val="en-US"/>
         </w:rPr>
-        <w:t>Their goal is not to build a billion dollar business, but to be sold to a larger company</w:t>
-      </w:r>
-    </w:p>
-    <w:p>
-      <w:pPr>
-        <w:pStyle w:val="Paragrafoelenco"/>
-        <w:numPr>
-          <w:ilvl w:val="1"/>
+        <w:t>works with processes and shares themselves</w:t>
+      </w:r>
+    </w:p>
+    <w:p>
+      <w:pPr>
+        <w:pStyle w:val="Paragrafoelenco"/>
+        <w:numPr>
+          <w:ilvl w:val="2"/>
           <w:numId w:val="15"/>
         </w:numPr>
         <w:spacing w:line="276" w:lineRule="auto"/>
@@ -8539,121 +9484,42 @@
       </w:pPr>
       <w:r>
         <w:rPr>
-          <w:lang w:val="en-US"/>
-        </w:rPr>
-        <w:t>The goal of the management is different than that of building a profitable business</w:t>
-      </w:r>
-    </w:p>
-    <w:p>
-      <w:pPr>
-        <w:pStyle w:val="Paragrafoelenco"/>
-        <w:numPr>
-          <w:ilvl w:val="1"/>
-          <w:numId w:val="15"/>
-        </w:numPr>
-        <w:spacing w:line="276" w:lineRule="auto"/>
-        <w:rPr>
-          <w:lang w:val="en-US"/>
-        </w:rPr>
-      </w:pPr>
-      <w:r>
-        <w:rPr>
-          <w:lang w:val="en-US"/>
-        </w:rPr>
-        <w:t>Example</w:t>
-      </w:r>
-      <w:r>
-        <w:rPr>
-          <w:lang w:val="en-US"/>
-        </w:rPr>
-        <w:t>s</w:t>
-      </w:r>
-      <w:r>
-        <w:rPr>
-          <w:lang w:val="en-US"/>
-        </w:rPr>
-        <w:t xml:space="preserve">: pharma, </w:t>
-      </w:r>
-      <w:r>
-        <w:rPr>
-          <w:lang w:val="en-US"/>
-        </w:rPr>
-        <w:t>hi-tech</w:t>
-      </w:r>
-    </w:p>
-    <w:p>
-      <w:pPr>
-        <w:pStyle w:val="Paragrafoelenco"/>
-        <w:spacing w:line="276" w:lineRule="auto"/>
-        <w:ind w:left="1440"/>
-        <w:rPr>
-          <w:lang w:val="en-US"/>
-        </w:rPr>
-      </w:pPr>
-    </w:p>
-    <w:p>
-      <w:pPr>
-        <w:pStyle w:val="Paragrafoelenco"/>
-        <w:numPr>
-          <w:ilvl w:val="0"/>
-          <w:numId w:val="15"/>
-        </w:numPr>
-        <w:spacing w:line="276" w:lineRule="auto"/>
-        <w:rPr>
           <w:i/>
           <w:iCs/>
           <w:lang w:val="en-US"/>
         </w:rPr>
-      </w:pPr>
-      <w:r>
-        <w:rPr>
-          <w:lang w:val="en-US"/>
-        </w:rPr>
-        <w:t>S</w:t>
-      </w:r>
-      <w:r>
-        <w:rPr>
-          <w:lang w:val="en-US"/>
-        </w:rPr>
-        <w:t xml:space="preserve">ocial </w:t>
-      </w:r>
-      <w:r>
-        <w:rPr>
-          <w:lang w:val="en-US"/>
-        </w:rPr>
-        <w:t>startups</w:t>
-      </w:r>
-    </w:p>
-    <w:p>
-      <w:pPr>
-        <w:pStyle w:val="Paragrafoelenco"/>
-        <w:numPr>
-          <w:ilvl w:val="1"/>
-          <w:numId w:val="15"/>
-        </w:numPr>
-        <w:spacing w:line="276" w:lineRule="auto"/>
-        <w:rPr>
-          <w:lang w:val="en-US"/>
-        </w:rPr>
-      </w:pPr>
-      <w:r>
-        <w:rPr>
-          <w:lang w:val="en-US"/>
-        </w:rPr>
-        <w:t>U</w:t>
-      </w:r>
-      <w:r>
-        <w:rPr>
-          <w:lang w:val="en-US"/>
-        </w:rPr>
-        <w:t>sually they are charitable initiatives, their goal is to make the world a better place, not to take market share or to create to wealth for the founders</w:t>
-      </w:r>
-    </w:p>
-    <w:p>
-      <w:pPr>
-        <w:pStyle w:val="Paragrafoelenco"/>
-        <w:numPr>
-          <w:ilvl w:val="1"/>
+        <w:t>motivation</w:t>
+      </w:r>
+      <w:r>
+        <w:rPr>
+          <w:lang w:val="en-US"/>
+        </w:rPr>
+        <w:t xml:space="preserve"> </w:t>
+      </w:r>
+      <w:r>
+        <w:rPr>
+          <w:lang w:val="en-US"/>
+        </w:rPr>
+        <w:sym w:font="Wingdings" w:char="F0E0"/>
+      </w:r>
+      <w:r>
+        <w:rPr>
+          <w:lang w:val="en-US"/>
+        </w:rPr>
+        <w:t xml:space="preserve"> you either die or succeed</w:t>
+      </w:r>
+      <w:r>
+        <w:rPr>
+          <w:lang w:val="en-US"/>
+        </w:rPr>
+        <w:t xml:space="preserve"> </w:t>
+      </w:r>
+    </w:p>
+    <w:p>
+      <w:pPr>
+        <w:pStyle w:val="Paragrafoelenco"/>
+        <w:numPr>
+          <w:ilvl w:val="3"/>
           <w:numId w:val="15"/>
         </w:numPr>
         <w:spacing w:line="276" w:lineRule="auto"/>
@@ -8667,13 +9533,41 @@
         <w:rPr>
           <w:lang w:val="en-US"/>
         </w:rPr>
-        <w:t>E</w:t>
-      </w:r>
-      <w:r>
-        <w:rPr>
-          <w:lang w:val="en-US"/>
-        </w:rPr>
-        <w:t>xpanding and offering things to the market receiving donations, sponsorships, etc.</w:t>
+        <w:t>because of less resources and salaries</w:t>
+      </w:r>
+    </w:p>
+    <w:p>
+      <w:pPr>
+        <w:spacing w:line="276" w:lineRule="auto"/>
+        <w:rPr>
+          <w:lang w:val="en-US"/>
+        </w:rPr>
+      </w:pPr>
+      <w:r>
+        <w:rPr>
+          <w:lang w:val="en-US"/>
+        </w:rPr>
+        <w:lastRenderedPageBreak/>
+        <w:t xml:space="preserve">So, where do we start from? </w:t>
+      </w:r>
+    </w:p>
+    <w:p>
+      <w:pPr>
+        <w:pStyle w:val="Paragrafoelenco"/>
+        <w:numPr>
+          <w:ilvl w:val="0"/>
+          <w:numId w:val="14"/>
+        </w:numPr>
+        <w:spacing w:line="276" w:lineRule="auto"/>
+        <w:rPr>
+          <w:lang w:val="en-US"/>
+        </w:rPr>
+      </w:pPr>
+      <w:r>
+        <w:rPr>
+          <w:lang w:val="en-US"/>
+        </w:rPr>
+        <w:t>We can’t start a company without knowing what it does</w:t>
       </w:r>
     </w:p>
     <w:p>
@@ -8681,464 +9575,597 @@
         <w:pStyle w:val="Paragrafoelenco"/>
         <w:numPr>
           <w:ilvl w:val="1"/>
-          <w:numId w:val="15"/>
-        </w:numPr>
-        <w:spacing w:line="276" w:lineRule="auto"/>
+          <w:numId w:val="14"/>
+        </w:numPr>
+        <w:spacing w:line="276" w:lineRule="auto"/>
+        <w:rPr>
+          <w:lang w:val="en-US"/>
+        </w:rPr>
+      </w:pPr>
+      <w:r>
+        <w:rPr>
+          <w:lang w:val="en-US"/>
+        </w:rPr>
+        <w:t xml:space="preserve">We don’t start from </w:t>
+      </w:r>
+      <w:r>
+        <w:rPr>
+          <w:lang w:val="en-US"/>
+        </w:rPr>
+        <w:t>only giving it a</w:t>
+      </w:r>
+      <w:r>
+        <w:rPr>
+          <w:lang w:val="en-US"/>
+        </w:rPr>
+        <w:t xml:space="preserve"> name, </w:t>
+      </w:r>
+      <w:r>
+        <w:rPr>
+          <w:lang w:val="en-US"/>
+        </w:rPr>
+        <w:t>some</w:t>
+      </w:r>
+      <w:r>
+        <w:rPr>
+          <w:lang w:val="en-US"/>
+        </w:rPr>
+        <w:t xml:space="preserve"> code or whatever</w:t>
+      </w:r>
+    </w:p>
+    <w:p>
+      <w:pPr>
+        <w:pStyle w:val="Paragrafoelenco"/>
+        <w:numPr>
+          <w:ilvl w:val="0"/>
+          <w:numId w:val="14"/>
+        </w:numPr>
+        <w:spacing w:line="276" w:lineRule="auto"/>
+        <w:rPr>
+          <w:lang w:val="en-US"/>
+        </w:rPr>
+      </w:pPr>
+      <w:r>
+        <w:rPr>
+          <w:lang w:val="en-US"/>
+        </w:rPr>
+        <w:t>We look for problems to solve</w:t>
+      </w:r>
+      <w:r>
+        <w:rPr>
+          <w:lang w:val="en-US"/>
+        </w:rPr>
+        <w:t xml:space="preserve"> and bringing progress, achieving success</w:t>
+      </w:r>
+    </w:p>
+    <w:p>
+      <w:pPr>
+        <w:pStyle w:val="Paragrafoelenco"/>
+        <w:numPr>
+          <w:ilvl w:val="1"/>
+          <w:numId w:val="14"/>
+        </w:numPr>
+        <w:spacing w:line="276" w:lineRule="auto"/>
+        <w:rPr>
+          <w:lang w:val="en-US"/>
+        </w:rPr>
+      </w:pPr>
+      <w:r>
+        <w:rPr>
+          <w:lang w:val="en-US"/>
+        </w:rPr>
+        <w:t>Find a niche and go there</w:t>
+      </w:r>
+    </w:p>
+    <w:p>
+      <w:pPr>
+        <w:pStyle w:val="Paragrafoelenco"/>
+        <w:numPr>
+          <w:ilvl w:val="1"/>
+          <w:numId w:val="14"/>
+        </w:numPr>
+        <w:spacing w:line="276" w:lineRule="auto"/>
+        <w:rPr>
+          <w:lang w:val="en-US"/>
+        </w:rPr>
+      </w:pPr>
+      <w:r>
+        <w:rPr>
+          <w:lang w:val="en-US"/>
+        </w:rPr>
+        <w:t>Those are the problems that don’t make you sleep</w:t>
+      </w:r>
+    </w:p>
+    <w:p>
+      <w:pPr>
+        <w:spacing w:line="276" w:lineRule="auto"/>
+        <w:rPr>
+          <w:lang w:val="en-US"/>
+        </w:rPr>
+      </w:pPr>
+      <w:r>
+        <w:rPr>
+          <w:lang w:val="en-US"/>
+        </w:rPr>
+        <w:t>As of now:</w:t>
+      </w:r>
+    </w:p>
+    <w:p>
+      <w:pPr>
+        <w:pStyle w:val="Paragrafoelenco"/>
+        <w:numPr>
+          <w:ilvl w:val="0"/>
+          <w:numId w:val="14"/>
+        </w:numPr>
+        <w:spacing w:line="276" w:lineRule="auto"/>
+        <w:rPr>
+          <w:lang w:val="en-US"/>
+        </w:rPr>
+      </w:pPr>
+      <w:r>
+        <w:rPr>
+          <w:lang w:val="en-US"/>
+        </w:rPr>
+        <w:t>next week (half of March) we will introduce ourselves</w:t>
+      </w:r>
+      <w:r>
+        <w:rPr>
+          <w:lang w:val="en-US"/>
+        </w:rPr>
+        <w:t xml:space="preserve"> – also, if you want, with already ideas of problems which can be solved</w:t>
+      </w:r>
+    </w:p>
+    <w:p>
+      <w:pPr>
+        <w:pStyle w:val="Paragrafoelenco"/>
+        <w:numPr>
+          <w:ilvl w:val="0"/>
+          <w:numId w:val="14"/>
+        </w:numPr>
+        <w:spacing w:line="276" w:lineRule="auto"/>
+        <w:rPr>
+          <w:lang w:val="en-US"/>
+        </w:rPr>
+      </w:pPr>
+      <w:r>
+        <w:rPr>
+          <w:lang w:val="en-US"/>
+        </w:rPr>
+        <w:t xml:space="preserve">the week next </w:t>
+      </w:r>
+      <w:r>
+        <w:rPr>
+          <w:lang w:val="en-US"/>
+        </w:rPr>
+        <w:t>after, we’ll be</w:t>
+      </w:r>
+      <w:r>
+        <w:rPr>
+          <w:lang w:val="en-US"/>
+        </w:rPr>
+        <w:t xml:space="preserve"> introducing the problems we want to solve</w:t>
+      </w:r>
+    </w:p>
+    <w:p>
+      <w:pPr>
+        <w:spacing w:line="276" w:lineRule="auto"/>
+        <w:rPr>
+          <w:lang w:val="en-US"/>
+        </w:rPr>
+      </w:pPr>
+      <w:r>
+        <w:rPr>
+          <w:lang w:val="en-US"/>
+        </w:rPr>
+        <w:t xml:space="preserve">What’s the </w:t>
+      </w:r>
+      <w:r>
         <w:rPr>
           <w:i/>
           <w:iCs/>
           <w:lang w:val="en-US"/>
         </w:rPr>
-      </w:pPr>
-      <w:r>
-        <w:rPr>
-          <w:lang w:val="en-US"/>
-        </w:rPr>
-        <w:t>S</w:t>
-      </w:r>
-      <w:r>
-        <w:rPr>
-          <w:lang w:val="en-US"/>
-        </w:rPr>
-        <w:t>aving people, dealing with diseases, handicaps, third/unindustrialized countries</w:t>
-      </w:r>
-    </w:p>
-    <w:p>
-      <w:pPr>
-        <w:pStyle w:val="Paragrafoelenco"/>
-        <w:numPr>
-          <w:ilvl w:val="1"/>
-          <w:numId w:val="15"/>
-        </w:numPr>
-        <w:spacing w:line="276" w:lineRule="auto"/>
+        <w:t>call to the adventure</w:t>
+      </w:r>
+      <w:r>
+        <w:rPr>
+          <w:lang w:val="en-US"/>
+        </w:rPr>
+        <w:t>?</w:t>
+      </w:r>
+    </w:p>
+    <w:p>
+      <w:pPr>
+        <w:pStyle w:val="Paragrafoelenco"/>
+        <w:numPr>
+          <w:ilvl w:val="0"/>
+          <w:numId w:val="14"/>
+        </w:numPr>
+        <w:spacing w:line="276" w:lineRule="auto"/>
+        <w:rPr>
+          <w:lang w:val="en-US"/>
+        </w:rPr>
+      </w:pPr>
+      <w:r>
+        <w:rPr>
+          <w:lang w:val="en-US"/>
+        </w:rPr>
+        <w:t>What kind of startup are you going to launch?</w:t>
+      </w:r>
+    </w:p>
+    <w:p>
+      <w:pPr>
+        <w:pStyle w:val="Paragrafoelenco"/>
+        <w:numPr>
+          <w:ilvl w:val="0"/>
+          <w:numId w:val="14"/>
+        </w:numPr>
+        <w:spacing w:line="276" w:lineRule="auto"/>
+        <w:rPr>
+          <w:lang w:val="en-US"/>
+        </w:rPr>
+      </w:pPr>
+      <w:r>
+        <w:rPr>
+          <w:lang w:val="en-US"/>
+        </w:rPr>
+        <w:t xml:space="preserve">What’s your </w:t>
+      </w:r>
+      <w:r>
         <w:rPr>
           <w:i/>
           <w:iCs/>
           <w:lang w:val="en-US"/>
         </w:rPr>
-      </w:pPr>
-      <w:r>
-        <w:rPr>
-          <w:lang w:val="en-US"/>
-        </w:rPr>
-        <w:t>P</w:t>
-      </w:r>
-      <w:r>
-        <w:rPr>
-          <w:lang w:val="en-US"/>
-        </w:rPr>
-        <w:t>rofits are thanks to charities or donations</w:t>
-      </w:r>
-    </w:p>
-    <w:p>
-      <w:pPr>
-        <w:pStyle w:val="Paragrafoelenco"/>
-        <w:spacing w:line="276" w:lineRule="auto"/>
-        <w:ind w:left="1440"/>
+        <w:t>purpose</w:t>
+      </w:r>
+      <w:r>
+        <w:rPr>
+          <w:lang w:val="en-US"/>
+        </w:rPr>
+        <w:t>?</w:t>
+      </w:r>
+    </w:p>
+    <w:p>
+      <w:pPr>
+        <w:pStyle w:val="Paragrafoelenco"/>
+        <w:numPr>
+          <w:ilvl w:val="0"/>
+          <w:numId w:val="14"/>
+        </w:numPr>
+        <w:spacing w:line="276" w:lineRule="auto"/>
+        <w:rPr>
+          <w:lang w:val="en-US"/>
+        </w:rPr>
+      </w:pPr>
+      <w:r>
+        <w:rPr>
+          <w:lang w:val="en-US"/>
+        </w:rPr>
+        <w:t>What do you want to become?</w:t>
+      </w:r>
+    </w:p>
+    <w:p>
+      <w:pPr>
+        <w:spacing w:line="276" w:lineRule="auto"/>
+        <w:rPr>
+          <w:lang w:val="en-US"/>
+        </w:rPr>
+      </w:pPr>
+      <w:r>
+        <w:rPr>
+          <w:lang w:val="en-US"/>
+        </w:rPr>
+        <w:t>We define the purpose as the following:</w:t>
+      </w:r>
+    </w:p>
+    <w:p>
+      <w:pPr>
+        <w:pStyle w:val="Paragrafoelenco"/>
+        <w:numPr>
+          <w:ilvl w:val="0"/>
+          <w:numId w:val="14"/>
+        </w:numPr>
+        <w:spacing w:line="276" w:lineRule="auto"/>
         <w:rPr>
           <w:i/>
           <w:iCs/>
           <w:lang w:val="en-US"/>
         </w:rPr>
       </w:pPr>
-    </w:p>
-    <w:p>
-      <w:pPr>
-        <w:pStyle w:val="Paragrafoelenco"/>
-        <w:numPr>
-          <w:ilvl w:val="0"/>
-          <w:numId w:val="15"/>
-        </w:numPr>
-        <w:spacing w:line="276" w:lineRule="auto"/>
-        <w:rPr>
-          <w:lang w:val="en-US"/>
-        </w:rPr>
-      </w:pPr>
-      <w:r>
-        <w:rPr>
-          <w:lang w:val="en-US"/>
-        </w:rPr>
-        <w:t>S</w:t>
-      </w:r>
-      <w:r>
-        <w:rPr>
-          <w:lang w:val="en-US"/>
-        </w:rPr>
-        <w:t xml:space="preserve">pin-off </w:t>
-      </w:r>
-      <w:r>
-        <w:rPr>
-          <w:lang w:val="en-US"/>
-        </w:rPr>
-        <w:t>from existing c</w:t>
-      </w:r>
-      <w:r>
-        <w:rPr>
-          <w:lang w:val="en-US"/>
-        </w:rPr>
-        <w:t>ompanies</w:t>
-      </w:r>
-      <w:r>
-        <w:rPr>
-          <w:lang w:val="en-US"/>
-        </w:rPr>
-        <w:t xml:space="preserve"> (Startup from large companies)</w:t>
-      </w:r>
-    </w:p>
-    <w:p>
-      <w:pPr>
-        <w:pStyle w:val="Paragrafoelenco"/>
-        <w:numPr>
-          <w:ilvl w:val="1"/>
-          <w:numId w:val="15"/>
-        </w:numPr>
-        <w:spacing w:line="276" w:lineRule="auto"/>
-        <w:rPr>
-          <w:lang w:val="en-US"/>
-        </w:rPr>
-      </w:pPr>
-      <w:r>
-        <w:rPr>
-          <w:lang w:val="en-US"/>
-        </w:rPr>
-        <w:t>C</w:t>
-      </w:r>
-      <w:r>
-        <w:rPr>
-          <w:lang w:val="en-US"/>
-        </w:rPr>
-        <w:t>ompany generated from a ve</w:t>
-      </w:r>
-      <w:r>
-        <w:rPr>
-          <w:lang w:val="en-US"/>
-        </w:rPr>
-        <w:t>ry big one, generating as a small company</w:t>
-      </w:r>
-    </w:p>
-    <w:p>
-      <w:pPr>
-        <w:pStyle w:val="Paragrafoelenco"/>
-        <w:numPr>
-          <w:ilvl w:val="1"/>
-          <w:numId w:val="15"/>
-        </w:numPr>
-        <w:spacing w:line="276" w:lineRule="auto"/>
-        <w:rPr>
-          <w:lang w:val="en-US"/>
-        </w:rPr>
-      </w:pPr>
-      <w:r>
-        <w:rPr>
-          <w:lang w:val="en-US"/>
-        </w:rPr>
-        <w:t>Th</w:t>
-      </w:r>
-      <w:r>
-        <w:rPr>
-          <w:lang w:val="en-US"/>
-        </w:rPr>
-        <w:t>ere is a proposal to go away from big company, abandoning the wage and getting help from the main company</w:t>
-      </w:r>
-    </w:p>
-    <w:p>
-      <w:pPr>
-        <w:pStyle w:val="Paragrafoelenco"/>
-        <w:numPr>
-          <w:ilvl w:val="1"/>
-          <w:numId w:val="15"/>
-        </w:numPr>
-        <w:spacing w:line="276" w:lineRule="auto"/>
-        <w:rPr>
-          <w:lang w:val="en-US"/>
-        </w:rPr>
-      </w:pPr>
-      <w:r>
-        <w:rPr>
-          <w:lang w:val="en-US"/>
-        </w:rPr>
-        <w:t>T</w:t>
-      </w:r>
-      <w:r>
-        <w:rPr>
-          <w:lang w:val="en-US"/>
-        </w:rPr>
-        <w:t>he company could easily buy back the idea if the idea succeeds</w:t>
-      </w:r>
-    </w:p>
-    <w:p>
-      <w:pPr>
-        <w:pStyle w:val="Paragrafoelenco"/>
-        <w:numPr>
-          <w:ilvl w:val="1"/>
-          <w:numId w:val="15"/>
-        </w:numPr>
-        <w:spacing w:line="276" w:lineRule="auto"/>
-        <w:rPr>
-          <w:lang w:val="en-US"/>
-        </w:rPr>
-      </w:pPr>
-      <w:r>
-        <w:rPr>
-          <w:lang w:val="en-US"/>
-        </w:rPr>
-        <w:t>C</w:t>
-      </w:r>
-      <w:r>
-        <w:rPr>
-          <w:lang w:val="en-US"/>
-        </w:rPr>
-        <w:t>hanges in customer tastes, new technologies, legislation, new competitors, etc., can create pressure for more disruptive innovation</w:t>
-      </w:r>
-    </w:p>
-    <w:p>
-      <w:pPr>
-        <w:pStyle w:val="Paragrafoelenco"/>
-        <w:numPr>
-          <w:ilvl w:val="2"/>
-          <w:numId w:val="15"/>
-        </w:numPr>
-        <w:spacing w:line="276" w:lineRule="auto"/>
-        <w:rPr>
-          <w:lang w:val="en-US"/>
-        </w:rPr>
-      </w:pPr>
-      <w:r>
-        <w:rPr>
-          <w:lang w:val="en-US"/>
-        </w:rPr>
-        <w:t>requiring large companies to create entirely new products sold to new customers in new markets</w:t>
-      </w:r>
-    </w:p>
-    <w:p>
-      <w:pPr>
-        <w:pStyle w:val="Paragrafoelenco"/>
-        <w:numPr>
-          <w:ilvl w:val="1"/>
-          <w:numId w:val="15"/>
-        </w:numPr>
-        <w:spacing w:line="276" w:lineRule="auto"/>
-        <w:rPr>
-          <w:lang w:val="en-US"/>
-        </w:rPr>
-      </w:pPr>
-      <w:r>
-        <w:rPr>
-          <w:lang w:val="en-US"/>
-        </w:rPr>
-        <w:t>T</w:t>
-      </w:r>
-      <w:r>
-        <w:rPr>
-          <w:lang w:val="en-US"/>
-        </w:rPr>
-        <w:t>hey are “transformational innovation projects” of large companies</w:t>
-      </w:r>
-    </w:p>
-    <w:p>
-      <w:pPr>
-        <w:pStyle w:val="Paragrafoelenco"/>
-        <w:numPr>
-          <w:ilvl w:val="1"/>
-          <w:numId w:val="15"/>
-        </w:numPr>
-        <w:spacing w:line="276" w:lineRule="auto"/>
-        <w:rPr>
-          <w:lang w:val="en-US"/>
-        </w:rPr>
-      </w:pPr>
-      <w:r>
-        <w:rPr>
-          <w:lang w:val="en-US"/>
-        </w:rPr>
-        <w:t>S</w:t>
-      </w:r>
-      <w:r>
-        <w:rPr>
-          <w:lang w:val="en-US"/>
-        </w:rPr>
-        <w:t>ome reasons</w:t>
-      </w:r>
-    </w:p>
-    <w:p>
-      <w:pPr>
-        <w:pStyle w:val="Paragrafoelenco"/>
-        <w:numPr>
-          <w:ilvl w:val="2"/>
-          <w:numId w:val="15"/>
-        </w:numPr>
-        <w:spacing w:line="276" w:lineRule="auto"/>
-        <w:rPr>
-          <w:lang w:val="en-US"/>
-        </w:rPr>
-      </w:pPr>
-      <w:r>
-        <w:rPr>
-          <w:lang w:val="en-US"/>
-        </w:rPr>
-        <w:t xml:space="preserve">failure </w:t>
-      </w:r>
-      <w:r>
-        <w:rPr>
-          <w:lang w:val="en-US"/>
-        </w:rPr>
-        <w:sym w:font="Wingdings" w:char="F0E0"/>
-      </w:r>
-      <w:r>
-        <w:rPr>
-          <w:lang w:val="en-US"/>
-        </w:rPr>
-        <w:t xml:space="preserve"> there is always the risk to do that</w:t>
-      </w:r>
-    </w:p>
-    <w:p>
-      <w:pPr>
-        <w:pStyle w:val="Paragrafoelenco"/>
-        <w:numPr>
-          <w:ilvl w:val="2"/>
-          <w:numId w:val="15"/>
-        </w:numPr>
-        <w:spacing w:line="276" w:lineRule="auto"/>
-        <w:rPr>
-          <w:lang w:val="en-US"/>
-        </w:rPr>
-      </w:pPr>
-      <w:r>
-        <w:rPr>
-          <w:lang w:val="en-US"/>
-        </w:rPr>
-        <w:t xml:space="preserve">branding </w:t>
-      </w:r>
-      <w:r>
-        <w:rPr>
-          <w:lang w:val="en-US"/>
-        </w:rPr>
-        <w:sym w:font="Wingdings" w:char="F0E0"/>
-      </w:r>
-      <w:r>
-        <w:rPr>
-          <w:lang w:val="en-US"/>
-        </w:rPr>
-        <w:t xml:space="preserve"> spoil the main brand with a product to not detach reputation</w:t>
-      </w:r>
-    </w:p>
-    <w:p>
-      <w:pPr>
-        <w:pStyle w:val="Paragrafoelenco"/>
-        <w:numPr>
-          <w:ilvl w:val="2"/>
-          <w:numId w:val="15"/>
-        </w:numPr>
-        <w:spacing w:line="276" w:lineRule="auto"/>
-        <w:rPr>
-          <w:lang w:val="en-US"/>
-        </w:rPr>
-      </w:pPr>
-      <w:r>
-        <w:rPr>
-          <w:lang w:val="en-US"/>
-        </w:rPr>
-        <w:t xml:space="preserve">freedom and flexibility </w:t>
-      </w:r>
-    </w:p>
-    <w:p>
-      <w:pPr>
-        <w:pStyle w:val="Paragrafoelenco"/>
-        <w:numPr>
-          <w:ilvl w:val="2"/>
-          <w:numId w:val="15"/>
-        </w:numPr>
-        <w:spacing w:line="276" w:lineRule="auto"/>
+      <w:r>
+        <w:rPr>
+          <w:lang w:val="en-US"/>
+        </w:rPr>
+        <w:t>What</w:t>
+      </w:r>
+      <w:r>
+        <w:rPr>
+          <w:lang w:val="en-US"/>
+        </w:rPr>
+        <w:t xml:space="preserve"> </w:t>
+      </w:r>
+      <w:r>
         <w:rPr>
           <w:i/>
           <w:iCs/>
           <w:lang w:val="en-US"/>
         </w:rPr>
-      </w:pPr>
-      <w:r>
+        <w:t>change</w:t>
+      </w:r>
+      <w:r>
+        <w:rPr>
+          <w:lang w:val="en-US"/>
+        </w:rPr>
+        <w:t xml:space="preserve"> </w:t>
+      </w:r>
+      <w:r>
+        <w:rPr>
+          <w:lang w:val="en-US"/>
+        </w:rPr>
+        <w:t>do you want to bring about in the world</w:t>
+      </w:r>
+    </w:p>
+    <w:p>
+      <w:pPr>
+        <w:pStyle w:val="Paragrafoelenco"/>
+        <w:numPr>
+          <w:ilvl w:val="0"/>
+          <w:numId w:val="14"/>
+        </w:numPr>
+        <w:spacing w:line="276" w:lineRule="auto"/>
         <w:rPr>
           <w:i/>
           <w:iCs/>
           <w:lang w:val="en-US"/>
         </w:rPr>
-        <w:t xml:space="preserve">speed </w:t>
-      </w:r>
-      <w:r>
-        <w:rPr>
-          <w:lang w:val="en-US"/>
-        </w:rPr>
-        <w:sym w:font="Wingdings" w:char="F0E0"/>
-      </w:r>
-      <w:r>
-        <w:rPr>
-          <w:lang w:val="en-US"/>
-        </w:rPr>
-        <w:t xml:space="preserve"> not dependant to the times of big companies for time and resources</w:t>
-      </w:r>
-    </w:p>
-    <w:p>
-      <w:pPr>
-        <w:pStyle w:val="Paragrafoelenco"/>
-        <w:numPr>
-          <w:ilvl w:val="3"/>
-          <w:numId w:val="15"/>
-        </w:numPr>
-        <w:spacing w:line="276" w:lineRule="auto"/>
+      </w:pPr>
+      <w:r>
+        <w:rPr>
+          <w:lang w:val="en-US"/>
+        </w:rPr>
+        <w:t>W</w:t>
+      </w:r>
+      <w:r>
+        <w:rPr>
+          <w:lang w:val="en-US"/>
+        </w:rPr>
+        <w:t xml:space="preserve">hat is the </w:t>
+      </w:r>
+      <w:r>
         <w:rPr>
           <w:i/>
           <w:iCs/>
           <w:lang w:val="en-US"/>
         </w:rPr>
-      </w:pPr>
-      <w:r>
-        <w:rPr>
-          <w:lang w:val="en-US"/>
-        </w:rPr>
-        <w:t>things are always done to not freeze practices</w:t>
-      </w:r>
-    </w:p>
-    <w:p>
-      <w:pPr>
-        <w:pStyle w:val="Paragrafoelenco"/>
-        <w:numPr>
-          <w:ilvl w:val="3"/>
-          <w:numId w:val="15"/>
-        </w:numPr>
-        <w:spacing w:line="276" w:lineRule="auto"/>
+        <w:t>reason</w:t>
+      </w:r>
+      <w:r>
+        <w:rPr>
+          <w:lang w:val="en-US"/>
+        </w:rPr>
+        <w:t xml:space="preserve"> </w:t>
+      </w:r>
+      <w:r>
+        <w:rPr>
+          <w:lang w:val="en-US"/>
+        </w:rPr>
+        <w:t>your organization exists</w:t>
+      </w:r>
+    </w:p>
+    <w:p>
+      <w:pPr>
+        <w:pStyle w:val="Paragrafoelenco"/>
+        <w:numPr>
+          <w:ilvl w:val="0"/>
+          <w:numId w:val="14"/>
+        </w:numPr>
+        <w:spacing w:line="276" w:lineRule="auto"/>
+        <w:rPr>
+          <w:lang w:val="en-US"/>
+        </w:rPr>
+      </w:pPr>
+      <w:r>
+        <w:rPr>
+          <w:lang w:val="en-US"/>
+        </w:rPr>
+        <w:t>Your purpose is the fundamental message that fires your people up</w:t>
+      </w:r>
+    </w:p>
+    <w:p>
+      <w:pPr>
+        <w:pStyle w:val="Paragrafoelenco"/>
+        <w:numPr>
+          <w:ilvl w:val="1"/>
+          <w:numId w:val="14"/>
+        </w:numPr>
+        <w:spacing w:line="276" w:lineRule="auto"/>
+        <w:rPr>
+          <w:lang w:val="en-US"/>
+        </w:rPr>
+      </w:pPr>
+      <w:r>
+        <w:rPr>
+          <w:lang w:val="en-US"/>
+        </w:rPr>
+        <w:t>brings them to work for more than just a paycheck</w:t>
+      </w:r>
+    </w:p>
+    <w:p>
+      <w:pPr>
+        <w:pStyle w:val="Paragrafoelenco"/>
+        <w:numPr>
+          <w:ilvl w:val="1"/>
+          <w:numId w:val="14"/>
+        </w:numPr>
+        <w:spacing w:line="276" w:lineRule="auto"/>
+        <w:rPr>
+          <w:lang w:val="en-US"/>
+        </w:rPr>
+      </w:pPr>
+      <w:r>
+        <w:rPr>
+          <w:lang w:val="en-US"/>
+        </w:rPr>
+        <w:t>and gives meaning to their efforts</w:t>
+      </w:r>
+    </w:p>
+    <w:p>
+      <w:pPr>
+        <w:pStyle w:val="Paragrafoelenco"/>
+        <w:numPr>
+          <w:ilvl w:val="0"/>
+          <w:numId w:val="14"/>
+        </w:numPr>
+        <w:spacing w:line="276" w:lineRule="auto"/>
+        <w:rPr>
+          <w:lang w:val="en-US"/>
+        </w:rPr>
+      </w:pPr>
+      <w:r>
+        <w:rPr>
+          <w:lang w:val="en-US"/>
+        </w:rPr>
+        <w:t>It is often the very idea that launches a company in the first place</w:t>
+      </w:r>
+    </w:p>
+    <w:p>
+      <w:pPr>
+        <w:pStyle w:val="Paragrafoelenco"/>
+        <w:numPr>
+          <w:ilvl w:val="1"/>
+          <w:numId w:val="14"/>
+        </w:numPr>
+        <w:spacing w:line="276" w:lineRule="auto"/>
+        <w:rPr>
+          <w:lang w:val="en-US"/>
+        </w:rPr>
+      </w:pPr>
+      <w:r>
+        <w:rPr>
+          <w:lang w:val="en-US"/>
+        </w:rPr>
+        <w:t>sustaining and guiding it through the earliest stages</w:t>
+      </w:r>
+    </w:p>
+    <w:p>
+      <w:pPr>
+        <w:pStyle w:val="Paragrafoelenco"/>
+        <w:numPr>
+          <w:ilvl w:val="1"/>
+          <w:numId w:val="14"/>
+        </w:numPr>
+        <w:spacing w:line="276" w:lineRule="auto"/>
+        <w:rPr>
+          <w:lang w:val="en-US"/>
+        </w:rPr>
+      </w:pPr>
+      <w:r>
+        <w:rPr>
+          <w:lang w:val="en-US"/>
+        </w:rPr>
+        <w:t>It’s not a technical idea, it’s a passion</w:t>
+      </w:r>
+    </w:p>
+    <w:p>
+      <w:pPr>
+        <w:spacing w:line="276" w:lineRule="auto"/>
+        <w:rPr>
+          <w:lang w:val="en-US"/>
+        </w:rPr>
+      </w:pPr>
+      <w:r>
         <w:rPr>
           <w:i/>
           <w:iCs/>
           <w:lang w:val="en-US"/>
         </w:rPr>
-      </w:pPr>
-      <w:r>
-        <w:rPr>
-          <w:lang w:val="en-US"/>
-        </w:rPr>
-        <w:t>works with processes and shares themselves</w:t>
-      </w:r>
-    </w:p>
-    <w:p>
-      <w:pPr>
-        <w:pStyle w:val="Paragrafoelenco"/>
-        <w:numPr>
-          <w:ilvl w:val="2"/>
-          <w:numId w:val="15"/>
-        </w:numPr>
-        <w:spacing w:line="276" w:lineRule="auto"/>
+        <w:t>How are you going to make it?</w:t>
+      </w:r>
+    </w:p>
+    <w:p>
+      <w:pPr>
+        <w:pStyle w:val="Paragrafoelenco"/>
+        <w:numPr>
+          <w:ilvl w:val="0"/>
+          <w:numId w:val="14"/>
+        </w:numPr>
+        <w:spacing w:line="276" w:lineRule="auto"/>
+        <w:rPr>
+          <w:lang w:val="en-US"/>
+        </w:rPr>
+      </w:pPr>
+      <w:r>
+        <w:rPr>
+          <w:lang w:val="en-US"/>
+        </w:rPr>
+        <w:t xml:space="preserve">What makes your approach </w:t>
+      </w:r>
+      <w:r>
         <w:rPr>
           <w:i/>
           <w:iCs/>
           <w:lang w:val="en-US"/>
         </w:rPr>
-      </w:pPr>
+        <w:t>unique</w:t>
+      </w:r>
+      <w:r>
+        <w:rPr>
+          <w:lang w:val="en-US"/>
+        </w:rPr>
+        <w:t xml:space="preserve"> and </w:t>
+      </w:r>
       <w:r>
         <w:rPr>
           <w:i/>
           <w:iCs/>
           <w:lang w:val="en-US"/>
         </w:rPr>
-        <w:t>motivation</w:t>
+        <w:t>recognizable</w:t>
+      </w:r>
+      <w:r>
+        <w:rPr>
+          <w:lang w:val="en-US"/>
+        </w:rPr>
+        <w:t xml:space="preserve">? What is your characteristic “way”, how will you bring about the change envisioned in your purpose? </w:t>
+      </w:r>
+    </w:p>
+    <w:p>
+      <w:pPr>
+        <w:pStyle w:val="Paragrafoelenco"/>
+        <w:numPr>
+          <w:ilvl w:val="1"/>
+          <w:numId w:val="14"/>
+        </w:numPr>
+        <w:spacing w:line="276" w:lineRule="auto"/>
+        <w:rPr>
+          <w:lang w:val="en-US"/>
+        </w:rPr>
+      </w:pPr>
+      <w:r>
+        <w:rPr>
+          <w:lang w:val="en-US"/>
+        </w:rPr>
+        <w:t>To be immediately recognized as something new and different</w:t>
+      </w:r>
+    </w:p>
+    <w:p>
+      <w:pPr>
+        <w:pStyle w:val="Paragrafoelenco"/>
+        <w:numPr>
+          <w:ilvl w:val="0"/>
+          <w:numId w:val="14"/>
+        </w:numPr>
+        <w:spacing w:line="276" w:lineRule="auto"/>
+        <w:rPr>
+          <w:lang w:val="en-US"/>
+        </w:rPr>
+      </w:pPr>
+      <w:r>
+        <w:rPr>
+          <w:lang w:val="en-US"/>
+        </w:rPr>
+        <w:t>It’s inspired by your organization’s culture,</w:t>
       </w:r>
       <w:r>
         <w:rPr>
@@ -9150,28 +10177,36 @@
         <w:rPr>
           <w:lang w:val="en-US"/>
         </w:rPr>
-        <w:sym w:font="Wingdings" w:char="F0E0"/>
-      </w:r>
-      <w:r>
-        <w:rPr>
-          <w:lang w:val="en-US"/>
-        </w:rPr>
-        <w:t xml:space="preserve"> you either die or succeed</w:t>
-      </w:r>
-      <w:r>
-        <w:rPr>
-          <w:lang w:val="en-US"/>
-        </w:rPr>
-        <w:t xml:space="preserve"> </w:t>
-      </w:r>
-    </w:p>
-    <w:p>
-      <w:pPr>
-        <w:pStyle w:val="Paragrafoelenco"/>
-        <w:numPr>
-          <w:ilvl w:val="3"/>
-          <w:numId w:val="15"/>
-        </w:numPr>
+        <w:t>strategy and "core values</w:t>
+      </w:r>
+      <w:r>
+        <w:rPr>
+          <w:lang w:val="en-US"/>
+        </w:rPr>
+        <w:t>”</w:t>
+      </w:r>
+    </w:p>
+    <w:p>
+      <w:pPr>
+        <w:pStyle w:val="Paragrafoelenco"/>
+        <w:numPr>
+          <w:ilvl w:val="0"/>
+          <w:numId w:val="14"/>
+        </w:numPr>
+        <w:spacing w:line="276" w:lineRule="auto"/>
+        <w:rPr>
+          <w:lang w:val="en-US"/>
+        </w:rPr>
+      </w:pPr>
+      <w:r>
+        <w:rPr>
+          <w:lang w:val="en-US"/>
+        </w:rPr>
+        <w:t>Your first stakeholders will be your cofounders, family and friends</w:t>
+      </w:r>
+    </w:p>
+    <w:p>
+      <w:pPr>
         <w:spacing w:line="276" w:lineRule="auto"/>
         <w:rPr>
           <w:i/>
@@ -9181,38 +10216,11 @@
       </w:pPr>
       <w:r>
         <w:rPr>
-          <w:lang w:val="en-US"/>
-        </w:rPr>
-        <w:t>because of less resources and salaries</w:t>
-      </w:r>
-    </w:p>
-    <w:p>
-      <w:pPr>
-        <w:spacing w:line="276" w:lineRule="auto"/>
-        <w:rPr>
-          <w:lang w:val="en-US"/>
-        </w:rPr>
-      </w:pPr>
-      <w:r>
-        <w:rPr>
-          <w:lang w:val="en-US"/>
-        </w:rPr>
-        <w:br w:type="page"/>
-      </w:r>
-    </w:p>
-    <w:p>
-      <w:pPr>
-        <w:spacing w:line="276" w:lineRule="auto"/>
-        <w:rPr>
-          <w:lang w:val="en-US"/>
-        </w:rPr>
-      </w:pPr>
-      <w:r>
-        <w:rPr>
-          <w:lang w:val="en-US"/>
-        </w:rPr>
-        <w:lastRenderedPageBreak/>
-        <w:t xml:space="preserve">So, where do we start from? </w:t>
+          <w:i/>
+          <w:iCs/>
+          <w:lang w:val="en-US"/>
+        </w:rPr>
+        <w:t>What Is your impact going to be?</w:t>
       </w:r>
     </w:p>
     <w:p>
@@ -9231,50 +10239,7 @@
         <w:rPr>
           <w:lang w:val="en-US"/>
         </w:rPr>
-        <w:t>We can’t start a company without knowing what it does</w:t>
-      </w:r>
-    </w:p>
-    <w:p>
-      <w:pPr>
-        <w:pStyle w:val="Paragrafoelenco"/>
-        <w:numPr>
-          <w:ilvl w:val="1"/>
-          <w:numId w:val="14"/>
-        </w:numPr>
-        <w:spacing w:line="276" w:lineRule="auto"/>
-        <w:rPr>
-          <w:lang w:val="en-US"/>
-        </w:rPr>
-      </w:pPr>
-      <w:r>
-        <w:rPr>
-          <w:lang w:val="en-US"/>
-        </w:rPr>
-        <w:t xml:space="preserve">We don’t start from </w:t>
-      </w:r>
-      <w:r>
-        <w:rPr>
-          <w:lang w:val="en-US"/>
-        </w:rPr>
-        <w:t>only giving it a</w:t>
-      </w:r>
-      <w:r>
-        <w:rPr>
-          <w:lang w:val="en-US"/>
-        </w:rPr>
-        <w:t xml:space="preserve"> name, </w:t>
-      </w:r>
-      <w:r>
-        <w:rPr>
-          <w:lang w:val="en-US"/>
-        </w:rPr>
-        <w:t>some</w:t>
-      </w:r>
-      <w:r>
-        <w:rPr>
-          <w:lang w:val="en-US"/>
-        </w:rPr>
-        <w:t xml:space="preserve"> code or whatever</w:t>
+        <w:t xml:space="preserve">What impact will your business have on the lives of others and what the world will look like when you've accomplished your purpose? </w:t>
       </w:r>
     </w:p>
     <w:p>
@@ -9293,237 +10258,7 @@
         <w:rPr>
           <w:lang w:val="en-US"/>
         </w:rPr>
-        <w:t>We look for problems to solve</w:t>
-      </w:r>
-      <w:r>
-        <w:rPr>
-          <w:lang w:val="en-US"/>
-        </w:rPr>
-        <w:t xml:space="preserve"> and bringing progress, achieving success</w:t>
-      </w:r>
-    </w:p>
-    <w:p>
-      <w:pPr>
-        <w:pStyle w:val="Paragrafoelenco"/>
-        <w:numPr>
-          <w:ilvl w:val="1"/>
-          <w:numId w:val="14"/>
-        </w:numPr>
-        <w:spacing w:line="276" w:lineRule="auto"/>
-        <w:rPr>
-          <w:lang w:val="en-US"/>
-        </w:rPr>
-      </w:pPr>
-      <w:r>
-        <w:rPr>
-          <w:lang w:val="en-US"/>
-        </w:rPr>
-        <w:t>Find a niche and go there</w:t>
-      </w:r>
-    </w:p>
-    <w:p>
-      <w:pPr>
-        <w:pStyle w:val="Paragrafoelenco"/>
-        <w:numPr>
-          <w:ilvl w:val="1"/>
-          <w:numId w:val="14"/>
-        </w:numPr>
-        <w:spacing w:line="276" w:lineRule="auto"/>
-        <w:rPr>
-          <w:lang w:val="en-US"/>
-        </w:rPr>
-      </w:pPr>
-      <w:r>
-        <w:rPr>
-          <w:lang w:val="en-US"/>
-        </w:rPr>
-        <w:t>Those are the problems that don’t make you sleep</w:t>
-      </w:r>
-    </w:p>
-    <w:p>
-      <w:pPr>
-        <w:spacing w:line="276" w:lineRule="auto"/>
-        <w:rPr>
-          <w:lang w:val="en-US"/>
-        </w:rPr>
-      </w:pPr>
-      <w:r>
-        <w:rPr>
-          <w:lang w:val="en-US"/>
-        </w:rPr>
-        <w:t>As of now:</w:t>
-      </w:r>
-    </w:p>
-    <w:p>
-      <w:pPr>
-        <w:pStyle w:val="Paragrafoelenco"/>
-        <w:numPr>
-          <w:ilvl w:val="0"/>
-          <w:numId w:val="14"/>
-        </w:numPr>
-        <w:spacing w:line="276" w:lineRule="auto"/>
-        <w:rPr>
-          <w:lang w:val="en-US"/>
-        </w:rPr>
-      </w:pPr>
-      <w:r>
-        <w:rPr>
-          <w:lang w:val="en-US"/>
-        </w:rPr>
-        <w:t>next week (half of March) we will introduce ourselves</w:t>
-      </w:r>
-    </w:p>
-    <w:p>
-      <w:pPr>
-        <w:pStyle w:val="Paragrafoelenco"/>
-        <w:numPr>
-          <w:ilvl w:val="0"/>
-          <w:numId w:val="14"/>
-        </w:numPr>
-        <w:spacing w:line="276" w:lineRule="auto"/>
-        <w:rPr>
-          <w:lang w:val="en-US"/>
-        </w:rPr>
-      </w:pPr>
-      <w:r>
-        <w:rPr>
-          <w:lang w:val="en-US"/>
-        </w:rPr>
-        <w:t>the week next even introducing the problems we want to solve</w:t>
-      </w:r>
-    </w:p>
-    <w:p>
-      <w:pPr>
-        <w:spacing w:line="276" w:lineRule="auto"/>
-        <w:rPr>
-          <w:lang w:val="en-US"/>
-        </w:rPr>
-      </w:pPr>
-      <w:r>
-        <w:rPr>
-          <w:lang w:val="en-US"/>
-        </w:rPr>
-        <w:t xml:space="preserve">What’s the </w:t>
-      </w:r>
-      <w:r>
-        <w:rPr>
-          <w:i/>
-          <w:iCs/>
-          <w:lang w:val="en-US"/>
-        </w:rPr>
-        <w:t>call to the adventure</w:t>
-      </w:r>
-      <w:r>
-        <w:rPr>
-          <w:lang w:val="en-US"/>
-        </w:rPr>
-        <w:t>?</w:t>
-      </w:r>
-    </w:p>
-    <w:p>
-      <w:pPr>
-        <w:pStyle w:val="Paragrafoelenco"/>
-        <w:numPr>
-          <w:ilvl w:val="0"/>
-          <w:numId w:val="14"/>
-        </w:numPr>
-        <w:spacing w:line="276" w:lineRule="auto"/>
-        <w:rPr>
-          <w:lang w:val="en-US"/>
-        </w:rPr>
-      </w:pPr>
-      <w:r>
-        <w:rPr>
-          <w:lang w:val="en-US"/>
-        </w:rPr>
-        <w:t>What kind of startup are you going to launch?</w:t>
-      </w:r>
-    </w:p>
-    <w:p>
-      <w:pPr>
-        <w:pStyle w:val="Paragrafoelenco"/>
-        <w:numPr>
-          <w:ilvl w:val="0"/>
-          <w:numId w:val="14"/>
-        </w:numPr>
-        <w:spacing w:line="276" w:lineRule="auto"/>
-        <w:rPr>
-          <w:lang w:val="en-US"/>
-        </w:rPr>
-      </w:pPr>
-      <w:r>
-        <w:rPr>
-          <w:lang w:val="en-US"/>
-        </w:rPr>
-        <w:t xml:space="preserve">What’s your </w:t>
-      </w:r>
-      <w:r>
-        <w:rPr>
-          <w:i/>
-          <w:iCs/>
-          <w:lang w:val="en-US"/>
-        </w:rPr>
-        <w:t>purpose</w:t>
-      </w:r>
-      <w:r>
-        <w:rPr>
-          <w:lang w:val="en-US"/>
-        </w:rPr>
-        <w:t>?</w:t>
-      </w:r>
-    </w:p>
-    <w:p>
-      <w:pPr>
-        <w:pStyle w:val="Paragrafoelenco"/>
-        <w:numPr>
-          <w:ilvl w:val="0"/>
-          <w:numId w:val="14"/>
-        </w:numPr>
-        <w:spacing w:line="276" w:lineRule="auto"/>
-        <w:rPr>
-          <w:lang w:val="en-US"/>
-        </w:rPr>
-      </w:pPr>
-      <w:r>
-        <w:rPr>
-          <w:lang w:val="en-US"/>
-        </w:rPr>
-        <w:t>What do you want to become?</w:t>
-      </w:r>
-    </w:p>
-    <w:p>
-      <w:pPr>
-        <w:spacing w:line="276" w:lineRule="auto"/>
-        <w:rPr>
-          <w:lang w:val="en-US"/>
-        </w:rPr>
-      </w:pPr>
-      <w:r>
-        <w:rPr>
-          <w:lang w:val="en-US"/>
-        </w:rPr>
-        <w:t>We define the purpose as the following:</w:t>
-      </w:r>
-    </w:p>
-    <w:p>
-      <w:pPr>
-        <w:pStyle w:val="Paragrafoelenco"/>
-        <w:numPr>
-          <w:ilvl w:val="0"/>
-          <w:numId w:val="14"/>
-        </w:numPr>
-        <w:spacing w:line="276" w:lineRule="auto"/>
-        <w:rPr>
-          <w:i/>
-          <w:iCs/>
-          <w:lang w:val="en-US"/>
-        </w:rPr>
-      </w:pPr>
-      <w:r>
-        <w:rPr>
-          <w:lang w:val="en-US"/>
-        </w:rPr>
-        <w:t>What</w:t>
+        <w:t>The impact statement should be more aspirational than the Purpose Statement –</w:t>
       </w:r>
       <w:r>
         <w:rPr>
@@ -9533,11 +10268,9 @@
       </w:r>
       <w:r>
         <w:rPr>
-          <w:i/>
-          <w:iCs/>
-          <w:lang w:val="en-US"/>
-        </w:rPr>
-        <w:t>change</w:t>
+          <w:lang w:val="en-US"/>
+        </w:rPr>
+        <w:t>more of a stretch –</w:t>
       </w:r>
       <w:r>
         <w:rPr>
@@ -9549,334 +10282,6 @@
         <w:rPr>
           <w:lang w:val="en-US"/>
         </w:rPr>
-        <w:t xml:space="preserve">do you want to bring about in the world and what is the </w:t>
-      </w:r>
-      <w:r>
-        <w:rPr>
-          <w:i/>
-          <w:iCs/>
-          <w:lang w:val="en-US"/>
-        </w:rPr>
-        <w:t>reason</w:t>
-      </w:r>
-      <w:r>
-        <w:rPr>
-          <w:lang w:val="en-US"/>
-        </w:rPr>
-        <w:t xml:space="preserve"> </w:t>
-      </w:r>
-      <w:r>
-        <w:rPr>
-          <w:lang w:val="en-US"/>
-        </w:rPr>
-        <w:t>your organization exists</w:t>
-      </w:r>
-    </w:p>
-    <w:p>
-      <w:pPr>
-        <w:pStyle w:val="Paragrafoelenco"/>
-        <w:numPr>
-          <w:ilvl w:val="1"/>
-          <w:numId w:val="14"/>
-        </w:numPr>
-        <w:spacing w:line="276" w:lineRule="auto"/>
-        <w:rPr>
-          <w:i/>
-          <w:iCs/>
-          <w:lang w:val="en-US"/>
-        </w:rPr>
-      </w:pPr>
-      <w:r>
-        <w:rPr>
-          <w:lang w:val="en-US"/>
-        </w:rPr>
-        <w:t>Resolve huge problems with stupid solutions</w:t>
-      </w:r>
-    </w:p>
-    <w:p>
-      <w:pPr>
-        <w:pStyle w:val="Paragrafoelenco"/>
-        <w:numPr>
-          <w:ilvl w:val="0"/>
-          <w:numId w:val="14"/>
-        </w:numPr>
-        <w:spacing w:line="276" w:lineRule="auto"/>
-        <w:rPr>
-          <w:lang w:val="en-US"/>
-        </w:rPr>
-      </w:pPr>
-      <w:r>
-        <w:rPr>
-          <w:lang w:val="en-US"/>
-        </w:rPr>
-        <w:t>Your purpose is the fundamental message that fires your people up, brings them to work for more than just a paycheck, and gives meaning to their efforts</w:t>
-      </w:r>
-    </w:p>
-    <w:p>
-      <w:pPr>
-        <w:pStyle w:val="Paragrafoelenco"/>
-        <w:numPr>
-          <w:ilvl w:val="0"/>
-          <w:numId w:val="14"/>
-        </w:numPr>
-        <w:spacing w:line="276" w:lineRule="auto"/>
-        <w:rPr>
-          <w:lang w:val="en-US"/>
-        </w:rPr>
-      </w:pPr>
-      <w:r>
-        <w:rPr>
-          <w:lang w:val="en-US"/>
-        </w:rPr>
-        <w:t>It is often the very idea that launches a company in the first place,</w:t>
-      </w:r>
-      <w:r>
-        <w:rPr>
-          <w:lang w:val="en-US"/>
-        </w:rPr>
-        <w:t xml:space="preserve"> </w:t>
-      </w:r>
-      <w:r>
-        <w:rPr>
-          <w:lang w:val="en-US"/>
-        </w:rPr>
-        <w:t>sustaining and guiding it through the earliest stages</w:t>
-      </w:r>
-    </w:p>
-    <w:p>
-      <w:pPr>
-        <w:pStyle w:val="Paragrafoelenco"/>
-        <w:numPr>
-          <w:ilvl w:val="1"/>
-          <w:numId w:val="14"/>
-        </w:numPr>
-        <w:spacing w:line="276" w:lineRule="auto"/>
-        <w:rPr>
-          <w:lang w:val="en-US"/>
-        </w:rPr>
-      </w:pPr>
-      <w:r>
-        <w:rPr>
-          <w:lang w:val="en-US"/>
-        </w:rPr>
-        <w:t>It’s not a technical idea, it’s a passion</w:t>
-      </w:r>
-    </w:p>
-    <w:p>
-      <w:pPr>
-        <w:spacing w:line="276" w:lineRule="auto"/>
-        <w:rPr>
-          <w:lang w:val="en-US"/>
-        </w:rPr>
-      </w:pPr>
-      <w:r>
-        <w:rPr>
-          <w:i/>
-          <w:iCs/>
-          <w:lang w:val="en-US"/>
-        </w:rPr>
-        <w:t>How are you going to make it?</w:t>
-      </w:r>
-    </w:p>
-    <w:p>
-      <w:pPr>
-        <w:pStyle w:val="Paragrafoelenco"/>
-        <w:numPr>
-          <w:ilvl w:val="0"/>
-          <w:numId w:val="14"/>
-        </w:numPr>
-        <w:spacing w:line="276" w:lineRule="auto"/>
-        <w:rPr>
-          <w:lang w:val="en-US"/>
-        </w:rPr>
-      </w:pPr>
-      <w:r>
-        <w:rPr>
-          <w:lang w:val="en-US"/>
-        </w:rPr>
-        <w:t xml:space="preserve">What makes your approach </w:t>
-      </w:r>
-      <w:r>
-        <w:rPr>
-          <w:i/>
-          <w:iCs/>
-          <w:lang w:val="en-US"/>
-        </w:rPr>
-        <w:t>unique</w:t>
-      </w:r>
-      <w:r>
-        <w:rPr>
-          <w:lang w:val="en-US"/>
-        </w:rPr>
-        <w:t xml:space="preserve"> and </w:t>
-      </w:r>
-      <w:r>
-        <w:rPr>
-          <w:i/>
-          <w:iCs/>
-          <w:lang w:val="en-US"/>
-        </w:rPr>
-        <w:t>recognizable</w:t>
-      </w:r>
-      <w:r>
-        <w:rPr>
-          <w:lang w:val="en-US"/>
-        </w:rPr>
-        <w:t xml:space="preserve">? What is your characteristic “way”, how will you bring about the change envisioned in your purpose? </w:t>
-      </w:r>
-    </w:p>
-    <w:p>
-      <w:pPr>
-        <w:pStyle w:val="Paragrafoelenco"/>
-        <w:numPr>
-          <w:ilvl w:val="1"/>
-          <w:numId w:val="14"/>
-        </w:numPr>
-        <w:spacing w:line="276" w:lineRule="auto"/>
-        <w:rPr>
-          <w:lang w:val="en-US"/>
-        </w:rPr>
-      </w:pPr>
-      <w:r>
-        <w:rPr>
-          <w:lang w:val="en-US"/>
-        </w:rPr>
-        <w:t>To be immediately recognized as something new and different</w:t>
-      </w:r>
-    </w:p>
-    <w:p>
-      <w:pPr>
-        <w:pStyle w:val="Paragrafoelenco"/>
-        <w:numPr>
-          <w:ilvl w:val="0"/>
-          <w:numId w:val="14"/>
-        </w:numPr>
-        <w:spacing w:line="276" w:lineRule="auto"/>
-        <w:rPr>
-          <w:lang w:val="en-US"/>
-        </w:rPr>
-      </w:pPr>
-      <w:r>
-        <w:rPr>
-          <w:lang w:val="en-US"/>
-        </w:rPr>
-        <w:t>It’s inspired by your organization’s culture,</w:t>
-      </w:r>
-      <w:r>
-        <w:rPr>
-          <w:lang w:val="en-US"/>
-        </w:rPr>
-        <w:t xml:space="preserve"> </w:t>
-      </w:r>
-      <w:r>
-        <w:rPr>
-          <w:lang w:val="en-US"/>
-        </w:rPr>
-        <w:t>strategy and "core values</w:t>
-      </w:r>
-      <w:r>
-        <w:rPr>
-          <w:lang w:val="en-US"/>
-        </w:rPr>
-        <w:t>”</w:t>
-      </w:r>
-    </w:p>
-    <w:p>
-      <w:pPr>
-        <w:pStyle w:val="Paragrafoelenco"/>
-        <w:numPr>
-          <w:ilvl w:val="0"/>
-          <w:numId w:val="14"/>
-        </w:numPr>
-        <w:spacing w:line="276" w:lineRule="auto"/>
-        <w:rPr>
-          <w:lang w:val="en-US"/>
-        </w:rPr>
-      </w:pPr>
-      <w:r>
-        <w:rPr>
-          <w:lang w:val="en-US"/>
-        </w:rPr>
-        <w:t>Your first stakeholders will be your cofounders, family and friends</w:t>
-      </w:r>
-    </w:p>
-    <w:p>
-      <w:pPr>
-        <w:spacing w:line="276" w:lineRule="auto"/>
-        <w:rPr>
-          <w:i/>
-          <w:iCs/>
-          <w:lang w:val="en-US"/>
-        </w:rPr>
-      </w:pPr>
-      <w:r>
-        <w:rPr>
-          <w:i/>
-          <w:iCs/>
-          <w:lang w:val="en-US"/>
-        </w:rPr>
-        <w:t>What Is your impact going to be?</w:t>
-      </w:r>
-    </w:p>
-    <w:p>
-      <w:pPr>
-        <w:pStyle w:val="Paragrafoelenco"/>
-        <w:numPr>
-          <w:ilvl w:val="0"/>
-          <w:numId w:val="14"/>
-        </w:numPr>
-        <w:spacing w:line="276" w:lineRule="auto"/>
-        <w:rPr>
-          <w:lang w:val="en-US"/>
-        </w:rPr>
-      </w:pPr>
-      <w:r>
-        <w:rPr>
-          <w:lang w:val="en-US"/>
-        </w:rPr>
-        <w:t xml:space="preserve">What impact will your business have on the lives of others and what the world will look like when you've accomplished your purpose? </w:t>
-      </w:r>
-    </w:p>
-    <w:p>
-      <w:pPr>
-        <w:pStyle w:val="Paragrafoelenco"/>
-        <w:numPr>
-          <w:ilvl w:val="0"/>
-          <w:numId w:val="14"/>
-        </w:numPr>
-        <w:spacing w:line="276" w:lineRule="auto"/>
-        <w:rPr>
-          <w:lang w:val="en-US"/>
-        </w:rPr>
-      </w:pPr>
-      <w:r>
-        <w:rPr>
-          <w:lang w:val="en-US"/>
-        </w:rPr>
-        <w:t>The impact statement should be more aspirational than the Purpose Statement –</w:t>
-      </w:r>
-      <w:r>
-        <w:rPr>
-          <w:lang w:val="en-US"/>
-        </w:rPr>
-        <w:t xml:space="preserve"> </w:t>
-      </w:r>
-      <w:r>
-        <w:rPr>
-          <w:lang w:val="en-US"/>
-        </w:rPr>
-        <w:t>more of a stretch –</w:t>
-      </w:r>
-      <w:r>
-        <w:rPr>
-          <w:lang w:val="en-US"/>
-        </w:rPr>
-        <w:t xml:space="preserve"> </w:t>
-      </w:r>
-      <w:r>
-        <w:rPr>
-          <w:lang w:val="en-US"/>
-        </w:rPr>
         <w:t>because you may never quite get there, but it will keep people motivated and sustain the organization in its later stages of growth</w:t>
       </w:r>
     </w:p>
@@ -9906,7 +10311,31 @@
           <w:lang w:val="en-US"/>
         </w:rPr>
         <w:lastRenderedPageBreak/>
-        <w:t>The following are the three magic words for companies:</w:t>
+        <w:t xml:space="preserve">The following are the three </w:t>
+      </w:r>
+      <w:r>
+        <w:rPr>
+          <w:lang w:val="en-US"/>
+        </w:rPr>
+        <w:t>“</w:t>
+      </w:r>
+      <w:r>
+        <w:rPr>
+          <w:lang w:val="en-US"/>
+        </w:rPr>
+        <w:t>magic words</w:t>
+      </w:r>
+      <w:r>
+        <w:rPr>
+          <w:lang w:val="en-US"/>
+        </w:rPr>
+        <w:t xml:space="preserve">” </w:t>
+      </w:r>
+      <w:r>
+        <w:rPr>
+          <w:lang w:val="en-US"/>
+        </w:rPr>
+        <w:t>for companies:</w:t>
       </w:r>
     </w:p>
     <w:p>
@@ -11089,7 +11518,7 @@
                     <pic:cNvPicPr/>
                   </pic:nvPicPr>
                   <pic:blipFill>
-                    <a:blip r:embed="rId24"/>
+                    <a:blip r:embed="rId26"/>
                     <a:stretch>
                       <a:fillRect/>
                     </a:stretch>
@@ -11180,6 +11609,32 @@
     </w:p>
     <w:p>
       <w:pPr>
+        <w:spacing w:line="276" w:lineRule="auto"/>
+        <w:rPr>
+          <w:lang w:val="en-US"/>
+        </w:rPr>
+      </w:pPr>
+      <w:r>
+        <w:rPr>
+          <w:lang w:val="en-US"/>
+        </w:rPr>
+        <w:t>As a humanist, Maslow believed that people have an inborn desire to be self-actualized, that is, to be all they can be. To achieve this ultimate goal, however, a number of more basic needs must be met. This includes the need for food, safety, love, and self-esteem.</w:t>
+      </w:r>
+      <w:r>
+        <w:rPr>
+          <w:lang w:val="en-US"/>
+        </w:rPr>
+        <w:t xml:space="preserve"> </w:t>
+      </w:r>
+      <w:r>
+        <w:rPr>
+          <w:lang w:val="en-US"/>
+        </w:rPr>
+        <w:t>Maslow believed that these needs are similar to instincts and play a major role in motivating behavior.</w:t>
+      </w:r>
+    </w:p>
+    <w:p>
+      <w:pPr>
         <w:pStyle w:val="Paragrafoelenco"/>
         <w:numPr>
           <w:ilvl w:val="0"/>
@@ -11202,6 +11657,12 @@
         </w:rPr>
         <w:t>ones</w:t>
       </w:r>
+      <w:r>
+        <w:rPr>
+          <w:lang w:val="en-US"/>
+        </w:rPr>
+        <w:t xml:space="preserve"> – psychological </w:t>
+      </w:r>
     </w:p>
     <w:p>
       <w:pPr>
@@ -11264,6 +11725,25 @@
       <w:pPr>
         <w:pStyle w:val="Paragrafoelenco"/>
         <w:numPr>
+          <w:ilvl w:val="1"/>
+          <w:numId w:val="14"/>
+        </w:numPr>
+        <w:spacing w:line="276" w:lineRule="auto"/>
+        <w:rPr>
+          <w:lang w:val="en-US"/>
+        </w:rPr>
+      </w:pPr>
+      <w:r>
+        <w:rPr>
+          <w:lang w:val="en-US"/>
+        </w:rPr>
+        <w:t>Financial security, health/wellness/safety, friendships, social/community groups</w:t>
+      </w:r>
+    </w:p>
+    <w:p>
+      <w:pPr>
+        <w:pStyle w:val="Paragrafoelenco"/>
+        <w:numPr>
           <w:ilvl w:val="0"/>
           <w:numId w:val="14"/>
         </w:numPr>
@@ -11312,44 +11792,6 @@
     </w:p>
     <w:p>
       <w:pPr>
-        <w:spacing w:line="276" w:lineRule="auto"/>
-        <w:rPr>
-          <w:lang w:val="en-US"/>
-        </w:rPr>
-      </w:pPr>
-    </w:p>
-    <w:p>
-      <w:pPr>
-        <w:spacing w:line="276" w:lineRule="auto"/>
-        <w:rPr>
-          <w:lang w:val="en-US"/>
-        </w:rPr>
-      </w:pPr>
-    </w:p>
-    <w:p>
-      <w:pPr>
-        <w:spacing w:line="276" w:lineRule="auto"/>
-        <w:rPr>
-          <w:lang w:val="en-US"/>
-        </w:rPr>
-      </w:pPr>
-    </w:p>
-    <w:p>
-      <w:pPr>
-        <w:spacing w:line="276" w:lineRule="auto"/>
-        <w:rPr>
-          <w:lang w:val="en-US"/>
-        </w:rPr>
-      </w:pPr>
-      <w:r>
-        <w:rPr>
-          <w:lang w:val="en-US"/>
-        </w:rPr>
-        <w:br w:type="page"/>
-      </w:r>
-    </w:p>
-    <w:p>
-      <w:pPr>
         <w:pStyle w:val="Titolo1"/>
         <w:spacing w:line="276" w:lineRule="auto"/>
         <w:jc w:val="center"/>
@@ -11357,7 +11799,7 @@
           <w:lang w:val="en-US"/>
         </w:rPr>
       </w:pPr>
-      <w:bookmarkStart w:id="4" w:name="_Toc160885916"/>
+      <w:bookmarkStart w:id="4" w:name="_Toc161133784"/>
       <w:r>
         <w:rPr>
           <w:lang w:val="en-US"/>
@@ -11398,7 +11840,7 @@
           <w:lang w:val="en-US"/>
         </w:rPr>
       </w:pPr>
-      <w:bookmarkStart w:id="5" w:name="_Toc160885917"/>
+      <w:bookmarkStart w:id="5" w:name="_Toc161133785"/>
       <w:r>
         <w:rPr>
           <w:lang w:val="en-US"/>
@@ -11431,7 +11873,7 @@
           <w:lang w:val="en-US"/>
         </w:rPr>
       </w:pPr>
-      <w:bookmarkStart w:id="6" w:name="_Toc160885918"/>
+      <w:bookmarkStart w:id="6" w:name="_Toc161133786"/>
       <w:r>
         <w:rPr>
           <w:lang w:val="en-US"/>
@@ -11464,7 +11906,7 @@
           <w:lang w:val="en-US"/>
         </w:rPr>
       </w:pPr>
-      <w:bookmarkStart w:id="7" w:name="_Toc160885919"/>
+      <w:bookmarkStart w:id="7" w:name="_Toc161133787"/>
       <w:r>
         <w:rPr>
           <w:lang w:val="en-US"/>
@@ -11497,7 +11939,7 @@
           <w:lang w:val="en-US"/>
         </w:rPr>
       </w:pPr>
-      <w:bookmarkStart w:id="8" w:name="_Toc160885920"/>
+      <w:bookmarkStart w:id="8" w:name="_Toc161133788"/>
       <w:r>
         <w:rPr>
           <w:lang w:val="en-US"/>
@@ -11530,7 +11972,7 @@
           <w:lang w:val="en-US"/>
         </w:rPr>
       </w:pPr>
-      <w:bookmarkStart w:id="9" w:name="_Toc160885921"/>
+      <w:bookmarkStart w:id="9" w:name="_Toc161133789"/>
       <w:r>
         <w:rPr>
           <w:lang w:val="en-US"/>
@@ -11563,7 +12005,7 @@
           <w:lang w:val="en-US"/>
         </w:rPr>
       </w:pPr>
-      <w:bookmarkStart w:id="10" w:name="_Toc160885922"/>
+      <w:bookmarkStart w:id="10" w:name="_Toc161133790"/>
       <w:r>
         <w:rPr>
           <w:lang w:val="en-US"/>
@@ -11596,7 +12038,7 @@
           <w:lang w:val="en-US"/>
         </w:rPr>
       </w:pPr>
-      <w:bookmarkStart w:id="11" w:name="_Toc160885923"/>
+      <w:bookmarkStart w:id="11" w:name="_Toc161133791"/>
       <w:r>
         <w:rPr>
           <w:lang w:val="en-US"/>
@@ -11629,7 +12071,7 @@
           <w:lang w:val="en-US"/>
         </w:rPr>
       </w:pPr>
-      <w:bookmarkStart w:id="12" w:name="_Toc160885924"/>
+      <w:bookmarkStart w:id="12" w:name="_Toc161133792"/>
       <w:r>
         <w:rPr>
           <w:lang w:val="en-US"/>
@@ -11662,7 +12104,7 @@
           <w:lang w:val="en-US"/>
         </w:rPr>
       </w:pPr>
-      <w:bookmarkStart w:id="13" w:name="_Toc160885925"/>
+      <w:bookmarkStart w:id="13" w:name="_Toc161133793"/>
       <w:r>
         <w:rPr>
           <w:lang w:val="en-US"/>
@@ -11695,7 +12137,7 @@
           <w:lang w:val="en-US"/>
         </w:rPr>
       </w:pPr>
-      <w:bookmarkStart w:id="14" w:name="_Toc160885926"/>
+      <w:bookmarkStart w:id="14" w:name="_Toc161133794"/>
       <w:r>
         <w:rPr>
           <w:lang w:val="en-US"/>
@@ -11728,7 +12170,7 @@
           <w:lang w:val="en-US"/>
         </w:rPr>
       </w:pPr>
-      <w:bookmarkStart w:id="15" w:name="_Toc160885927"/>
+      <w:bookmarkStart w:id="15" w:name="_Toc161133795"/>
       <w:r>
         <w:rPr>
           <w:lang w:val="en-US"/>
@@ -11843,8 +12285,8 @@
       </w:pPr>
     </w:p>
     <w:sectPr>
-      <w:headerReference w:type="default" r:id="rId25"/>
-      <w:footerReference w:type="default" r:id="rId26"/>
+      <w:headerReference w:type="default" r:id="rId27"/>
+      <w:footerReference w:type="default" r:id="rId28"/>
       <w:pgSz w:w="11906" w:h="16838"/>
       <w:pgMar w:top="1417" w:right="1134" w:bottom="1134" w:left="1134" w:header="708" w:footer="708" w:gutter="0"/>
       <w:pgNumType w:start="0"/>
@@ -13992,6 +14434,7 @@
     <w:rsid w:val="001A7CFC"/>
     <w:rsid w:val="002F4FC9"/>
     <w:rsid w:val="0034523E"/>
+    <w:rsid w:val="0039203C"/>
     <w:rsid w:val="003E4072"/>
     <w:rsid w:val="006C5C7E"/>
     <w:rsid w:val="00700D0A"/>

</xml_diff>